<commit_message>
templated docs del from installed apps
</commit_message>
<xml_diff>
--- a/generator/generated_doc.docx
+++ b/generator/generated_doc.docx
@@ -24,7 +24,7 @@
           <w:sz w:val="16"/>
           <w:szCs w:val="16"/>
         </w:rPr>
-        <w:t xml:space="preserve">st. kpr. pchor.</w:t>
+        <w:t xml:space="preserve">szer. pchor.</w:t>
       </w:r>
       <w:r>
         <w:rPr>
@@ -38,21 +38,7 @@
           <w:sz w:val="16"/>
           <w:szCs w:val="16"/>
         </w:rPr>
-        <w:t xml:space="preserve"/>
-      </w:r>
-      <w:r>
-        <w:rPr>
-          <w:sz w:val="16"/>
-          <w:szCs w:val="16"/>
-        </w:rPr>
-        <w:t xml:space="preserve"> </w:t>
-      </w:r>
-      <w:r>
-        <w:rPr>
-          <w:sz w:val="16"/>
-          <w:szCs w:val="16"/>
-        </w:rPr>
-        <w:t xml:space="preserve"> </w:t>
+        <w:t xml:space="preserve">Paweł Byś</w:t>
       </w:r>
       <w:r>
         <w:rPr>
@@ -118,7 +104,7 @@
           <w:sz w:val="16"/>
           <w:szCs w:val="16"/>
         </w:rPr>
-        <w:t xml:space="preserve">ul. Witosa 7/23, 01-476 Warszawa</w:t>
+        <w:t xml:space="preserve">ul. Kolejowa 7/23, 01-476 Warszawa</w:t>
       </w:r>
     </w:p>
     <w:p>
@@ -318,7 +304,7 @@
         <w:tabs>
           <w:tab w:val="left" w:pos="6120"/>
         </w:tabs>
-        <w:jc w:val="center"/>
+        <w:jc w:val="both"/>
         <w:rPr>
           <w:b/>
           <w:sz w:val="16"/>
@@ -332,9 +318,122 @@
           <w:tab w:val="left" w:pos="720"/>
         </w:tabs>
         <w:jc w:val="both"/>
-        <w:rPr>
-          <w:strike/>
-        </w:rPr>
+      </w:pPr>
+      <w:r>
+        <w:rPr>
+          <w:bCs/>
+          <w:sz w:val="16"/>
+          <w:szCs w:val="16"/>
+        </w:rPr>
+        <w:tab/>
+      </w:r>
+      <w:r>
+        <w:rPr>
+          <w:bCs/>
+          <w:sz w:val="16"/>
+          <w:szCs w:val="16"/>
+        </w:rPr>
+        <w:t xml:space="preserve">W związku z uzyskaniem przepustki jednorazowej od dnia </w:t>
+      </w:r>
+      <w:r>
+        <w:rPr>
+          <w:bCs/>
+          <w:sz w:val="16"/>
+          <w:szCs w:val="16"/>
+        </w:rPr>
+        <w:t xml:space="preserve">2020-10-19</w:t>
+      </w:r>
+      <w:r>
+        <w:rPr>
+          <w:bCs/>
+          <w:sz w:val="16"/>
+          <w:szCs w:val="16"/>
+        </w:rPr>
+        <w:t xml:space="preserve"> do</w:t>
+      </w:r>
+      <w:r>
+        <w:t xml:space="preserve"> </w:t>
+      </w:r>
+      <w:r>
+        <w:rPr>
+          <w:bCs/>
+          <w:sz w:val="16"/>
+          <w:szCs w:val="16"/>
+        </w:rPr>
+        <w:t xml:space="preserve">2020-10-19</w:t>
+      </w:r>
+      <w:r>
+        <w:rPr>
+          <w:bCs/>
+          <w:sz w:val="16"/>
+          <w:szCs w:val="16"/>
+        </w:rPr>
+        <w:t xml:space="preserve">, zamierzam wykorzystać przysługujący mi przejazd na koszt wojska </w:t>
+      </w:r>
+      <w:r>
+        <w:rPr>
+          <w:bCs/>
+          <w:sz w:val="16"/>
+          <w:szCs w:val="16"/>
+        </w:rPr>
+        <w:br/>
+        <w:t xml:space="preserve">w miesiącu </w:t>
+      </w:r>
+      <w:r>
+        <w:rPr>
+          <w:bCs/>
+          <w:sz w:val="16"/>
+          <w:szCs w:val="16"/>
+        </w:rPr>
+        <w:t xml:space="preserve">styczeń</w:t>
+      </w:r>
+      <w:r>
+        <w:rPr>
+          <w:bCs/>
+          <w:sz w:val="16"/>
+          <w:szCs w:val="16"/>
+        </w:rPr>
+        <w:t xml:space="preserve">, z Warszawy do m. </w:t>
+      </w:r>
+      <w:r>
+        <w:rPr>
+          <w:bCs/>
+          <w:sz w:val="16"/>
+          <w:szCs w:val="16"/>
+        </w:rPr>
+        <w:t xml:space="preserve">Dębica</w:t>
+      </w:r>
+      <w:r>
+        <w:rPr>
+          <w:bCs/>
+          <w:sz w:val="16"/>
+          <w:szCs w:val="16"/>
+        </w:rPr>
+        <w:t xml:space="preserve"> w kraju</w:t>
+      </w:r>
+      <w:r>
+        <w:rPr>
+          <w:bCs/>
+          <w:sz w:val="16"/>
+          <w:szCs w:val="16"/>
+        </w:rPr>
+        <w:t xml:space="preserve">  i z powrotem</w:t>
+      </w:r>
+      <w:r>
+        <w:rPr>
+          <w:bCs/>
+          <w:sz w:val="16"/>
+          <w:szCs w:val="16"/>
+        </w:rPr>
+        <w:t>, która jest położona w odległości nie większej niż do miejsca zamieszkania mojej najbliższej rodziny.</w:t>
+      </w:r>
+    </w:p>
+    <w:p>
+      <w:pPr>
+        <w:tabs>
+          <w:tab w:val="left" w:pos="720"/>
+        </w:tabs>
+        <w:jc w:val="both"/>
       </w:pPr>
       <w:r>
         <w:rPr>
@@ -351,7 +450,7 @@
           <w:sz w:val="16"/>
           <w:szCs w:val="16"/>
         </w:rPr>
-        <w:t xml:space="preserve">W związku z uzyskaniem przepustki jednorazowej od dnia </w:t>
+        <w:t xml:space="preserve">Oświadczam, że w związku z uzyskaniem urlopu od dnia …………...…………… do …………….......……., zamierzam wykorzystać przysługujący mi przejazd na koszt wojska </w:t>
       </w:r>
       <w:r>
         <w:rPr>
@@ -360,218 +459,8 @@
           <w:sz w:val="16"/>
           <w:szCs w:val="16"/>
         </w:rPr>
-        <w:t>……………….</w:t>
-      </w:r>
-      <w:r>
-        <w:rPr>
-          <w:bCs/>
-          <w:strike/>
-          <w:sz w:val="16"/>
-          <w:szCs w:val="16"/>
-        </w:rPr>
-        <w:t>do</w:t>
-      </w:r>
-    </w:p>
-    <w:p>
-      <w:pPr>
-        <w:tabs>
-          <w:tab w:val="left" w:pos="720"/>
-        </w:tabs>
-        <w:jc w:val="both"/>
-        <w:rPr>
-          <w:bCs/>
-          <w:strike/>
-          <w:sz w:val="16"/>
-          <w:szCs w:val="16"/>
-        </w:rPr>
-      </w:pPr>
-      <w:r>
-        <w:rPr>
-          <w:bCs/>
-          <w:strike/>
-          <w:sz w:val="16"/>
-          <w:szCs w:val="16"/>
-        </w:rPr>
-        <w:t xml:space="preserve">………………., </w:t>
-      </w:r>
-      <w:r>
-        <w:rPr>
-          <w:bCs/>
-          <w:strike/>
-          <w:sz w:val="16"/>
-          <w:szCs w:val="16"/>
-        </w:rPr>
-        <w:t xml:space="preserve">zamierzam wykorzystać przysługujący mi przejazd na koszt wojska </w:t>
-      </w:r>
-      <w:r>
-        <w:rPr>
-          <w:bCs/>
-          <w:strike/>
-          <w:sz w:val="16"/>
-          <w:szCs w:val="16"/>
-        </w:rPr>
         <w:br/>
-        <w:t xml:space="preserve">w miesiącu </w:t>
-      </w:r>
-      <w:r>
-        <w:rPr>
-          <w:bCs/>
-          <w:strike/>
-          <w:sz w:val="16"/>
-          <w:szCs w:val="16"/>
-        </w:rPr>
-        <w:t xml:space="preserve">………………. </w:t>
-      </w:r>
-      <w:r>
-        <w:rPr>
-          <w:bCs/>
-          <w:strike/>
-          <w:sz w:val="16"/>
-          <w:szCs w:val="16"/>
-        </w:rPr>
-        <w:t xml:space="preserve"> z Warszawy do m. </w:t>
-      </w:r>
-      <w:r>
-        <w:rPr>
-          <w:bCs/>
-          <w:strike/>
-          <w:sz w:val="16"/>
-          <w:szCs w:val="16"/>
-        </w:rPr>
-        <w:t>……………….</w:t>
-      </w:r>
-      <w:r>
-        <w:rPr>
-          <w:bCs/>
-          <w:strike/>
-          <w:sz w:val="16"/>
-          <w:szCs w:val="16"/>
-        </w:rPr>
-        <w:t xml:space="preserve">w kraju i z powrotem, która jest położona w odległości nie większej niż do miejsca zamieszkania mojej najbliższej rodziny*.</w:t>
-      </w:r>
-    </w:p>
-    <w:p>
-      <w:pPr>
-        <w:tabs>
-          <w:tab w:val="left" w:pos="720"/>
-        </w:tabs>
-        <w:jc w:val="both"/>
-        <w:rPr>
-          <w:strike/>
-        </w:rPr>
-      </w:pPr>
-    </w:p>
-    <w:p>
-      <w:pPr>
-        <w:tabs>
-          <w:tab w:val="left" w:pos="720"/>
-        </w:tabs>
-        <w:jc w:val="both"/>
-      </w:pPr>
-      <w:r>
-        <w:rPr>
-          <w:bCs/>
-          <w:sz w:val="16"/>
-          <w:szCs w:val="16"/>
-        </w:rPr>
-        <w:tab/>
-      </w:r>
-      <w:r>
-        <w:rPr>
-          <w:bCs/>
-          <w:sz w:val="16"/>
-          <w:szCs w:val="16"/>
-        </w:rPr>
-        <w:t xml:space="preserve">Oświadczam, że w związku z uzyskaniem urlopu od dnia </w:t>
-      </w:r>
-      <w:r>
-        <w:rPr>
-          <w:bCs/>
-          <w:sz w:val="16"/>
-          <w:szCs w:val="16"/>
-        </w:rPr>
-        <w:t xml:space="preserve">2020-10-19 </w:t>
-      </w:r>
-      <w:r>
-        <w:rPr>
-          <w:bCs/>
-          <w:sz w:val="16"/>
-          <w:szCs w:val="16"/>
-        </w:rPr>
-        <w:t xml:space="preserve">do </w:t>
-      </w:r>
-      <w:r>
-        <w:rPr>
-          <w:bCs/>
-          <w:sz w:val="16"/>
-          <w:szCs w:val="16"/>
-        </w:rPr>
-        <w:t xml:space="preserve">2020-10-19</w:t>
-      </w:r>
-      <w:r>
-        <w:rPr>
-          <w:bCs/>
-          <w:sz w:val="16"/>
-          <w:szCs w:val="16"/>
-        </w:rPr>
-        <w:t xml:space="preserve">,</w:t>
-      </w:r>
-      <w:r>
-        <w:rPr>
-          <w:bCs/>
-          <w:sz w:val="16"/>
-          <w:szCs w:val="16"/>
-        </w:rPr>
-        <w:t xml:space="preserve"> </w:t>
-      </w:r>
-      <w:r>
-        <w:rPr>
-          <w:bCs/>
-          <w:sz w:val="16"/>
-          <w:szCs w:val="16"/>
-        </w:rPr>
-        <w:t xml:space="preserve">zamierzam wykorzystać przysługujący mi przejazd na koszt wojska </w:t>
-      </w:r>
-      <w:r>
-        <w:rPr>
-          <w:bCs/>
-          <w:sz w:val="16"/>
-          <w:szCs w:val="16"/>
-        </w:rPr>
-        <w:br/>
-        <w:t xml:space="preserve">z Warszawy do m. </w:t>
-      </w:r>
-      <w:r>
-        <w:rPr>
-          <w:bCs/>
-          <w:sz w:val="16"/>
-          <w:szCs w:val="16"/>
-        </w:rPr>
-        <w:t xml:space="preserve">Dębica </w:t>
-      </w:r>
-      <w:r>
-        <w:rPr>
-          <w:bCs/>
-          <w:sz w:val="16"/>
-          <w:szCs w:val="16"/>
-        </w:rPr>
-        <w:t xml:space="preserve"> w kraju</w:t>
-      </w:r>
-      <w:r>
-        <w:rPr>
-          <w:bCs/>
-          <w:sz w:val="16"/>
-          <w:szCs w:val="16"/>
-        </w:rPr>
-        <w:t xml:space="preserve"/>
-      </w:r>
-      <w:r>
-        <w:rPr>
-          <w:bCs/>
-          <w:sz w:val="16"/>
-          <w:szCs w:val="16"/>
-        </w:rPr>
-        <w:t>.</w:t>
+        <w:t>z Warszawy do m. ………………………. w kraju i z powrotem*.</w:t>
       </w:r>
     </w:p>
     <w:p>
@@ -762,7 +651,28 @@
           <w:sz w:val="16"/>
           <w:szCs w:val="16"/>
         </w:rPr>
-        <w:t xml:space="preserve">Wyżej wymieniony jest ujęty w rozkazie dowódcy BS nr  z dn. </w:t>
+        <w:t xml:space="preserve">Wyżej wymieniony jest ujęty w rozkazie dowódcy BS nr</w:t>
+      </w:r>
+      <w:r>
+        <w:rPr>
+          <w:sz w:val="16"/>
+          <w:szCs w:val="16"/>
+        </w:rPr>
+        <w:t xml:space="preserve"> </w:t>
+      </w:r>
+      <w:r>
+        <w:rPr>
+          <w:sz w:val="16"/>
+          <w:szCs w:val="16"/>
+        </w:rPr>
+        <w:t xml:space="preserve"> z dn. </w:t>
+      </w:r>
+      <w:r>
+        <w:rPr>
+          <w:sz w:val="16"/>
+          <w:szCs w:val="16"/>
+        </w:rPr>
+        <w:t xml:space="preserve"/>
       </w:r>
     </w:p>
     <w:p>
@@ -773,17 +683,49 @@
         </w:tabs>
         <w:ind w:right="-108"/>
         <w:jc w:val="both"/>
-        <w:rPr>
-          <w:sz w:val="16"/>
-          <w:szCs w:val="16"/>
-        </w:rPr>
-      </w:pPr>
-      <w:r>
-        <w:rPr>
-          <w:sz w:val="16"/>
-          <w:szCs w:val="16"/>
-        </w:rPr>
-        <w:t xml:space="preserve">Do wyjazdu na urlop w dniach od 2020-10-19 do 2020-10-19.</w:t>
+      </w:pPr>
+      <w:r>
+        <w:rPr>
+          <w:sz w:val="16"/>
+          <w:szCs w:val="16"/>
+        </w:rPr>
+        <w:t xml:space="preserve">Do wyjazdu na </w:t>
+      </w:r>
+      <w:r>
+        <w:rPr>
+          <w:sz w:val="16"/>
+          <w:szCs w:val="16"/>
+        </w:rPr>
+        <w:t xml:space="preserve">przepustkę jednorazową</w:t>
+      </w:r>
+      <w:r>
+        <w:rPr>
+          <w:sz w:val="16"/>
+          <w:szCs w:val="16"/>
+        </w:rPr>
+        <w:t xml:space="preserve"> w dniach od </w:t>
+      </w:r>
+      <w:r>
+        <w:rPr>
+          <w:sz w:val="16"/>
+          <w:szCs w:val="16"/>
+        </w:rPr>
+        <w:t xml:space="preserve">2020-10-19</w:t>
+      </w:r>
+      <w:r>
+        <w:rPr>
+          <w:sz w:val="16"/>
+          <w:szCs w:val="16"/>
+        </w:rPr>
+        <w:t xml:space="preserve"> do </w:t>
+      </w:r>
+      <w:r>
+        <w:rPr>
+          <w:bCs/>
+          <w:sz w:val="16"/>
+          <w:szCs w:val="16"/>
+        </w:rPr>
+        <w:t xml:space="preserve">2020-10-19.</w:t>
       </w:r>
     </w:p>
     <w:p>
@@ -804,6 +746,20 @@
       <w:pPr>
         <w:tabs>
           <w:tab w:val="left" w:pos="720"/>
+          <w:tab w:val="left" w:pos="9000"/>
+        </w:tabs>
+        <w:ind w:right="-108"/>
+        <w:jc w:val="both"/>
+        <w:rPr>
+          <w:sz w:val="16"/>
+          <w:szCs w:val="16"/>
+        </w:rPr>
+      </w:pPr>
+    </w:p>
+    <w:p>
+      <w:pPr>
+        <w:tabs>
+          <w:tab w:val="left" w:pos="720"/>
         </w:tabs>
         <w:jc w:val="right"/>
         <w:rPr>
@@ -1111,10 +1067,6 @@
     <w:p>
       <w:pPr>
         <w:pStyle w:val="Tekstpodstawowy2"/>
-        <w:rPr>
-          <w:sz w:val="16"/>
-          <w:szCs w:val="16"/>
-        </w:rPr>
       </w:pPr>
       <w:r>
         <w:rPr>
@@ -1122,13 +1074,56 @@
           <w:szCs w:val="16"/>
         </w:rPr>
         <w:tab/>
-      </w:r>
-      <w:r>
-        <w:rPr>
-          <w:sz w:val="16"/>
-          <w:szCs w:val="16"/>
-        </w:rPr>
-        <w:t xml:space="preserve">W związku ze złożonym oświadczeniem w dniu 2020-10-18 stwierdzam, że</w:t>
+        <w:t xml:space="preserve">W związku ze złożonym oświadczeniem w dniu </w:t>
+      </w:r>
+      <w:r>
+        <w:rPr>
+          <w:sz w:val="16"/>
+          <w:szCs w:val="16"/>
+        </w:rPr>
+        <w:t xml:space="preserve">2020-10-18</w:t>
+      </w:r>
+      <w:r>
+        <w:rPr>
+          <w:sz w:val="16"/>
+          <w:szCs w:val="16"/>
+        </w:rPr>
+        <w:t xml:space="preserve"> </w:t>
+      </w:r>
+      <w:r>
+        <w:rPr>
+          <w:sz w:val="16"/>
+          <w:szCs w:val="16"/>
+        </w:rPr>
+        <w:t>stwierdzam, że</w:t>
+      </w:r>
+      <w:r>
+        <w:rPr>
+          <w:sz w:val="16"/>
+          <w:szCs w:val="16"/>
+        </w:rPr>
+        <w:t xml:space="preserve"> </w:t>
+      </w:r>
+      <w:r>
+        <w:rPr>
+          <w:sz w:val="16"/>
+          <w:szCs w:val="16"/>
+        </w:rPr>
+        <w:t xml:space="preserve">wykorzystałem przysługujący mi raz w miesiącu przejazd na koszt wojska na </w:t>
+      </w:r>
+      <w:r>
+        <w:rPr>
+          <w:sz w:val="16"/>
+          <w:szCs w:val="16"/>
+        </w:rPr>
+        <w:t xml:space="preserve">przepustkę jednorazową </w:t>
+      </w:r>
+      <w:r>
+        <w:rPr>
+          <w:sz w:val="16"/>
+          <w:szCs w:val="16"/>
+        </w:rPr>
+        <w:t>do m.</w:t>
       </w:r>
       <w:r>
         <w:rPr>
@@ -1139,24 +1134,84 @@
       </w:r>
       <w:r>
         <w:rPr>
-          <w:sz w:val="16"/>
-          <w:szCs w:val="16"/>
-        </w:rPr>
-        <w:t xml:space="preserve">wykorzystałem przysługujący mi raz w miesiącu przejazd na koszt wojska na urlop do m.</w:t>
-      </w:r>
-      <w:r>
-        <w:rPr>
-          <w:sz w:val="16"/>
-          <w:szCs w:val="16"/>
-        </w:rPr>
-        <w:t> </w:t>
-      </w:r>
-      <w:r>
-        <w:rPr>
-          <w:sz w:val="16"/>
-          <w:szCs w:val="16"/>
-        </w:rPr>
-        <w:t xml:space="preserve">Dębica, publicznym transportem zbiorowym (kolejowym w klasie 2, w pociągu osobowym, pospiesznym) wnoszę o zwrot poniesionych  kosztów, udokumentowanych biletami załączonymi do wniosku, w kwocie 69.99 zł  (słownie: sześćdziesiąt dziewięć złotych dziewięćdziesiąt dziewięć groszy</w:t>
+          <w:bCs/>
+          <w:sz w:val="16"/>
+          <w:szCs w:val="16"/>
+        </w:rPr>
+        <w:t xml:space="preserve">Dębica</w:t>
+      </w:r>
+      <w:r>
+        <w:rPr>
+          <w:sz w:val="16"/>
+          <w:szCs w:val="16"/>
+        </w:rPr>
+        <w:t xml:space="preserve">, publicznym transportem zbiorowym (</w:t>
+      </w:r>
+      <w:r>
+        <w:rPr>
+          <w:sz w:val="16"/>
+          <w:szCs w:val="16"/>
+        </w:rPr>
+        <w:t xml:space="preserve">kolejowym w klasie 2, w pociągu osobowym</w:t>
+      </w:r>
+      <w:r>
+        <w:rPr>
+          <w:sz w:val="16"/>
+          <w:szCs w:val="16"/>
+        </w:rPr>
+        <w:t xml:space="preserve">) </w:t>
+      </w:r>
+      <w:r>
+        <w:rPr>
+          <w:sz w:val="16"/>
+          <w:szCs w:val="16"/>
+        </w:rPr>
+        <w:t xml:space="preserve">wnoszę o zwrot poniesionych</w:t>
+      </w:r>
+      <w:r>
+        <w:rPr>
+          <w:sz w:val="16"/>
+          <w:szCs w:val="16"/>
+        </w:rPr>
+        <w:t xml:space="preserve"> </w:t>
+      </w:r>
+      <w:r>
+        <w:rPr>
+          <w:sz w:val="16"/>
+          <w:szCs w:val="16"/>
+        </w:rPr>
+        <w:t xml:space="preserve"> kosztów, udokumentowanych biletami załączonymi do wniosku, w kwocie </w:t>
+      </w:r>
+      <w:r>
+        <w:rPr>
+          <w:sz w:val="16"/>
+          <w:szCs w:val="16"/>
+        </w:rPr>
+        <w:t xml:space="preserve">23.0 </w:t>
+      </w:r>
+      <w:r>
+        <w:rPr>
+          <w:sz w:val="16"/>
+          <w:szCs w:val="16"/>
+        </w:rPr>
+        <w:t>zł</w:t>
+      </w:r>
+      <w:r>
+        <w:t xml:space="preserve"> </w:t>
+      </w:r>
+      <w:r>
+        <w:rPr>
+          <w:sz w:val="16"/>
+          <w:szCs w:val="16"/>
+        </w:rPr>
+        <w:t xml:space="preserve"> (słownie: </w:t>
+      </w:r>
+      <w:r>
+        <w:rPr>
+          <w:sz w:val="16"/>
+          <w:szCs w:val="16"/>
+        </w:rPr>
+        <w:t xml:space="preserve">dwadzieścia trzy złote zero groszy</w:t>
       </w:r>
       <w:bookmarkStart w:id="0" w:name="_GoBack"/>
       <w:bookmarkEnd w:id="0"/>
@@ -1165,7 +1220,7 @@
           <w:sz w:val="16"/>
           <w:szCs w:val="16"/>
         </w:rPr>
-        <w:t>).</w:t>
+        <w:t xml:space="preserve">). </w:t>
       </w:r>
     </w:p>
     <w:p>

</xml_diff>

<commit_message>
próba wyprostowania pól i walidacji
</commit_message>
<xml_diff>
--- a/generator/generated_doc.docx
+++ b/generator/generated_doc.docx
@@ -40,6 +40,8 @@
         </w:rPr>
         <w:t xml:space="preserve">Paweł Byś</w:t>
       </w:r>
+      <w:bookmarkStart w:id="0" w:name="_GoBack"/>
+      <w:bookmarkEnd w:id="0"/>
       <w:r>
         <w:rPr>
           <w:sz w:val="16"/>
@@ -52,7 +54,7 @@
           <w:sz w:val="16"/>
           <w:szCs w:val="16"/>
         </w:rPr>
-        <w:t xml:space="preserve">Warszawa, dnia 2020-10-19</w:t>
+        <w:t xml:space="preserve">Warszawa, dnia 2020-10-20</w:t>
       </w:r>
     </w:p>
     <w:p>
@@ -304,13 +306,59 @@
         <w:tabs>
           <w:tab w:val="left" w:pos="6120"/>
         </w:tabs>
+        <w:jc w:val="center"/>
+        <w:rPr>
+          <w:b/>
+          <w:sz w:val="16"/>
+          <w:szCs w:val="16"/>
+        </w:rPr>
+      </w:pPr>
+    </w:p>
+    <w:p>
+      <w:pPr>
+        <w:tabs>
+          <w:tab w:val="left" w:pos="720"/>
+        </w:tabs>
         <w:jc w:val="both"/>
         <w:rPr>
-          <w:b/>
-          <w:sz w:val="16"/>
-          <w:szCs w:val="16"/>
-        </w:rPr>
-      </w:pPr>
+          <w:strike/>
+        </w:rPr>
+      </w:pPr>
+      <w:r>
+        <w:rPr>
+          <w:bCs/>
+          <w:sz w:val="16"/>
+          <w:szCs w:val="16"/>
+        </w:rPr>
+        <w:tab/>
+      </w:r>
+      <w:r>
+        <w:rPr>
+          <w:bCs/>
+          <w:strike/>
+          <w:sz w:val="16"/>
+          <w:szCs w:val="16"/>
+        </w:rPr>
+        <w:t xml:space="preserve">W związku z uzyskaniem przepustki jednorazowej od dnia </w:t>
+      </w:r>
+      <w:r>
+        <w:rPr>
+          <w:bCs/>
+          <w:strike/>
+          <w:sz w:val="16"/>
+          <w:szCs w:val="16"/>
+        </w:rPr>
+        <w:t>……………….</w:t>
+      </w:r>
+      <w:r>
+        <w:rPr>
+          <w:bCs/>
+          <w:strike/>
+          <w:sz w:val="16"/>
+          <w:szCs w:val="16"/>
+        </w:rPr>
+        <w:t>do</w:t>
+      </w:r>
     </w:p>
     <w:p>
       <w:pPr>
@@ -318,61 +366,35 @@
           <w:tab w:val="left" w:pos="720"/>
         </w:tabs>
         <w:jc w:val="both"/>
-      </w:pPr>
-      <w:r>
-        <w:rPr>
-          <w:bCs/>
-          <w:sz w:val="16"/>
-          <w:szCs w:val="16"/>
-        </w:rPr>
-        <w:tab/>
-      </w:r>
-      <w:r>
-        <w:rPr>
-          <w:bCs/>
-          <w:sz w:val="16"/>
-          <w:szCs w:val="16"/>
-        </w:rPr>
-        <w:t xml:space="preserve">W związku z uzyskaniem przepustki jednorazowej od dnia </w:t>
-      </w:r>
-      <w:r>
-        <w:rPr>
-          <w:bCs/>
-          <w:sz w:val="16"/>
-          <w:szCs w:val="16"/>
-        </w:rPr>
-        <w:t xml:space="preserve">2020-10-20</w:t>
-      </w:r>
-      <w:r>
-        <w:rPr>
-          <w:bCs/>
-          <w:sz w:val="16"/>
-          <w:szCs w:val="16"/>
-        </w:rPr>
-        <w:t xml:space="preserve"> do</w:t>
-      </w:r>
-      <w:r>
-        <w:t xml:space="preserve"> </w:t>
-      </w:r>
-      <w:r>
-        <w:rPr>
-          <w:bCs/>
-          <w:sz w:val="16"/>
-          <w:szCs w:val="16"/>
-        </w:rPr>
-        <w:t xml:space="preserve">2020-10-20</w:t>
-      </w:r>
-      <w:r>
-        <w:rPr>
-          <w:bCs/>
-          <w:sz w:val="16"/>
-          <w:szCs w:val="16"/>
-        </w:rPr>
-        <w:t xml:space="preserve">, zamierzam wykorzystać przysługujący mi przejazd na koszt wojska </w:t>
-      </w:r>
-      <w:r>
-        <w:rPr>
-          <w:bCs/>
+        <w:rPr>
+          <w:bCs/>
+          <w:strike/>
+          <w:sz w:val="16"/>
+          <w:szCs w:val="16"/>
+        </w:rPr>
+      </w:pPr>
+      <w:r>
+        <w:rPr>
+          <w:bCs/>
+          <w:strike/>
+          <w:sz w:val="16"/>
+          <w:szCs w:val="16"/>
+        </w:rPr>
+        <w:t xml:space="preserve">………………., </w:t>
+      </w:r>
+      <w:r>
+        <w:rPr>
+          <w:bCs/>
+          <w:strike/>
+          <w:sz w:val="16"/>
+          <w:szCs w:val="16"/>
+        </w:rPr>
+        <w:t xml:space="preserve">zamierzam wykorzystać przysługujący mi przejazd na koszt wojska </w:t>
+      </w:r>
+      <w:r>
+        <w:rPr>
+          <w:bCs/>
+          <w:strike/>
           <w:sz w:val="16"/>
           <w:szCs w:val="16"/>
         </w:rPr>
@@ -382,26 +404,138 @@
       <w:r>
         <w:rPr>
           <w:bCs/>
-          <w:sz w:val="16"/>
-          <w:szCs w:val="16"/>
-        </w:rPr>
-        <w:t xml:space="preserve">styczeń</w:t>
-      </w:r>
-      <w:r>
-        <w:rPr>
-          <w:bCs/>
-          <w:sz w:val="16"/>
-          <w:szCs w:val="16"/>
-        </w:rPr>
-        <w:t xml:space="preserve">, z Warszawy do m. </w:t>
-      </w:r>
-      <w:r>
-        <w:rPr>
-          <w:bCs/>
-          <w:sz w:val="16"/>
-          <w:szCs w:val="16"/>
-        </w:rPr>
-        <w:t xml:space="preserve">Dębica</w:t>
+          <w:strike/>
+          <w:sz w:val="16"/>
+          <w:szCs w:val="16"/>
+        </w:rPr>
+        <w:t xml:space="preserve">………………. </w:t>
+      </w:r>
+      <w:r>
+        <w:rPr>
+          <w:bCs/>
+          <w:strike/>
+          <w:sz w:val="16"/>
+          <w:szCs w:val="16"/>
+        </w:rPr>
+        <w:t xml:space="preserve"> z Warszawy do m. </w:t>
+      </w:r>
+      <w:r>
+        <w:rPr>
+          <w:bCs/>
+          <w:strike/>
+          <w:sz w:val="16"/>
+          <w:szCs w:val="16"/>
+        </w:rPr>
+        <w:t>……………….</w:t>
+      </w:r>
+      <w:r>
+        <w:rPr>
+          <w:bCs/>
+          <w:strike/>
+          <w:sz w:val="16"/>
+          <w:szCs w:val="16"/>
+        </w:rPr>
+        <w:t xml:space="preserve">w kraju i z powrotem, która jest położona w odległości nie większej niż do miejsca zamieszkania mojej najbliższej rodziny*.</w:t>
+      </w:r>
+    </w:p>
+    <w:p>
+      <w:pPr>
+        <w:tabs>
+          <w:tab w:val="left" w:pos="720"/>
+        </w:tabs>
+        <w:jc w:val="both"/>
+        <w:rPr>
+          <w:strike/>
+        </w:rPr>
+      </w:pPr>
+    </w:p>
+    <w:p>
+      <w:pPr>
+        <w:tabs>
+          <w:tab w:val="left" w:pos="720"/>
+        </w:tabs>
+        <w:jc w:val="both"/>
+      </w:pPr>
+      <w:r>
+        <w:rPr>
+          <w:bCs/>
+          <w:sz w:val="16"/>
+          <w:szCs w:val="16"/>
+        </w:rPr>
+        <w:tab/>
+      </w:r>
+      <w:r>
+        <w:rPr>
+          <w:bCs/>
+          <w:sz w:val="16"/>
+          <w:szCs w:val="16"/>
+        </w:rPr>
+        <w:t xml:space="preserve">Oświadczam, że w związku z uzyskaniem urlopu od dnia </w:t>
+      </w:r>
+      <w:r>
+        <w:rPr>
+          <w:bCs/>
+          <w:sz w:val="16"/>
+          <w:szCs w:val="16"/>
+        </w:rPr>
+        <w:t xml:space="preserve">2020-10-21 </w:t>
+      </w:r>
+      <w:r>
+        <w:rPr>
+          <w:bCs/>
+          <w:sz w:val="16"/>
+          <w:szCs w:val="16"/>
+        </w:rPr>
+        <w:t xml:space="preserve">do </w:t>
+      </w:r>
+      <w:r>
+        <w:rPr>
+          <w:bCs/>
+          <w:sz w:val="16"/>
+          <w:szCs w:val="16"/>
+        </w:rPr>
+        <w:t xml:space="preserve">2020-10-19</w:t>
+      </w:r>
+      <w:r>
+        <w:rPr>
+          <w:bCs/>
+          <w:sz w:val="16"/>
+          <w:szCs w:val="16"/>
+        </w:rPr>
+        <w:t xml:space="preserve">,</w:t>
+      </w:r>
+      <w:r>
+        <w:rPr>
+          <w:bCs/>
+          <w:sz w:val="16"/>
+          <w:szCs w:val="16"/>
+        </w:rPr>
+        <w:t xml:space="preserve"> </w:t>
+      </w:r>
+      <w:r>
+        <w:rPr>
+          <w:bCs/>
+          <w:sz w:val="16"/>
+          <w:szCs w:val="16"/>
+        </w:rPr>
+        <w:t xml:space="preserve">zamierzam wykorzystać przysługujący mi przejazd na koszt wojska </w:t>
+      </w:r>
+      <w:r>
+        <w:rPr>
+          <w:bCs/>
+          <w:sz w:val="16"/>
+          <w:szCs w:val="16"/>
+        </w:rPr>
+        <w:br/>
+        <w:t xml:space="preserve">z Warszawy do m. </w:t>
+      </w:r>
+      <w:r>
+        <w:rPr>
+          <w:bCs/>
+          <w:sz w:val="16"/>
+          <w:szCs w:val="16"/>
+        </w:rPr>
+        <w:t xml:space="preserve">Dębica </w:t>
       </w:r>
       <w:r>
         <w:rPr>
@@ -417,50 +551,15 @@
           <w:sz w:val="16"/>
           <w:szCs w:val="16"/>
         </w:rPr>
-        <w:t xml:space="preserve"> </w:t>
-      </w:r>
-      <w:r>
-        <w:rPr>
-          <w:bCs/>
-          <w:sz w:val="16"/>
-          <w:szCs w:val="16"/>
-        </w:rPr>
-        <w:t>, która jest położona w odległości nie większej niż do miejsca zamieszkania mojej najbliższej rodziny.</w:t>
-      </w:r>
-    </w:p>
-    <w:p>
-      <w:pPr>
-        <w:tabs>
-          <w:tab w:val="left" w:pos="720"/>
-        </w:tabs>
-        <w:jc w:val="both"/>
-      </w:pPr>
-      <w:r>
-        <w:rPr>
-          <w:bCs/>
-          <w:sz w:val="16"/>
-          <w:szCs w:val="16"/>
-        </w:rPr>
-        <w:tab/>
-      </w:r>
-      <w:r>
-        <w:rPr>
-          <w:bCs/>
-          <w:strike/>
-          <w:sz w:val="16"/>
-          <w:szCs w:val="16"/>
-        </w:rPr>
-        <w:t xml:space="preserve">Oświadczam, że w związku z uzyskaniem urlopu od dnia …………...…………… do …………….......……., zamierzam wykorzystać przysługujący mi przejazd na koszt wojska </w:t>
-      </w:r>
-      <w:r>
-        <w:rPr>
-          <w:bCs/>
-          <w:strike/>
-          <w:sz w:val="16"/>
-          <w:szCs w:val="16"/>
-        </w:rPr>
-        <w:br/>
-        <w:t>z Warszawy do m. ………………………. w kraju i z powrotem*.</w:t>
+        <w:t xml:space="preserve"/>
+      </w:r>
+      <w:r>
+        <w:rPr>
+          <w:bCs/>
+          <w:sz w:val="16"/>
+          <w:szCs w:val="16"/>
+        </w:rPr>
+        <w:t>.</w:t>
       </w:r>
     </w:p>
     <w:p>
@@ -651,28 +750,7 @@
           <w:sz w:val="16"/>
           <w:szCs w:val="16"/>
         </w:rPr>
-        <w:t xml:space="preserve">Wyżej wymieniony jest ujęty w rozkazie dowódcy BS nr</w:t>
-      </w:r>
-      <w:r>
-        <w:rPr>
-          <w:sz w:val="16"/>
-          <w:szCs w:val="16"/>
-        </w:rPr>
-        <w:t xml:space="preserve"> </w:t>
-      </w:r>
-      <w:r>
-        <w:rPr>
-          <w:sz w:val="16"/>
-          <w:szCs w:val="16"/>
-        </w:rPr>
-        <w:t xml:space="preserve"> z dn. </w:t>
-      </w:r>
-      <w:r>
-        <w:rPr>
-          <w:sz w:val="16"/>
-          <w:szCs w:val="16"/>
-        </w:rPr>
-        <w:t xml:space="preserve"/>
+        <w:t xml:space="preserve">Wyżej wymieniony jest ujęty w rozkazie dowódcy BS nr  z dn. </w:t>
       </w:r>
     </w:p>
     <w:p>
@@ -683,49 +761,17 @@
         </w:tabs>
         <w:ind w:right="-108"/>
         <w:jc w:val="both"/>
-      </w:pPr>
-      <w:r>
-        <w:rPr>
-          <w:sz w:val="16"/>
-          <w:szCs w:val="16"/>
-        </w:rPr>
-        <w:t xml:space="preserve">Do wyjazdu na </w:t>
-      </w:r>
-      <w:r>
-        <w:rPr>
-          <w:sz w:val="16"/>
-          <w:szCs w:val="16"/>
-        </w:rPr>
-        <w:t xml:space="preserve">przepustkę jednorazową</w:t>
-      </w:r>
-      <w:r>
-        <w:rPr>
-          <w:sz w:val="16"/>
-          <w:szCs w:val="16"/>
-        </w:rPr>
-        <w:t xml:space="preserve"> w dniach od </w:t>
-      </w:r>
-      <w:r>
-        <w:rPr>
-          <w:sz w:val="16"/>
-          <w:szCs w:val="16"/>
-        </w:rPr>
-        <w:t xml:space="preserve">2020-10-20</w:t>
-      </w:r>
-      <w:r>
-        <w:rPr>
-          <w:sz w:val="16"/>
-          <w:szCs w:val="16"/>
-        </w:rPr>
-        <w:t xml:space="preserve"> do </w:t>
-      </w:r>
-      <w:r>
-        <w:rPr>
-          <w:bCs/>
-          <w:sz w:val="16"/>
-          <w:szCs w:val="16"/>
-        </w:rPr>
-        <w:t xml:space="preserve">2020-10-20.</w:t>
+        <w:rPr>
+          <w:sz w:val="16"/>
+          <w:szCs w:val="16"/>
+        </w:rPr>
+      </w:pPr>
+      <w:r>
+        <w:rPr>
+          <w:sz w:val="16"/>
+          <w:szCs w:val="16"/>
+        </w:rPr>
+        <w:t xml:space="preserve">Do wyjazdu na urlop w dniach od 2020-10-21 do 2020-10-19.</w:t>
       </w:r>
     </w:p>
     <w:p>
@@ -746,20 +792,6 @@
       <w:pPr>
         <w:tabs>
           <w:tab w:val="left" w:pos="720"/>
-          <w:tab w:val="left" w:pos="9000"/>
-        </w:tabs>
-        <w:ind w:right="-108"/>
-        <w:jc w:val="both"/>
-        <w:rPr>
-          <w:sz w:val="16"/>
-          <w:szCs w:val="16"/>
-        </w:rPr>
-      </w:pPr>
-    </w:p>
-    <w:p>
-      <w:pPr>
-        <w:tabs>
-          <w:tab w:val="left" w:pos="720"/>
         </w:tabs>
         <w:jc w:val="right"/>
         <w:rPr>
@@ -1067,6 +1099,10 @@
     <w:p>
       <w:pPr>
         <w:pStyle w:val="Tekstpodstawowy2"/>
+        <w:rPr>
+          <w:sz w:val="16"/>
+          <w:szCs w:val="16"/>
+        </w:rPr>
       </w:pPr>
       <w:r>
         <w:rPr>
@@ -1074,56 +1110,13 @@
           <w:szCs w:val="16"/>
         </w:rPr>
         <w:tab/>
-        <w:t xml:space="preserve">W związku ze złożonym oświadczeniem w dniu </w:t>
-      </w:r>
-      <w:r>
-        <w:rPr>
-          <w:sz w:val="16"/>
-          <w:szCs w:val="16"/>
-        </w:rPr>
-        <w:t xml:space="preserve">2020-10-19</w:t>
-      </w:r>
-      <w:r>
-        <w:rPr>
-          <w:sz w:val="16"/>
-          <w:szCs w:val="16"/>
-        </w:rPr>
-        <w:t xml:space="preserve"> </w:t>
-      </w:r>
-      <w:r>
-        <w:rPr>
-          <w:sz w:val="16"/>
-          <w:szCs w:val="16"/>
-        </w:rPr>
-        <w:t>stwierdzam, że</w:t>
-      </w:r>
-      <w:r>
-        <w:rPr>
-          <w:sz w:val="16"/>
-          <w:szCs w:val="16"/>
-        </w:rPr>
-        <w:t xml:space="preserve"> </w:t>
-      </w:r>
-      <w:r>
-        <w:rPr>
-          <w:sz w:val="16"/>
-          <w:szCs w:val="16"/>
-        </w:rPr>
-        <w:t xml:space="preserve">wykorzystałem przysługujący mi raz w miesiącu przejazd na koszt wojska na </w:t>
-      </w:r>
-      <w:r>
-        <w:rPr>
-          <w:sz w:val="16"/>
-          <w:szCs w:val="16"/>
-        </w:rPr>
-        <w:t xml:space="preserve">przepustkę jednorazową </w:t>
-      </w:r>
-      <w:r>
-        <w:rPr>
-          <w:sz w:val="16"/>
-          <w:szCs w:val="16"/>
-        </w:rPr>
-        <w:t>do m.</w:t>
+      </w:r>
+      <w:r>
+        <w:rPr>
+          <w:sz w:val="16"/>
+          <w:szCs w:val="16"/>
+        </w:rPr>
+        <w:t xml:space="preserve">W związku ze złożonym oświadczeniem w dniu 2020-10-20 stwierdzam, że</w:t>
       </w:r>
       <w:r>
         <w:rPr>
@@ -1134,93 +1127,24 @@
       </w:r>
       <w:r>
         <w:rPr>
-          <w:bCs/>
-          <w:sz w:val="16"/>
-          <w:szCs w:val="16"/>
-        </w:rPr>
-        <w:t xml:space="preserve">Dębica</w:t>
-      </w:r>
-      <w:r>
-        <w:rPr>
-          <w:sz w:val="16"/>
-          <w:szCs w:val="16"/>
-        </w:rPr>
-        <w:t xml:space="preserve">, publicznym transportem zbiorowym (</w:t>
-      </w:r>
-      <w:r>
-        <w:rPr>
-          <w:sz w:val="16"/>
-          <w:szCs w:val="16"/>
-        </w:rPr>
-        <w:t xml:space="preserve">kolejowym w klasie 2, w pociągu osobowym</w:t>
-      </w:r>
-      <w:r>
-        <w:rPr>
-          <w:sz w:val="16"/>
-          <w:szCs w:val="16"/>
-        </w:rPr>
-        <w:t xml:space="preserve">) </w:t>
-      </w:r>
-      <w:r>
-        <w:rPr>
-          <w:sz w:val="16"/>
-          <w:szCs w:val="16"/>
-        </w:rPr>
-        <w:t xml:space="preserve">wnoszę o zwrot poniesionych</w:t>
-      </w:r>
-      <w:r>
-        <w:rPr>
-          <w:sz w:val="16"/>
-          <w:szCs w:val="16"/>
-        </w:rPr>
-        <w:t xml:space="preserve"> </w:t>
-      </w:r>
-      <w:r>
-        <w:rPr>
-          <w:sz w:val="16"/>
-          <w:szCs w:val="16"/>
-        </w:rPr>
-        <w:t xml:space="preserve"> kosztów, udokumentowanych biletami załączonymi do wniosku, w kwocie </w:t>
-      </w:r>
-      <w:r>
-        <w:rPr>
-          <w:sz w:val="16"/>
-          <w:szCs w:val="16"/>
-        </w:rPr>
-        <w:t xml:space="preserve">0.01 </w:t>
-      </w:r>
-      <w:r>
-        <w:rPr>
-          <w:sz w:val="16"/>
-          <w:szCs w:val="16"/>
-        </w:rPr>
-        <w:t>zł</w:t>
-      </w:r>
-      <w:r>
-        <w:t xml:space="preserve"> </w:t>
-      </w:r>
-      <w:r>
-        <w:rPr>
-          <w:sz w:val="16"/>
-          <w:szCs w:val="16"/>
-        </w:rPr>
-        <w:t xml:space="preserve"> (słownie: </w:t>
-      </w:r>
-      <w:r>
-        <w:rPr>
-          <w:sz w:val="16"/>
-          <w:szCs w:val="16"/>
-        </w:rPr>
-        <w:t xml:space="preserve">zero złotych jeden grosz</w:t>
-      </w:r>
-      <w:bookmarkStart w:id="0" w:name="_GoBack"/>
-      <w:bookmarkEnd w:id="0"/>
-      <w:r>
-        <w:rPr>
-          <w:sz w:val="16"/>
-          <w:szCs w:val="16"/>
-        </w:rPr>
-        <w:t xml:space="preserve">). </w:t>
+          <w:sz w:val="16"/>
+          <w:szCs w:val="16"/>
+        </w:rPr>
+        <w:t xml:space="preserve">wykorzystałem przysługujący mi raz w miesiącu przejazd na koszt wojska na urlop do m.</w:t>
+      </w:r>
+      <w:r>
+        <w:rPr>
+          <w:sz w:val="16"/>
+          <w:szCs w:val="16"/>
+        </w:rPr>
+        <w:t> </w:t>
+      </w:r>
+      <w:r>
+        <w:rPr>
+          <w:sz w:val="16"/>
+          <w:szCs w:val="16"/>
+        </w:rPr>
+        <w:t xml:space="preserve">Dębica, publicznym transportem zbiorowym () wnoszę o zwrot poniesionych  kosztów, udokumentowanych biletami załączonymi do wniosku, w kwocie 0.01 zł  (słownie: zero złotych jeden grosz).</w:t>
       </w:r>
     </w:p>
     <w:p>

</xml_diff>

<commit_message>
hidden admin panel, zaktualizowane kroki
</commit_message>
<xml_diff>
--- a/generator/generated_doc.docx
+++ b/generator/generated_doc.docx
@@ -24,7 +24,7 @@
           <w:sz w:val="16"/>
           <w:szCs w:val="16"/>
         </w:rPr>
-        <w:t xml:space="preserve">szer. pchor.</w:t>
+        <w:t xml:space="preserve">st. kpr. pchor.</w:t>
       </w:r>
       <w:r>
         <w:rPr>
@@ -38,7 +38,14 @@
           <w:sz w:val="16"/>
           <w:szCs w:val="16"/>
         </w:rPr>
-        <w:t xml:space="preserve">Paweł Byś</w:t>
+        <w:t xml:space="preserve">Paweł</w:t>
+      </w:r>
+      <w:r>
+        <w:rPr>
+          <w:sz w:val="16"/>
+          <w:szCs w:val="16"/>
+        </w:rPr>
+        <w:t xml:space="preserve"> Byś</w:t>
       </w:r>
       <w:bookmarkStart w:id="0" w:name="_GoBack"/>
       <w:bookmarkEnd w:id="0"/>
@@ -54,7 +61,7 @@
           <w:sz w:val="16"/>
           <w:szCs w:val="16"/>
         </w:rPr>
-        <w:t xml:space="preserve">Warszawa, dnia 2020-10-20</w:t>
+        <w:t xml:space="preserve">Warszawa, dnia 2020-10-18</w:t>
       </w:r>
     </w:p>
     <w:p>
@@ -306,7 +313,7 @@
         <w:tabs>
           <w:tab w:val="left" w:pos="6120"/>
         </w:tabs>
-        <w:jc w:val="center"/>
+        <w:jc w:val="both"/>
         <w:rPr>
           <w:b/>
           <w:sz w:val="16"/>
@@ -320,9 +327,122 @@
           <w:tab w:val="left" w:pos="720"/>
         </w:tabs>
         <w:jc w:val="both"/>
-        <w:rPr>
-          <w:strike/>
-        </w:rPr>
+      </w:pPr>
+      <w:r>
+        <w:rPr>
+          <w:bCs/>
+          <w:sz w:val="16"/>
+          <w:szCs w:val="16"/>
+        </w:rPr>
+        <w:tab/>
+      </w:r>
+      <w:r>
+        <w:rPr>
+          <w:bCs/>
+          <w:sz w:val="16"/>
+          <w:szCs w:val="16"/>
+        </w:rPr>
+        <w:t xml:space="preserve">W związku z uzyskaniem przepustki jednorazowej od dnia </w:t>
+      </w:r>
+      <w:r>
+        <w:rPr>
+          <w:bCs/>
+          <w:sz w:val="16"/>
+          <w:szCs w:val="16"/>
+        </w:rPr>
+        <w:t xml:space="preserve">2020-10-19</w:t>
+      </w:r>
+      <w:r>
+        <w:rPr>
+          <w:bCs/>
+          <w:sz w:val="16"/>
+          <w:szCs w:val="16"/>
+        </w:rPr>
+        <w:t xml:space="preserve"> do</w:t>
+      </w:r>
+      <w:r>
+        <w:t xml:space="preserve"> </w:t>
+      </w:r>
+      <w:r>
+        <w:rPr>
+          <w:bCs/>
+          <w:sz w:val="16"/>
+          <w:szCs w:val="16"/>
+        </w:rPr>
+        <w:t xml:space="preserve">2020-10-22</w:t>
+      </w:r>
+      <w:r>
+        <w:rPr>
+          <w:bCs/>
+          <w:sz w:val="16"/>
+          <w:szCs w:val="16"/>
+        </w:rPr>
+        <w:t xml:space="preserve">, zamierzam wykorzystać przysługujący mi przejazd na koszt wojska </w:t>
+      </w:r>
+      <w:r>
+        <w:rPr>
+          <w:bCs/>
+          <w:sz w:val="16"/>
+          <w:szCs w:val="16"/>
+        </w:rPr>
+        <w:br/>
+        <w:t xml:space="preserve">w miesiącu </w:t>
+      </w:r>
+      <w:r>
+        <w:rPr>
+          <w:bCs/>
+          <w:sz w:val="16"/>
+          <w:szCs w:val="16"/>
+        </w:rPr>
+        <w:t xml:space="preserve">styczeń</w:t>
+      </w:r>
+      <w:r>
+        <w:rPr>
+          <w:bCs/>
+          <w:sz w:val="16"/>
+          <w:szCs w:val="16"/>
+        </w:rPr>
+        <w:t xml:space="preserve">, z Warszawy do m. </w:t>
+      </w:r>
+      <w:r>
+        <w:rPr>
+          <w:bCs/>
+          <w:sz w:val="16"/>
+          <w:szCs w:val="16"/>
+        </w:rPr>
+        <w:t xml:space="preserve">Dębica</w:t>
+      </w:r>
+      <w:r>
+        <w:rPr>
+          <w:bCs/>
+          <w:sz w:val="16"/>
+          <w:szCs w:val="16"/>
+        </w:rPr>
+        <w:t xml:space="preserve"> w kraju</w:t>
+      </w:r>
+      <w:r>
+        <w:rPr>
+          <w:bCs/>
+          <w:sz w:val="16"/>
+          <w:szCs w:val="16"/>
+        </w:rPr>
+        <w:t xml:space="preserve"> </w:t>
+      </w:r>
+      <w:r>
+        <w:rPr>
+          <w:bCs/>
+          <w:sz w:val="16"/>
+          <w:szCs w:val="16"/>
+        </w:rPr>
+        <w:t>, która jest położona w odległości nie większej niż do miejsca zamieszkania mojej najbliższej rodziny.</w:t>
+      </w:r>
+    </w:p>
+    <w:p>
+      <w:pPr>
+        <w:tabs>
+          <w:tab w:val="left" w:pos="720"/>
+        </w:tabs>
+        <w:jc w:val="both"/>
       </w:pPr>
       <w:r>
         <w:rPr>
@@ -339,7 +459,7 @@
           <w:sz w:val="16"/>
           <w:szCs w:val="16"/>
         </w:rPr>
-        <w:t xml:space="preserve">W związku z uzyskaniem przepustki jednorazowej od dnia </w:t>
+        <w:t xml:space="preserve">Oświadczam, że w związku z uzyskaniem urlopu od dnia …………...…………… do …………….......……., zamierzam wykorzystać przysługujący mi przejazd na koszt wojska </w:t>
       </w:r>
       <w:r>
         <w:rPr>
@@ -348,218 +468,8 @@
           <w:sz w:val="16"/>
           <w:szCs w:val="16"/>
         </w:rPr>
-        <w:t>……………….</w:t>
-      </w:r>
-      <w:r>
-        <w:rPr>
-          <w:bCs/>
-          <w:strike/>
-          <w:sz w:val="16"/>
-          <w:szCs w:val="16"/>
-        </w:rPr>
-        <w:t>do</w:t>
-      </w:r>
-    </w:p>
-    <w:p>
-      <w:pPr>
-        <w:tabs>
-          <w:tab w:val="left" w:pos="720"/>
-        </w:tabs>
-        <w:jc w:val="both"/>
-        <w:rPr>
-          <w:bCs/>
-          <w:strike/>
-          <w:sz w:val="16"/>
-          <w:szCs w:val="16"/>
-        </w:rPr>
-      </w:pPr>
-      <w:r>
-        <w:rPr>
-          <w:bCs/>
-          <w:strike/>
-          <w:sz w:val="16"/>
-          <w:szCs w:val="16"/>
-        </w:rPr>
-        <w:t xml:space="preserve">………………., </w:t>
-      </w:r>
-      <w:r>
-        <w:rPr>
-          <w:bCs/>
-          <w:strike/>
-          <w:sz w:val="16"/>
-          <w:szCs w:val="16"/>
-        </w:rPr>
-        <w:t xml:space="preserve">zamierzam wykorzystać przysługujący mi przejazd na koszt wojska </w:t>
-      </w:r>
-      <w:r>
-        <w:rPr>
-          <w:bCs/>
-          <w:strike/>
-          <w:sz w:val="16"/>
-          <w:szCs w:val="16"/>
-        </w:rPr>
         <w:br/>
-        <w:t xml:space="preserve">w miesiącu </w:t>
-      </w:r>
-      <w:r>
-        <w:rPr>
-          <w:bCs/>
-          <w:strike/>
-          <w:sz w:val="16"/>
-          <w:szCs w:val="16"/>
-        </w:rPr>
-        <w:t xml:space="preserve">………………. </w:t>
-      </w:r>
-      <w:r>
-        <w:rPr>
-          <w:bCs/>
-          <w:strike/>
-          <w:sz w:val="16"/>
-          <w:szCs w:val="16"/>
-        </w:rPr>
-        <w:t xml:space="preserve"> z Warszawy do m. </w:t>
-      </w:r>
-      <w:r>
-        <w:rPr>
-          <w:bCs/>
-          <w:strike/>
-          <w:sz w:val="16"/>
-          <w:szCs w:val="16"/>
-        </w:rPr>
-        <w:t>……………….</w:t>
-      </w:r>
-      <w:r>
-        <w:rPr>
-          <w:bCs/>
-          <w:strike/>
-          <w:sz w:val="16"/>
-          <w:szCs w:val="16"/>
-        </w:rPr>
-        <w:t xml:space="preserve">w kraju i z powrotem, która jest położona w odległości nie większej niż do miejsca zamieszkania mojej najbliższej rodziny*.</w:t>
-      </w:r>
-    </w:p>
-    <w:p>
-      <w:pPr>
-        <w:tabs>
-          <w:tab w:val="left" w:pos="720"/>
-        </w:tabs>
-        <w:jc w:val="both"/>
-        <w:rPr>
-          <w:strike/>
-        </w:rPr>
-      </w:pPr>
-    </w:p>
-    <w:p>
-      <w:pPr>
-        <w:tabs>
-          <w:tab w:val="left" w:pos="720"/>
-        </w:tabs>
-        <w:jc w:val="both"/>
-      </w:pPr>
-      <w:r>
-        <w:rPr>
-          <w:bCs/>
-          <w:sz w:val="16"/>
-          <w:szCs w:val="16"/>
-        </w:rPr>
-        <w:tab/>
-      </w:r>
-      <w:r>
-        <w:rPr>
-          <w:bCs/>
-          <w:sz w:val="16"/>
-          <w:szCs w:val="16"/>
-        </w:rPr>
-        <w:t xml:space="preserve">Oświadczam, że w związku z uzyskaniem urlopu od dnia </w:t>
-      </w:r>
-      <w:r>
-        <w:rPr>
-          <w:bCs/>
-          <w:sz w:val="16"/>
-          <w:szCs w:val="16"/>
-        </w:rPr>
-        <w:t xml:space="preserve">2020-10-21 </w:t>
-      </w:r>
-      <w:r>
-        <w:rPr>
-          <w:bCs/>
-          <w:sz w:val="16"/>
-          <w:szCs w:val="16"/>
-        </w:rPr>
-        <w:t xml:space="preserve">do </w:t>
-      </w:r>
-      <w:r>
-        <w:rPr>
-          <w:bCs/>
-          <w:sz w:val="16"/>
-          <w:szCs w:val="16"/>
-        </w:rPr>
-        <w:t xml:space="preserve">2020-10-19</w:t>
-      </w:r>
-      <w:r>
-        <w:rPr>
-          <w:bCs/>
-          <w:sz w:val="16"/>
-          <w:szCs w:val="16"/>
-        </w:rPr>
-        <w:t xml:space="preserve">,</w:t>
-      </w:r>
-      <w:r>
-        <w:rPr>
-          <w:bCs/>
-          <w:sz w:val="16"/>
-          <w:szCs w:val="16"/>
-        </w:rPr>
-        <w:t xml:space="preserve"> </w:t>
-      </w:r>
-      <w:r>
-        <w:rPr>
-          <w:bCs/>
-          <w:sz w:val="16"/>
-          <w:szCs w:val="16"/>
-        </w:rPr>
-        <w:t xml:space="preserve">zamierzam wykorzystać przysługujący mi przejazd na koszt wojska </w:t>
-      </w:r>
-      <w:r>
-        <w:rPr>
-          <w:bCs/>
-          <w:sz w:val="16"/>
-          <w:szCs w:val="16"/>
-        </w:rPr>
-        <w:br/>
-        <w:t xml:space="preserve">z Warszawy do m. </w:t>
-      </w:r>
-      <w:r>
-        <w:rPr>
-          <w:bCs/>
-          <w:sz w:val="16"/>
-          <w:szCs w:val="16"/>
-        </w:rPr>
-        <w:t xml:space="preserve">Dębica </w:t>
-      </w:r>
-      <w:r>
-        <w:rPr>
-          <w:bCs/>
-          <w:sz w:val="16"/>
-          <w:szCs w:val="16"/>
-        </w:rPr>
-        <w:t xml:space="preserve"> w kraju</w:t>
-      </w:r>
-      <w:r>
-        <w:rPr>
-          <w:bCs/>
-          <w:sz w:val="16"/>
-          <w:szCs w:val="16"/>
-        </w:rPr>
-        <w:t xml:space="preserve"/>
-      </w:r>
-      <w:r>
-        <w:rPr>
-          <w:bCs/>
-          <w:sz w:val="16"/>
-          <w:szCs w:val="16"/>
-        </w:rPr>
-        <w:t>.</w:t>
+        <w:t>z Warszawy do m. ………………………. w kraju i z powrotem*.</w:t>
       </w:r>
     </w:p>
     <w:p>
@@ -750,7 +660,28 @@
           <w:sz w:val="16"/>
           <w:szCs w:val="16"/>
         </w:rPr>
-        <w:t xml:space="preserve">Wyżej wymieniony jest ujęty w rozkazie dowódcy BS nr  z dn. </w:t>
+        <w:t xml:space="preserve">Wyżej wymieniony jest ujęty w rozkazie dowódcy BS nr</w:t>
+      </w:r>
+      <w:r>
+        <w:rPr>
+          <w:sz w:val="16"/>
+          <w:szCs w:val="16"/>
+        </w:rPr>
+        <w:t xml:space="preserve"> </w:t>
+      </w:r>
+      <w:r>
+        <w:rPr>
+          <w:sz w:val="16"/>
+          <w:szCs w:val="16"/>
+        </w:rPr>
+        <w:t xml:space="preserve"> z dn. </w:t>
+      </w:r>
+      <w:r>
+        <w:rPr>
+          <w:sz w:val="16"/>
+          <w:szCs w:val="16"/>
+        </w:rPr>
+        <w:t xml:space="preserve"/>
       </w:r>
     </w:p>
     <w:p>
@@ -761,17 +692,49 @@
         </w:tabs>
         <w:ind w:right="-108"/>
         <w:jc w:val="both"/>
-        <w:rPr>
-          <w:sz w:val="16"/>
-          <w:szCs w:val="16"/>
-        </w:rPr>
-      </w:pPr>
-      <w:r>
-        <w:rPr>
-          <w:sz w:val="16"/>
-          <w:szCs w:val="16"/>
-        </w:rPr>
-        <w:t xml:space="preserve">Do wyjazdu na urlop w dniach od 2020-10-21 do 2020-10-19.</w:t>
+      </w:pPr>
+      <w:r>
+        <w:rPr>
+          <w:sz w:val="16"/>
+          <w:szCs w:val="16"/>
+        </w:rPr>
+        <w:t xml:space="preserve">Do wyjazdu na </w:t>
+      </w:r>
+      <w:r>
+        <w:rPr>
+          <w:sz w:val="16"/>
+          <w:szCs w:val="16"/>
+        </w:rPr>
+        <w:t xml:space="preserve">przepustkę jednorazową</w:t>
+      </w:r>
+      <w:r>
+        <w:rPr>
+          <w:sz w:val="16"/>
+          <w:szCs w:val="16"/>
+        </w:rPr>
+        <w:t xml:space="preserve"> w dniach od </w:t>
+      </w:r>
+      <w:r>
+        <w:rPr>
+          <w:sz w:val="16"/>
+          <w:szCs w:val="16"/>
+        </w:rPr>
+        <w:t xml:space="preserve">2020-10-19</w:t>
+      </w:r>
+      <w:r>
+        <w:rPr>
+          <w:sz w:val="16"/>
+          <w:szCs w:val="16"/>
+        </w:rPr>
+        <w:t xml:space="preserve"> do </w:t>
+      </w:r>
+      <w:r>
+        <w:rPr>
+          <w:bCs/>
+          <w:sz w:val="16"/>
+          <w:szCs w:val="16"/>
+        </w:rPr>
+        <w:t xml:space="preserve">2020-10-22.</w:t>
       </w:r>
     </w:p>
     <w:p>
@@ -792,6 +755,20 @@
       <w:pPr>
         <w:tabs>
           <w:tab w:val="left" w:pos="720"/>
+          <w:tab w:val="left" w:pos="9000"/>
+        </w:tabs>
+        <w:ind w:right="-108"/>
+        <w:jc w:val="both"/>
+        <w:rPr>
+          <w:sz w:val="16"/>
+          <w:szCs w:val="16"/>
+        </w:rPr>
+      </w:pPr>
+    </w:p>
+    <w:p>
+      <w:pPr>
+        <w:tabs>
+          <w:tab w:val="left" w:pos="720"/>
         </w:tabs>
         <w:jc w:val="right"/>
         <w:rPr>
@@ -1099,10 +1076,6 @@
     <w:p>
       <w:pPr>
         <w:pStyle w:val="Tekstpodstawowy2"/>
-        <w:rPr>
-          <w:sz w:val="16"/>
-          <w:szCs w:val="16"/>
-        </w:rPr>
       </w:pPr>
       <w:r>
         <w:rPr>
@@ -1110,13 +1083,56 @@
           <w:szCs w:val="16"/>
         </w:rPr>
         <w:tab/>
-      </w:r>
-      <w:r>
-        <w:rPr>
-          <w:sz w:val="16"/>
-          <w:szCs w:val="16"/>
-        </w:rPr>
-        <w:t xml:space="preserve">W związku ze złożonym oświadczeniem w dniu 2020-10-20 stwierdzam, że</w:t>
+        <w:t xml:space="preserve">W związku ze złożonym oświadczeniem w dniu </w:t>
+      </w:r>
+      <w:r>
+        <w:rPr>
+          <w:sz w:val="16"/>
+          <w:szCs w:val="16"/>
+        </w:rPr>
+        <w:t xml:space="preserve">2020-10-18</w:t>
+      </w:r>
+      <w:r>
+        <w:rPr>
+          <w:sz w:val="16"/>
+          <w:szCs w:val="16"/>
+        </w:rPr>
+        <w:t xml:space="preserve"> </w:t>
+      </w:r>
+      <w:r>
+        <w:rPr>
+          <w:sz w:val="16"/>
+          <w:szCs w:val="16"/>
+        </w:rPr>
+        <w:t>stwierdzam, że</w:t>
+      </w:r>
+      <w:r>
+        <w:rPr>
+          <w:sz w:val="16"/>
+          <w:szCs w:val="16"/>
+        </w:rPr>
+        <w:t xml:space="preserve"> </w:t>
+      </w:r>
+      <w:r>
+        <w:rPr>
+          <w:sz w:val="16"/>
+          <w:szCs w:val="16"/>
+        </w:rPr>
+        <w:t xml:space="preserve">wykorzystałem przysługujący mi raz w miesiącu przejazd na koszt wojska na </w:t>
+      </w:r>
+      <w:r>
+        <w:rPr>
+          <w:sz w:val="16"/>
+          <w:szCs w:val="16"/>
+        </w:rPr>
+        <w:t xml:space="preserve">przepustkę jednorazową </w:t>
+      </w:r>
+      <w:r>
+        <w:rPr>
+          <w:sz w:val="16"/>
+          <w:szCs w:val="16"/>
+        </w:rPr>
+        <w:t>do m.</w:t>
       </w:r>
       <w:r>
         <w:rPr>
@@ -1127,24 +1143,91 @@
       </w:r>
       <w:r>
         <w:rPr>
-          <w:sz w:val="16"/>
-          <w:szCs w:val="16"/>
-        </w:rPr>
-        <w:t xml:space="preserve">wykorzystałem przysługujący mi raz w miesiącu przejazd na koszt wojska na urlop do m.</w:t>
-      </w:r>
-      <w:r>
-        <w:rPr>
-          <w:sz w:val="16"/>
-          <w:szCs w:val="16"/>
-        </w:rPr>
-        <w:t> </w:t>
-      </w:r>
-      <w:r>
-        <w:rPr>
-          <w:sz w:val="16"/>
-          <w:szCs w:val="16"/>
-        </w:rPr>
-        <w:t xml:space="preserve">Dębica, publicznym transportem zbiorowym () wnoszę o zwrot poniesionych  kosztów, udokumentowanych biletami załączonymi do wniosku, w kwocie 0.01 zł  (słownie: zero złotych jeden grosz).</w:t>
+          <w:bCs/>
+          <w:sz w:val="16"/>
+          <w:szCs w:val="16"/>
+        </w:rPr>
+        <w:t xml:space="preserve">Dębica</w:t>
+      </w:r>
+      <w:r>
+        <w:rPr>
+          <w:sz w:val="16"/>
+          <w:szCs w:val="16"/>
+        </w:rPr>
+        <w:t xml:space="preserve">, publicznym transportem zbiorowym (</w:t>
+      </w:r>
+      <w:r>
+        <w:rPr>
+          <w:sz w:val="16"/>
+          <w:szCs w:val="16"/>
+        </w:rPr>
+        <w:t xml:space="preserve">kolejowym w klasie 2, w pociągu osobowym</w:t>
+      </w:r>
+      <w:r>
+        <w:rPr>
+          <w:sz w:val="16"/>
+          <w:szCs w:val="16"/>
+        </w:rPr>
+        <w:t xml:space="preserve">) </w:t>
+      </w:r>
+      <w:r>
+        <w:rPr>
+          <w:sz w:val="16"/>
+          <w:szCs w:val="16"/>
+        </w:rPr>
+        <w:t xml:space="preserve">wnoszę o zwrot poniesionych</w:t>
+      </w:r>
+      <w:r>
+        <w:rPr>
+          <w:sz w:val="16"/>
+          <w:szCs w:val="16"/>
+        </w:rPr>
+        <w:t xml:space="preserve"> </w:t>
+      </w:r>
+      <w:r>
+        <w:rPr>
+          <w:sz w:val="16"/>
+          <w:szCs w:val="16"/>
+        </w:rPr>
+        <w:t xml:space="preserve"> kosztów, udokumentowanych biletami załączonymi do wniosku, w kwocie </w:t>
+      </w:r>
+      <w:r>
+        <w:rPr>
+          <w:sz w:val="16"/>
+          <w:szCs w:val="16"/>
+        </w:rPr>
+        <w:t xml:space="preserve">0.01 </w:t>
+      </w:r>
+      <w:r>
+        <w:rPr>
+          <w:sz w:val="16"/>
+          <w:szCs w:val="16"/>
+        </w:rPr>
+        <w:t>zł</w:t>
+      </w:r>
+      <w:r>
+        <w:t xml:space="preserve"> </w:t>
+      </w:r>
+      <w:r>
+        <w:rPr>
+          <w:sz w:val="16"/>
+          <w:szCs w:val="16"/>
+        </w:rPr>
+        <w:t xml:space="preserve"> (słownie: </w:t>
+      </w:r>
+      <w:r>
+        <w:rPr>
+          <w:sz w:val="16"/>
+          <w:szCs w:val="16"/>
+        </w:rPr>
+        <w:t xml:space="preserve">zero złotych jeden grosz</w:t>
+      </w:r>
+      <w:r>
+        <w:rPr>
+          <w:sz w:val="16"/>
+          <w:szCs w:val="16"/>
+        </w:rPr>
+        <w:t xml:space="preserve">). </w:t>
       </w:r>
     </w:p>
     <w:p>

</xml_diff>

<commit_message>
działa kwerenda, poprawione logo(?)
</commit_message>
<xml_diff>
--- a/generator/generated_doc.docx
+++ b/generator/generated_doc.docx
@@ -24,7 +24,7 @@
           <w:sz w:val="16"/>
           <w:szCs w:val="16"/>
         </w:rPr>
-        <w:t xml:space="preserve">st. kpr. pchor.</w:t>
+        <w:t xml:space="preserve">kpr. pchor.</w:t>
       </w:r>
       <w:r>
         <w:rPr>
@@ -38,14 +38,14 @@
           <w:sz w:val="16"/>
           <w:szCs w:val="16"/>
         </w:rPr>
-        <w:t xml:space="preserve">Paweł</w:t>
-      </w:r>
-      <w:r>
-        <w:rPr>
-          <w:sz w:val="16"/>
-          <w:szCs w:val="16"/>
-        </w:rPr>
-        <w:t xml:space="preserve"> Byś</w:t>
+        <w:t xml:space="preserve">Hubert</w:t>
+      </w:r>
+      <w:r>
+        <w:rPr>
+          <w:sz w:val="16"/>
+          <w:szCs w:val="16"/>
+        </w:rPr>
+        <w:t xml:space="preserve"> Dziwusz</w:t>
       </w:r>
       <w:bookmarkStart w:id="0" w:name="_GoBack"/>
       <w:bookmarkEnd w:id="0"/>
@@ -61,7 +61,7 @@
           <w:sz w:val="16"/>
           <w:szCs w:val="16"/>
         </w:rPr>
-        <w:t xml:space="preserve">Warszawa, dnia 2020-10-18</w:t>
+        <w:t xml:space="preserve">Warszawa, dnia 2020-10-13</w:t>
       </w:r>
     </w:p>
     <w:p>
@@ -113,7 +113,7 @@
           <w:sz w:val="16"/>
           <w:szCs w:val="16"/>
         </w:rPr>
-        <w:t xml:space="preserve">Witosa 7/31 39-200 Dębica</w:t>
+        <w:t xml:space="preserve">ul. Lelewela 7/23, 01-476 Warszawa</w:t>
       </w:r>
     </w:p>
     <w:p>
@@ -350,7 +350,7 @@
           <w:sz w:val="16"/>
           <w:szCs w:val="16"/>
         </w:rPr>
-        <w:t xml:space="preserve">2020-10-19</w:t>
+        <w:t xml:space="preserve">2020-10-14</w:t>
       </w:r>
       <w:r>
         <w:rPr>
@@ -369,7 +369,7 @@
           <w:sz w:val="16"/>
           <w:szCs w:val="16"/>
         </w:rPr>
-        <w:t xml:space="preserve">2020-10-22</w:t>
+        <w:t xml:space="preserve">2020-10-23</w:t>
       </w:r>
       <w:r>
         <w:rPr>
@@ -410,7 +410,7 @@
           <w:sz w:val="16"/>
           <w:szCs w:val="16"/>
         </w:rPr>
-        <w:t xml:space="preserve">Dębica</w:t>
+        <w:t xml:space="preserve">Zielona Góra</w:t>
       </w:r>
       <w:r>
         <w:rPr>
@@ -719,7 +719,7 @@
           <w:sz w:val="16"/>
           <w:szCs w:val="16"/>
         </w:rPr>
-        <w:t xml:space="preserve">2020-10-19</w:t>
+        <w:t xml:space="preserve">2020-10-14</w:t>
       </w:r>
       <w:r>
         <w:rPr>
@@ -734,7 +734,7 @@
           <w:sz w:val="16"/>
           <w:szCs w:val="16"/>
         </w:rPr>
-        <w:t xml:space="preserve">2020-10-22.</w:t>
+        <w:t xml:space="preserve">2020-10-23.</w:t>
       </w:r>
     </w:p>
     <w:p>
@@ -1090,7 +1090,7 @@
           <w:sz w:val="16"/>
           <w:szCs w:val="16"/>
         </w:rPr>
-        <w:t xml:space="preserve">2020-10-18</w:t>
+        <w:t xml:space="preserve">2020-10-13</w:t>
       </w:r>
       <w:r>
         <w:rPr>
@@ -1147,7 +1147,7 @@
           <w:sz w:val="16"/>
           <w:szCs w:val="16"/>
         </w:rPr>
-        <w:t xml:space="preserve">Dębica</w:t>
+        <w:t xml:space="preserve">Zielona Góra</w:t>
       </w:r>
       <w:r>
         <w:rPr>
@@ -1196,7 +1196,7 @@
           <w:sz w:val="16"/>
           <w:szCs w:val="16"/>
         </w:rPr>
-        <w:t xml:space="preserve">0.01 </w:t>
+        <w:t xml:space="preserve">0.03 </w:t>
       </w:r>
       <w:r>
         <w:rPr>
@@ -1220,7 +1220,7 @@
           <w:sz w:val="16"/>
           <w:szCs w:val="16"/>
         </w:rPr>
-        <w:t xml:space="preserve">zero złotych jeden grosz</w:t>
+        <w:t xml:space="preserve">zero złotych trzy grosze</w:t>
       </w:r>
       <w:r>
         <w:rPr>

</xml_diff>

<commit_message>
generator numerow rozkazow + info
</commit_message>
<xml_diff>
--- a/generator/generated_doc.docx
+++ b/generator/generated_doc.docx
@@ -45,7 +45,7 @@
           <w:sz w:val="16"/>
           <w:szCs w:val="16"/>
         </w:rPr>
-        <w:t xml:space="preserve"> strózik</w:t>
+        <w:t xml:space="preserve"> ozga</w:t>
       </w:r>
       <w:bookmarkStart w:id="0" w:name="_GoBack"/>
       <w:bookmarkEnd w:id="0"/>
@@ -61,7 +61,7 @@
           <w:sz w:val="16"/>
           <w:szCs w:val="16"/>
         </w:rPr>
-        <w:t xml:space="preserve">Warszawa, dnia 2020-10-25</w:t>
+        <w:t xml:space="preserve">Warszawa, dnia 2020-10-22</w:t>
       </w:r>
     </w:p>
     <w:p>
@@ -113,7 +113,7 @@
           <w:sz w:val="16"/>
           <w:szCs w:val="16"/>
         </w:rPr>
-        <w:t xml:space="preserve">Matejki 18/6</w:t>
+        <w:t xml:space="preserve">ul. Lelewela 7/23, 01-476 Warszawa</w:t>
       </w:r>
     </w:p>
     <w:p>
@@ -350,7 +350,7 @@
           <w:sz w:val="16"/>
           <w:szCs w:val="16"/>
         </w:rPr>
-        <w:t xml:space="preserve">2020-10-26</w:t>
+        <w:t xml:space="preserve">2020-10-23</w:t>
       </w:r>
       <w:r>
         <w:rPr>
@@ -369,7 +369,7 @@
           <w:sz w:val="16"/>
           <w:szCs w:val="16"/>
         </w:rPr>
-        <w:t xml:space="preserve">2020-10-26</w:t>
+        <w:t xml:space="preserve">2020-10-27</w:t>
       </w:r>
       <w:r>
         <w:rPr>
@@ -410,7 +410,7 @@
           <w:sz w:val="16"/>
           <w:szCs w:val="16"/>
         </w:rPr>
-        <w:t xml:space="preserve">Zielona Góra</w:t>
+        <w:t xml:space="preserve">Kraków</w:t>
       </w:r>
       <w:r>
         <w:rPr>
@@ -667,7 +667,7 @@
           <w:sz w:val="16"/>
           <w:szCs w:val="16"/>
         </w:rPr>
-        <w:t xml:space="preserve"> </w:t>
+        <w:t xml:space="preserve"> 84</w:t>
       </w:r>
       <w:r>
         <w:rPr>
@@ -681,7 +681,7 @@
           <w:sz w:val="16"/>
           <w:szCs w:val="16"/>
         </w:rPr>
-        <w:t xml:space="preserve"/>
+        <w:t xml:space="preserve">2020-10-22</w:t>
       </w:r>
     </w:p>
     <w:p>
@@ -719,7 +719,7 @@
           <w:sz w:val="16"/>
           <w:szCs w:val="16"/>
         </w:rPr>
-        <w:t xml:space="preserve">2020-10-26</w:t>
+        <w:t xml:space="preserve">2020-10-23</w:t>
       </w:r>
       <w:r>
         <w:rPr>
@@ -734,7 +734,7 @@
           <w:sz w:val="16"/>
           <w:szCs w:val="16"/>
         </w:rPr>
-        <w:t xml:space="preserve">2020-10-26.</w:t>
+        <w:t xml:space="preserve">2020-10-27.</w:t>
       </w:r>
     </w:p>
     <w:p>
@@ -1090,7 +1090,7 @@
           <w:sz w:val="16"/>
           <w:szCs w:val="16"/>
         </w:rPr>
-        <w:t xml:space="preserve">2020-10-25</w:t>
+        <w:t xml:space="preserve">2020-10-22</w:t>
       </w:r>
       <w:r>
         <w:rPr>
@@ -1147,7 +1147,7 @@
           <w:sz w:val="16"/>
           <w:szCs w:val="16"/>
         </w:rPr>
-        <w:t xml:space="preserve">Zielona Góra</w:t>
+        <w:t xml:space="preserve">Kraków</w:t>
       </w:r>
       <w:r>
         <w:rPr>
@@ -1196,7 +1196,7 @@
           <w:sz w:val="16"/>
           <w:szCs w:val="16"/>
         </w:rPr>
-        <w:t xml:space="preserve">0.01 </w:t>
+        <w:t xml:space="preserve">0.02 </w:t>
       </w:r>
       <w:r>
         <w:rPr>
@@ -1220,7 +1220,7 @@
           <w:sz w:val="16"/>
           <w:szCs w:val="16"/>
         </w:rPr>
-        <w:t xml:space="preserve">zero złotych jeden grosz</w:t>
+        <w:t xml:space="preserve">zero złotych dwa grosze</w:t>
       </w:r>
       <w:r>
         <w:rPr>

</xml_diff>

<commit_message>
add nr rozkazu to dbase
</commit_message>
<xml_diff>
--- a/generator/generated_doc.docx
+++ b/generator/generated_doc.docx
@@ -38,14 +38,14 @@
           <w:sz w:val="16"/>
           <w:szCs w:val="16"/>
         </w:rPr>
-        <w:t xml:space="preserve">tutaj</w:t>
-      </w:r>
-      <w:r>
-        <w:rPr>
-          <w:sz w:val="16"/>
-          <w:szCs w:val="16"/>
-        </w:rPr>
-        <w:t xml:space="preserve"> Byś</w:t>
+        <w:t xml:space="preserve">Paweł</w:t>
+      </w:r>
+      <w:r>
+        <w:rPr>
+          <w:sz w:val="16"/>
+          <w:szCs w:val="16"/>
+        </w:rPr>
+        <w:t xml:space="preserve"> byś</w:t>
       </w:r>
       <w:bookmarkStart w:id="0" w:name="_GoBack"/>
       <w:bookmarkEnd w:id="0"/>
@@ -61,7 +61,7 @@
           <w:sz w:val="16"/>
           <w:szCs w:val="16"/>
         </w:rPr>
-        <w:t xml:space="preserve">Warszawa, dnia 2020-10-28</w:t>
+        <w:t xml:space="preserve">Warszawa, dnia 2020-10-23</w:t>
       </w:r>
     </w:p>
     <w:p>
@@ -350,7 +350,7 @@
           <w:sz w:val="16"/>
           <w:szCs w:val="16"/>
         </w:rPr>
-        <w:t xml:space="preserve">2020-10-29</w:t>
+        <w:t xml:space="preserve">2020-10-24</w:t>
       </w:r>
       <w:r>
         <w:rPr>
@@ -369,7 +369,7 @@
           <w:sz w:val="16"/>
           <w:szCs w:val="16"/>
         </w:rPr>
-        <w:t xml:space="preserve">2020-10-29</w:t>
+        <w:t xml:space="preserve">2020-10-25</w:t>
       </w:r>
       <w:r>
         <w:rPr>
@@ -410,7 +410,7 @@
           <w:sz w:val="16"/>
           <w:szCs w:val="16"/>
         </w:rPr>
-        <w:t xml:space="preserve">Dębica</w:t>
+        <w:t xml:space="preserve">Kraków</w:t>
       </w:r>
       <w:r>
         <w:rPr>
@@ -667,7 +667,7 @@
           <w:sz w:val="16"/>
           <w:szCs w:val="16"/>
         </w:rPr>
-        <w:t xml:space="preserve"> .............</w:t>
+        <w:t xml:space="preserve"> 84</w:t>
       </w:r>
       <w:r>
         <w:rPr>
@@ -681,7 +681,7 @@
           <w:sz w:val="16"/>
           <w:szCs w:val="16"/>
         </w:rPr>
-        <w:t xml:space="preserve">.............</w:t>
+        <w:t xml:space="preserve">2020-10-22</w:t>
       </w:r>
     </w:p>
     <w:p>
@@ -719,7 +719,7 @@
           <w:sz w:val="16"/>
           <w:szCs w:val="16"/>
         </w:rPr>
-        <w:t xml:space="preserve">2020-10-29</w:t>
+        <w:t xml:space="preserve">2020-10-24</w:t>
       </w:r>
       <w:r>
         <w:rPr>
@@ -734,7 +734,7 @@
           <w:sz w:val="16"/>
           <w:szCs w:val="16"/>
         </w:rPr>
-        <w:t xml:space="preserve">2020-10-29.</w:t>
+        <w:t xml:space="preserve">2020-10-25.</w:t>
       </w:r>
     </w:p>
     <w:p>
@@ -1090,7 +1090,7 @@
           <w:sz w:val="16"/>
           <w:szCs w:val="16"/>
         </w:rPr>
-        <w:t xml:space="preserve">2020-10-28</w:t>
+        <w:t xml:space="preserve">2020-10-23</w:t>
       </w:r>
       <w:r>
         <w:rPr>
@@ -1147,7 +1147,7 @@
           <w:sz w:val="16"/>
           <w:szCs w:val="16"/>
         </w:rPr>
-        <w:t xml:space="preserve">Dębica</w:t>
+        <w:t xml:space="preserve">Kraków</w:t>
       </w:r>
       <w:r>
         <w:rPr>

</xml_diff>

<commit_message>
poprawiony panel, odznaczanie, sprawdzanie czy zaznaczyli transport
</commit_message>
<xml_diff>
--- a/generator/generated_doc.docx
+++ b/generator/generated_doc.docx
@@ -38,19 +38,430 @@
           <w:sz w:val="16"/>
           <w:szCs w:val="16"/>
         </w:rPr>
-        <w:t xml:space="preserve">Paweł</w:t>
-      </w:r>
-      <w:r>
-        <w:rPr>
-          <w:sz w:val="16"/>
-          <w:szCs w:val="16"/>
-        </w:rPr>
-        <w:t xml:space="preserve"> byś</w:t>
+        <w:t xml:space="preserve">tutaj</w:t>
+      </w:r>
+      <w:r>
+        <w:rPr>
+          <w:sz w:val="16"/>
+          <w:szCs w:val="16"/>
+        </w:rPr>
+        <w:t xml:space="preserve"> Byś</w:t>
+      </w:r>
+      <w:r>
+        <w:rPr>
+          <w:sz w:val="16"/>
+          <w:szCs w:val="16"/>
+        </w:rPr>
+        <w:tab/>
+      </w:r>
+      <w:r>
+        <w:rPr>
+          <w:sz w:val="16"/>
+          <w:szCs w:val="16"/>
+        </w:rPr>
+        <w:t xml:space="preserve">Warszawa, dnia 2020-11-03</w:t>
+      </w:r>
+    </w:p>
+    <w:p>
+      <w:pPr>
+        <w:tabs>
+          <w:tab w:val="right" w:pos="9072"/>
+        </w:tabs>
+        <w:ind w:firstLine="180"/>
+      </w:pPr>
+      <w:r>
+        <w:rPr>
+          <w:sz w:val="16"/>
+          <w:szCs w:val="16"/>
+        </w:rPr>
+        <w:t xml:space="preserve">       </w:t>
+      </w:r>
+      <w:r>
+        <w:rPr>
+          <w:sz w:val="14"/>
+          <w:szCs w:val="14"/>
+        </w:rPr>
+        <w:t>stopień imię i nazwisko</w:t>
+      </w:r>
+    </w:p>
+    <w:p>
+      <w:pPr>
+        <w:tabs>
+          <w:tab w:val="right" w:pos="9072"/>
+        </w:tabs>
+        <w:ind w:firstLine="180"/>
+        <w:rPr>
+          <w:sz w:val="14"/>
+          <w:szCs w:val="14"/>
+        </w:rPr>
+      </w:pPr>
+    </w:p>
+    <w:p>
+      <w:pPr>
+        <w:tabs>
+          <w:tab w:val="right" w:pos="9072"/>
+        </w:tabs>
+        <w:rPr>
+          <w:sz w:val="16"/>
+          <w:szCs w:val="16"/>
+        </w:rPr>
+      </w:pPr>
+      <w:r>
+        <w:rPr>
+          <w:sz w:val="16"/>
+          <w:szCs w:val="16"/>
+        </w:rPr>
+        <w:t xml:space="preserve">ul. Witosa 7/23, 01-476 Warszawa</w:t>
+      </w:r>
+    </w:p>
+    <w:p>
+      <w:pPr>
+        <w:ind w:left="360"/>
+        <w:rPr>
+          <w:sz w:val="14"/>
+          <w:szCs w:val="14"/>
+        </w:rPr>
+      </w:pPr>
+      <w:r>
+        <w:rPr>
+          <w:sz w:val="14"/>
+          <w:szCs w:val="14"/>
+        </w:rPr>
+        <w:t xml:space="preserve">    miejsce zamieszkania</w:t>
+      </w:r>
+    </w:p>
+    <w:p>
+      <w:pPr>
+        <w:ind w:left="360"/>
+        <w:rPr>
+          <w:sz w:val="14"/>
+          <w:szCs w:val="14"/>
+        </w:rPr>
+      </w:pPr>
+    </w:p>
+    <w:p>
+      <w:pPr>
+        <w:tabs>
+          <w:tab w:val="right" w:pos="9072"/>
+        </w:tabs>
+        <w:rPr>
+          <w:sz w:val="16"/>
+          <w:szCs w:val="16"/>
+        </w:rPr>
+      </w:pPr>
+      <w:r>
+        <w:rPr>
+          <w:sz w:val="16"/>
+          <w:szCs w:val="16"/>
+        </w:rPr>
+        <w:t xml:space="preserve">1</w:t>
+      </w:r>
+      <w:r>
+        <w:rPr>
+          <w:sz w:val="16"/>
+          <w:szCs w:val="16"/>
+        </w:rPr>
+        <w:t>pl/5kmp/2BS</w:t>
+      </w:r>
+    </w:p>
+    <w:p>
+      <w:pPr>
+        <w:ind w:left="720"/>
+        <w:rPr>
+          <w:sz w:val="14"/>
+          <w:szCs w:val="14"/>
+        </w:rPr>
+      </w:pPr>
+      <w:r>
+        <w:rPr>
+          <w:sz w:val="14"/>
+          <w:szCs w:val="14"/>
+        </w:rPr>
+        <w:t>pododdział</w:t>
+      </w:r>
+    </w:p>
+    <w:p>
+      <w:pPr>
+        <w:rPr>
+          <w:sz w:val="16"/>
+          <w:szCs w:val="16"/>
+        </w:rPr>
+      </w:pPr>
+    </w:p>
+    <w:p>
+      <w:pPr>
+        <w:rPr>
+          <w:b/>
+          <w:sz w:val="16"/>
+          <w:szCs w:val="16"/>
+        </w:rPr>
+      </w:pPr>
+    </w:p>
+    <w:p>
+      <w:pPr>
+        <w:ind w:left="2124" w:firstLine="708"/>
+        <w:rPr>
+          <w:b/>
+          <w:sz w:val="16"/>
+          <w:szCs w:val="16"/>
+        </w:rPr>
+      </w:pPr>
+      <w:r>
+        <w:rPr>
+          <w:b/>
+          <w:sz w:val="16"/>
+          <w:szCs w:val="16"/>
+        </w:rPr>
+        <w:t xml:space="preserve">       KOMENDANT – REKTOR</w:t>
+      </w:r>
+    </w:p>
+    <w:p>
+      <w:pPr>
+        <w:ind w:left="2124" w:firstLine="708"/>
+        <w:rPr>
+          <w:b/>
+          <w:sz w:val="16"/>
+          <w:szCs w:val="16"/>
+        </w:rPr>
+      </w:pPr>
+      <w:r>
+        <w:rPr>
+          <w:b/>
+          <w:sz w:val="16"/>
+          <w:szCs w:val="16"/>
+        </w:rPr>
+        <w:t xml:space="preserve">       WOJSKOWEJ AKADEMII    TECHNICZNEJ </w:t>
+      </w:r>
+    </w:p>
+    <w:p>
+      <w:pPr>
+        <w:ind w:left="2124" w:firstLine="708"/>
+        <w:rPr>
+          <w:b/>
+          <w:sz w:val="16"/>
+          <w:szCs w:val="16"/>
+        </w:rPr>
+      </w:pPr>
+      <w:r>
+        <w:rPr>
+          <w:b/>
+          <w:sz w:val="16"/>
+          <w:szCs w:val="16"/>
+        </w:rPr>
+        <w:t xml:space="preserve">       w Warszawie</w:t>
+      </w:r>
+    </w:p>
+    <w:p>
+      <w:pPr>
+        <w:ind w:left="2124" w:firstLine="708"/>
+        <w:rPr>
+          <w:b/>
+          <w:sz w:val="16"/>
+          <w:szCs w:val="16"/>
+        </w:rPr>
+      </w:pPr>
+    </w:p>
+    <w:p>
+      <w:pPr>
+        <w:tabs>
+          <w:tab w:val="left" w:pos="6120"/>
+        </w:tabs>
+        <w:rPr>
+          <w:sz w:val="16"/>
+          <w:szCs w:val="16"/>
+        </w:rPr>
+      </w:pPr>
+    </w:p>
+    <w:p>
+      <w:pPr>
+        <w:tabs>
+          <w:tab w:val="left" w:pos="6120"/>
+        </w:tabs>
+        <w:jc w:val="center"/>
+        <w:rPr>
+          <w:b/>
+          <w:sz w:val="16"/>
+          <w:szCs w:val="16"/>
+        </w:rPr>
+      </w:pPr>
+      <w:r>
+        <w:rPr>
+          <w:b/>
+          <w:sz w:val="16"/>
+          <w:szCs w:val="16"/>
+        </w:rPr>
+        <w:t>OŚWIADCZENIE</w:t>
+      </w:r>
+    </w:p>
+    <w:p>
+      <w:pPr>
+        <w:tabs>
+          <w:tab w:val="left" w:pos="6120"/>
+        </w:tabs>
+        <w:jc w:val="center"/>
+        <w:rPr>
+          <w:b/>
+          <w:sz w:val="16"/>
+          <w:szCs w:val="16"/>
+        </w:rPr>
+      </w:pPr>
+    </w:p>
+    <w:p>
+      <w:pPr>
+        <w:tabs>
+          <w:tab w:val="left" w:pos="6120"/>
+        </w:tabs>
+        <w:jc w:val="both"/>
+        <w:rPr>
+          <w:b/>
+          <w:sz w:val="16"/>
+          <w:szCs w:val="16"/>
+        </w:rPr>
+      </w:pPr>
+    </w:p>
+    <w:p>
+      <w:pPr>
+        <w:tabs>
+          <w:tab w:val="left" w:pos="720"/>
+        </w:tabs>
+        <w:jc w:val="both"/>
+      </w:pPr>
+      <w:r>
+        <w:rPr>
+          <w:bCs/>
+          <w:sz w:val="16"/>
+          <w:szCs w:val="16"/>
+        </w:rPr>
+        <w:tab/>
+      </w:r>
+      <w:r>
+        <w:rPr>
+          <w:bCs/>
+          <w:sz w:val="16"/>
+          <w:szCs w:val="16"/>
+        </w:rPr>
+        <w:t xml:space="preserve">W związku z uzyskaniem przepustki jednorazowej od dnia </w:t>
+      </w:r>
+      <w:r>
+        <w:rPr>
+          <w:bCs/>
+          <w:sz w:val="16"/>
+          <w:szCs w:val="16"/>
+        </w:rPr>
+        <w:t xml:space="preserve">2020-11-04</w:t>
+      </w:r>
+      <w:r>
+        <w:rPr>
+          <w:bCs/>
+          <w:sz w:val="16"/>
+          <w:szCs w:val="16"/>
+        </w:rPr>
+        <w:t xml:space="preserve"> do</w:t>
+      </w:r>
+      <w:r>
+        <w:t xml:space="preserve"> </w:t>
+      </w:r>
+      <w:r>
+        <w:rPr>
+          <w:bCs/>
+          <w:sz w:val="16"/>
+          <w:szCs w:val="16"/>
+        </w:rPr>
+        <w:t xml:space="preserve">2020-11-04</w:t>
+      </w:r>
+      <w:r>
+        <w:rPr>
+          <w:bCs/>
+          <w:sz w:val="16"/>
+          <w:szCs w:val="16"/>
+        </w:rPr>
+        <w:t>, zamierzam wykorzystać przysługujący mi przejazd na koszt wojska</w:t>
+      </w:r>
+      <w:r>
+        <w:rPr>
+          <w:bCs/>
+          <w:sz w:val="16"/>
+          <w:szCs w:val="16"/>
+        </w:rPr>
+        <w:t xml:space="preserve"> w miesiącu</w:t>
+      </w:r>
+      <w:r>
+        <w:rPr>
+          <w:bCs/>
+          <w:sz w:val="16"/>
+          <w:szCs w:val="16"/>
+        </w:rPr>
+        <w:t xml:space="preserve"> </w:t>
+      </w:r>
+      <w:r>
+        <w:rPr>
+          <w:bCs/>
+          <w:sz w:val="16"/>
+          <w:szCs w:val="16"/>
+        </w:rPr>
+        <w:br/>
       </w:r>
       <w:bookmarkStart w:id="0" w:name="_GoBack"/>
       <w:bookmarkEnd w:id="0"/>
       <w:r>
         <w:rPr>
+          <w:bCs/>
+          <w:sz w:val="16"/>
+          <w:szCs w:val="16"/>
+        </w:rPr>
+        <w:t xml:space="preserve">styczeń</w:t>
+      </w:r>
+      <w:r>
+        <w:rPr>
+          <w:bCs/>
+          <w:sz w:val="16"/>
+          <w:szCs w:val="16"/>
+        </w:rPr>
+        <w:t xml:space="preserve">, z Warszawy do m. </w:t>
+      </w:r>
+      <w:r>
+        <w:rPr>
+          <w:bCs/>
+          <w:sz w:val="16"/>
+          <w:szCs w:val="16"/>
+        </w:rPr>
+        <w:t xml:space="preserve">Kraków</w:t>
+      </w:r>
+      <w:r>
+        <w:rPr>
+          <w:bCs/>
+          <w:sz w:val="16"/>
+          <w:szCs w:val="16"/>
+        </w:rPr>
+        <w:t xml:space="preserve"> w kraju</w:t>
+      </w:r>
+      <w:r>
+        <w:rPr>
+          <w:bCs/>
+          <w:sz w:val="16"/>
+          <w:szCs w:val="16"/>
+        </w:rPr>
+        <w:t xml:space="preserve"> </w:t>
+      </w:r>
+      <w:r>
+        <w:rPr>
+          <w:bCs/>
+          <w:sz w:val="16"/>
+          <w:szCs w:val="16"/>
+        </w:rPr>
+        <w:t>, która jest położona w odległości nie większej niż do miejsca zamieszkania mojej najbliższej rodziny.</w:t>
+      </w:r>
+    </w:p>
+    <w:p>
+      <w:pPr>
+        <w:tabs>
+          <w:tab w:val="left" w:pos="720"/>
+        </w:tabs>
+        <w:jc w:val="both"/>
+      </w:pPr>
+      <w:r>
+        <w:rPr>
+          <w:bCs/>
           <w:sz w:val="16"/>
           <w:szCs w:val="16"/>
         </w:rPr>
@@ -58,32 +469,377 @@
       </w:r>
       <w:r>
         <w:rPr>
-          <w:sz w:val="16"/>
-          <w:szCs w:val="16"/>
-        </w:rPr>
-        <w:t xml:space="preserve">Warszawa, dnia 2020-10-23</w:t>
-      </w:r>
-    </w:p>
-    <w:p>
-      <w:pPr>
-        <w:tabs>
-          <w:tab w:val="right" w:pos="9072"/>
-        </w:tabs>
-        <w:ind w:firstLine="180"/>
-      </w:pPr>
-      <w:r>
-        <w:rPr>
-          <w:sz w:val="16"/>
-          <w:szCs w:val="16"/>
-        </w:rPr>
-        <w:t xml:space="preserve">       </w:t>
+          <w:bCs/>
+          <w:strike/>
+          <w:sz w:val="16"/>
+          <w:szCs w:val="16"/>
+        </w:rPr>
+        <w:t xml:space="preserve">Oświadczam, że w związku z uzyskaniem urlopu od dnia …………...…………… do …………….......……., zamierzam wykorzystać przysługujący mi przejazd na koszt wojska </w:t>
+      </w:r>
+      <w:r>
+        <w:rPr>
+          <w:bCs/>
+          <w:strike/>
+          <w:sz w:val="16"/>
+          <w:szCs w:val="16"/>
+        </w:rPr>
+        <w:br/>
+        <w:t>z Warszawy do m. ………………………. w kraju i z powrotem*.</w:t>
+      </w:r>
+    </w:p>
+    <w:p>
+      <w:pPr>
+        <w:tabs>
+          <w:tab w:val="left" w:pos="720"/>
+        </w:tabs>
+        <w:jc w:val="both"/>
+        <w:rPr>
+          <w:sz w:val="16"/>
+          <w:szCs w:val="16"/>
+        </w:rPr>
+      </w:pPr>
+    </w:p>
+    <w:p>
+      <w:pPr>
+        <w:tabs>
+          <w:tab w:val="left" w:pos="720"/>
+        </w:tabs>
+        <w:jc w:val="both"/>
+        <w:rPr>
+          <w:sz w:val="16"/>
+          <w:szCs w:val="16"/>
+        </w:rPr>
+      </w:pPr>
+      <w:r>
+        <w:rPr>
+          <w:sz w:val="16"/>
+          <w:szCs w:val="16"/>
+        </w:rPr>
+        <w:tab/>
+        <w:t>Powyższy przejazd na koszt wojska odbędę najkrótsza trasą środkami publicznego transportu zbiorowego kolejowego w klasie 2, w pociągach osobowych, pośpiesznych i ekspresowych, oraz autobusowego w komunikacji zwykłej i przyspieszonej albo łącznie transportem kolejowym i</w:t>
+      </w:r>
+      <w:r>
+        <w:rPr>
+          <w:sz w:val="16"/>
+          <w:szCs w:val="16"/>
+        </w:rPr>
+        <w:t> </w:t>
+      </w:r>
+      <w:r>
+        <w:rPr>
+          <w:sz w:val="16"/>
+          <w:szCs w:val="16"/>
+        </w:rPr>
+        <w:t xml:space="preserve">autobusowym, na podstawie biletów jednorazowych, z uwzględnieniem posiadanych przeze mnie uprawnień do ulgowych przejazdów publicznym transportem zbiorowym. </w:t>
+      </w:r>
+    </w:p>
+    <w:p>
+      <w:pPr>
+        <w:tabs>
+          <w:tab w:val="left" w:pos="720"/>
+        </w:tabs>
+        <w:jc w:val="both"/>
+        <w:rPr>
+          <w:sz w:val="16"/>
+          <w:szCs w:val="16"/>
+        </w:rPr>
+      </w:pPr>
+    </w:p>
+    <w:p>
+      <w:pPr>
+        <w:tabs>
+          <w:tab w:val="left" w:pos="720"/>
+        </w:tabs>
+        <w:jc w:val="both"/>
+        <w:rPr>
+          <w:i/>
+          <w:sz w:val="16"/>
+          <w:szCs w:val="16"/>
+        </w:rPr>
+      </w:pPr>
+      <w:r>
+        <w:rPr>
+          <w:i/>
+          <w:sz w:val="16"/>
+          <w:szCs w:val="16"/>
+        </w:rPr>
+        <w:t>Podstawa: § 5 ust. 1 rozporządzenia Rady Ministrów z dnia 19 września 2006 r. w sprawie szczegółowych uprawnień żołnierzy w czynnej służbie wojskowej  do przejazdów na koszt wojska (Dz. U. 181.1326).</w:t>
+      </w:r>
+    </w:p>
+    <w:p>
+      <w:pPr>
+        <w:tabs>
+          <w:tab w:val="left" w:pos="720"/>
+        </w:tabs>
+        <w:jc w:val="both"/>
+        <w:rPr>
+          <w:i/>
+          <w:sz w:val="16"/>
+          <w:szCs w:val="16"/>
+        </w:rPr>
+      </w:pPr>
+    </w:p>
+    <w:p>
+      <w:pPr>
+        <w:tabs>
+          <w:tab w:val="left" w:pos="720"/>
+        </w:tabs>
+        <w:jc w:val="both"/>
+        <w:rPr>
+          <w:sz w:val="16"/>
+          <w:szCs w:val="16"/>
+        </w:rPr>
+      </w:pPr>
+    </w:p>
+    <w:p>
+      <w:pPr>
+        <w:tabs>
+          <w:tab w:val="left" w:pos="720"/>
+        </w:tabs>
+        <w:jc w:val="right"/>
+        <w:rPr>
+          <w:sz w:val="16"/>
+          <w:szCs w:val="16"/>
+        </w:rPr>
+      </w:pPr>
+      <w:r>
+        <w:rPr>
+          <w:sz w:val="16"/>
+          <w:szCs w:val="16"/>
+        </w:rPr>
+        <w:t>………..…………………………</w:t>
+      </w:r>
+    </w:p>
+    <w:p>
+      <w:pPr>
+        <w:tabs>
+          <w:tab w:val="left" w:pos="720"/>
+        </w:tabs>
+        <w:ind w:right="1152"/>
+        <w:jc w:val="right"/>
+      </w:pPr>
+      <w:r>
+        <w:rPr>
+          <w:sz w:val="16"/>
+          <w:szCs w:val="16"/>
+        </w:rPr>
+        <w:t xml:space="preserve">    </w:t>
       </w:r>
       <w:r>
         <w:rPr>
           <w:sz w:val="14"/>
           <w:szCs w:val="14"/>
         </w:rPr>
-        <w:t>stopień imię i nazwisko</w:t>
+        <w:t>Podpis</w:t>
+      </w:r>
+    </w:p>
+    <w:p>
+      <w:pPr>
+        <w:tabs>
+          <w:tab w:val="left" w:pos="720"/>
+        </w:tabs>
+        <w:ind w:right="1152"/>
+        <w:rPr>
+          <w:sz w:val="16"/>
+          <w:szCs w:val="16"/>
+        </w:rPr>
+      </w:pPr>
+    </w:p>
+    <w:p>
+      <w:pPr>
+        <w:tabs>
+          <w:tab w:val="left" w:pos="720"/>
+        </w:tabs>
+        <w:ind w:right="1152"/>
+        <w:rPr>
+          <w:sz w:val="16"/>
+          <w:szCs w:val="16"/>
+        </w:rPr>
+      </w:pPr>
+    </w:p>
+    <w:p>
+      <w:pPr>
+        <w:tabs>
+          <w:tab w:val="left" w:pos="720"/>
+          <w:tab w:val="left" w:pos="9000"/>
+        </w:tabs>
+        <w:ind w:right="-108"/>
+        <w:jc w:val="both"/>
+        <w:rPr>
+          <w:sz w:val="16"/>
+          <w:szCs w:val="16"/>
+        </w:rPr>
+      </w:pPr>
+      <w:r>
+        <w:rPr>
+          <w:sz w:val="16"/>
+          <w:szCs w:val="16"/>
+        </w:rPr>
+        <w:t xml:space="preserve">Wyżej wymieniony jest ujęty w rozkazie dowódcy BS nr</w:t>
+      </w:r>
+      <w:r>
+        <w:rPr>
+          <w:sz w:val="16"/>
+          <w:szCs w:val="16"/>
+        </w:rPr>
+        <w:t xml:space="preserve"> .............</w:t>
+      </w:r>
+      <w:r>
+        <w:rPr>
+          <w:sz w:val="16"/>
+          <w:szCs w:val="16"/>
+        </w:rPr>
+        <w:t xml:space="preserve"> z dn. </w:t>
+      </w:r>
+      <w:r>
+        <w:rPr>
+          <w:sz w:val="16"/>
+          <w:szCs w:val="16"/>
+        </w:rPr>
+        <w:t xml:space="preserve">.............</w:t>
+      </w:r>
+    </w:p>
+    <w:p>
+      <w:pPr>
+        <w:tabs>
+          <w:tab w:val="left" w:pos="720"/>
+          <w:tab w:val="left" w:pos="9000"/>
+        </w:tabs>
+        <w:ind w:right="-108"/>
+        <w:jc w:val="both"/>
+      </w:pPr>
+      <w:r>
+        <w:rPr>
+          <w:sz w:val="16"/>
+          <w:szCs w:val="16"/>
+        </w:rPr>
+        <w:t xml:space="preserve">Do wyjazdu na </w:t>
+      </w:r>
+      <w:r>
+        <w:rPr>
+          <w:sz w:val="16"/>
+          <w:szCs w:val="16"/>
+        </w:rPr>
+        <w:t xml:space="preserve">przepustkę jednorazową</w:t>
+      </w:r>
+      <w:r>
+        <w:rPr>
+          <w:sz w:val="16"/>
+          <w:szCs w:val="16"/>
+        </w:rPr>
+        <w:t xml:space="preserve"> w dniach od </w:t>
+      </w:r>
+      <w:r>
+        <w:rPr>
+          <w:sz w:val="16"/>
+          <w:szCs w:val="16"/>
+        </w:rPr>
+        <w:t xml:space="preserve">2020-11-04</w:t>
+      </w:r>
+      <w:r>
+        <w:rPr>
+          <w:sz w:val="16"/>
+          <w:szCs w:val="16"/>
+        </w:rPr>
+        <w:t xml:space="preserve"> do </w:t>
+      </w:r>
+      <w:r>
+        <w:rPr>
+          <w:bCs/>
+          <w:sz w:val="16"/>
+          <w:szCs w:val="16"/>
+        </w:rPr>
+        <w:t xml:space="preserve">2020-11-04.</w:t>
+      </w:r>
+    </w:p>
+    <w:p>
+      <w:pPr>
+        <w:tabs>
+          <w:tab w:val="left" w:pos="720"/>
+          <w:tab w:val="left" w:pos="9000"/>
+        </w:tabs>
+        <w:ind w:right="-108"/>
+        <w:jc w:val="both"/>
+        <w:rPr>
+          <w:sz w:val="16"/>
+          <w:szCs w:val="16"/>
+        </w:rPr>
+      </w:pPr>
+    </w:p>
+    <w:p>
+      <w:pPr>
+        <w:tabs>
+          <w:tab w:val="left" w:pos="720"/>
+          <w:tab w:val="left" w:pos="9000"/>
+        </w:tabs>
+        <w:ind w:right="-108"/>
+        <w:jc w:val="both"/>
+        <w:rPr>
+          <w:sz w:val="16"/>
+          <w:szCs w:val="16"/>
+        </w:rPr>
+      </w:pPr>
+    </w:p>
+    <w:p>
+      <w:pPr>
+        <w:tabs>
+          <w:tab w:val="left" w:pos="720"/>
+        </w:tabs>
+        <w:jc w:val="right"/>
+        <w:rPr>
+          <w:sz w:val="16"/>
+          <w:szCs w:val="16"/>
+        </w:rPr>
+      </w:pPr>
+      <w:r>
+        <w:rPr>
+          <w:sz w:val="16"/>
+          <w:szCs w:val="16"/>
+        </w:rPr>
+        <w:t>…………………………………</w:t>
+      </w:r>
+    </w:p>
+    <w:p>
+      <w:pPr>
+        <w:tabs>
+          <w:tab w:val="left" w:pos="720"/>
+          <w:tab w:val="left" w:pos="8280"/>
+        </w:tabs>
+        <w:ind w:right="432"/>
+        <w:rPr>
+          <w:sz w:val="16"/>
+          <w:szCs w:val="16"/>
+        </w:rPr>
+      </w:pPr>
+      <w:r>
+        <w:rPr>
+          <w:sz w:val="16"/>
+          <w:szCs w:val="16"/>
+        </w:rPr>
+        <w:tab/>
+        <w:t xml:space="preserve">                                                                                                                dowódca </w:t>
+      </w:r>
+    </w:p>
+    <w:p>
+      <w:pPr>
+        <w:tabs>
+          <w:tab w:val="left" w:pos="720"/>
+          <w:tab w:val="left" w:pos="7740"/>
+        </w:tabs>
+        <w:ind w:right="-108"/>
+        <w:rPr>
+          <w:bCs/>
+          <w:sz w:val="16"/>
+          <w:szCs w:val="16"/>
+        </w:rPr>
+      </w:pPr>
+      <w:r>
+        <w:rPr>
+          <w:bCs/>
+          <w:sz w:val="16"/>
+          <w:szCs w:val="16"/>
+        </w:rPr>
+        <w:t>* niepotrzebne skreślić</w:t>
       </w:r>
     </w:p>
     <w:p>
@@ -91,757 +847,16 @@
         <w:tabs>
           <w:tab w:val="right" w:pos="9072"/>
         </w:tabs>
-        <w:ind w:firstLine="180"/>
         <w:rPr>
           <w:sz w:val="14"/>
           <w:szCs w:val="14"/>
         </w:rPr>
       </w:pPr>
-    </w:p>
-    <w:p>
-      <w:pPr>
-        <w:tabs>
-          <w:tab w:val="right" w:pos="9072"/>
-        </w:tabs>
-        <w:rPr>
-          <w:sz w:val="16"/>
-          <w:szCs w:val="16"/>
-        </w:rPr>
-      </w:pPr>
-      <w:r>
-        <w:rPr>
-          <w:sz w:val="16"/>
-          <w:szCs w:val="16"/>
-        </w:rPr>
-        <w:t xml:space="preserve">ul. Lelewela 7/23, 01-476 Warszawa</w:t>
-      </w:r>
-    </w:p>
-    <w:p>
-      <w:pPr>
-        <w:ind w:left="360"/>
+      <w:r>
         <w:rPr>
           <w:sz w:val="14"/>
           <w:szCs w:val="14"/>
         </w:rPr>
-      </w:pPr>
-      <w:r>
-        <w:rPr>
-          <w:sz w:val="14"/>
-          <w:szCs w:val="14"/>
-        </w:rPr>
-        <w:t xml:space="preserve">    miejsce zamieszkania</w:t>
-      </w:r>
-    </w:p>
-    <w:p>
-      <w:pPr>
-        <w:ind w:left="360"/>
-        <w:rPr>
-          <w:sz w:val="14"/>
-          <w:szCs w:val="14"/>
-        </w:rPr>
-      </w:pPr>
-    </w:p>
-    <w:p>
-      <w:pPr>
-        <w:tabs>
-          <w:tab w:val="right" w:pos="9072"/>
-        </w:tabs>
-        <w:rPr>
-          <w:sz w:val="16"/>
-          <w:szCs w:val="16"/>
-        </w:rPr>
-      </w:pPr>
-      <w:r>
-        <w:rPr>
-          <w:sz w:val="16"/>
-          <w:szCs w:val="16"/>
-        </w:rPr>
-        <w:t xml:space="preserve">1</w:t>
-      </w:r>
-      <w:r>
-        <w:rPr>
-          <w:sz w:val="16"/>
-          <w:szCs w:val="16"/>
-        </w:rPr>
-        <w:t>pl/5kmp/2BS</w:t>
-      </w:r>
-    </w:p>
-    <w:p>
-      <w:pPr>
-        <w:ind w:left="720"/>
-        <w:rPr>
-          <w:sz w:val="14"/>
-          <w:szCs w:val="14"/>
-        </w:rPr>
-      </w:pPr>
-      <w:r>
-        <w:rPr>
-          <w:sz w:val="14"/>
-          <w:szCs w:val="14"/>
-        </w:rPr>
-        <w:t>pododdział</w:t>
-      </w:r>
-    </w:p>
-    <w:p>
-      <w:pPr>
-        <w:rPr>
-          <w:sz w:val="16"/>
-          <w:szCs w:val="16"/>
-        </w:rPr>
-      </w:pPr>
-    </w:p>
-    <w:p>
-      <w:pPr>
-        <w:rPr>
-          <w:b/>
-          <w:sz w:val="16"/>
-          <w:szCs w:val="16"/>
-        </w:rPr>
-      </w:pPr>
-    </w:p>
-    <w:p>
-      <w:pPr>
-        <w:ind w:left="2124" w:firstLine="708"/>
-        <w:rPr>
-          <w:b/>
-          <w:sz w:val="16"/>
-          <w:szCs w:val="16"/>
-        </w:rPr>
-      </w:pPr>
-      <w:r>
-        <w:rPr>
-          <w:b/>
-          <w:sz w:val="16"/>
-          <w:szCs w:val="16"/>
-        </w:rPr>
-        <w:t xml:space="preserve">       KOMENDANT – REKTOR</w:t>
-      </w:r>
-    </w:p>
-    <w:p>
-      <w:pPr>
-        <w:ind w:left="2124" w:firstLine="708"/>
-        <w:rPr>
-          <w:b/>
-          <w:sz w:val="16"/>
-          <w:szCs w:val="16"/>
-        </w:rPr>
-      </w:pPr>
-      <w:r>
-        <w:rPr>
-          <w:b/>
-          <w:sz w:val="16"/>
-          <w:szCs w:val="16"/>
-        </w:rPr>
-        <w:t xml:space="preserve">       WOJSKOWEJ AKADEMII    TECHNICZNEJ </w:t>
-      </w:r>
-    </w:p>
-    <w:p>
-      <w:pPr>
-        <w:ind w:left="2124" w:firstLine="708"/>
-        <w:rPr>
-          <w:b/>
-          <w:sz w:val="16"/>
-          <w:szCs w:val="16"/>
-        </w:rPr>
-      </w:pPr>
-      <w:r>
-        <w:rPr>
-          <w:b/>
-          <w:sz w:val="16"/>
-          <w:szCs w:val="16"/>
-        </w:rPr>
-        <w:t xml:space="preserve">       w Warszawie</w:t>
-      </w:r>
-    </w:p>
-    <w:p>
-      <w:pPr>
-        <w:ind w:left="2124" w:firstLine="708"/>
-        <w:rPr>
-          <w:b/>
-          <w:sz w:val="16"/>
-          <w:szCs w:val="16"/>
-        </w:rPr>
-      </w:pPr>
-    </w:p>
-    <w:p>
-      <w:pPr>
-        <w:tabs>
-          <w:tab w:val="left" w:pos="6120"/>
-        </w:tabs>
-        <w:rPr>
-          <w:sz w:val="16"/>
-          <w:szCs w:val="16"/>
-        </w:rPr>
-      </w:pPr>
-    </w:p>
-    <w:p>
-      <w:pPr>
-        <w:tabs>
-          <w:tab w:val="left" w:pos="6120"/>
-        </w:tabs>
-        <w:jc w:val="center"/>
-        <w:rPr>
-          <w:b/>
-          <w:sz w:val="16"/>
-          <w:szCs w:val="16"/>
-        </w:rPr>
-      </w:pPr>
-      <w:r>
-        <w:rPr>
-          <w:b/>
-          <w:sz w:val="16"/>
-          <w:szCs w:val="16"/>
-        </w:rPr>
-        <w:t>OŚWIADCZENIE</w:t>
-      </w:r>
-    </w:p>
-    <w:p>
-      <w:pPr>
-        <w:tabs>
-          <w:tab w:val="left" w:pos="6120"/>
-        </w:tabs>
-        <w:jc w:val="center"/>
-        <w:rPr>
-          <w:b/>
-          <w:sz w:val="16"/>
-          <w:szCs w:val="16"/>
-        </w:rPr>
-      </w:pPr>
-    </w:p>
-    <w:p>
-      <w:pPr>
-        <w:tabs>
-          <w:tab w:val="left" w:pos="6120"/>
-        </w:tabs>
-        <w:jc w:val="both"/>
-        <w:rPr>
-          <w:b/>
-          <w:sz w:val="16"/>
-          <w:szCs w:val="16"/>
-        </w:rPr>
-      </w:pPr>
-    </w:p>
-    <w:p>
-      <w:pPr>
-        <w:tabs>
-          <w:tab w:val="left" w:pos="720"/>
-        </w:tabs>
-        <w:jc w:val="both"/>
-      </w:pPr>
-      <w:r>
-        <w:rPr>
-          <w:bCs/>
-          <w:sz w:val="16"/>
-          <w:szCs w:val="16"/>
-        </w:rPr>
-        <w:tab/>
-      </w:r>
-      <w:r>
-        <w:rPr>
-          <w:bCs/>
-          <w:sz w:val="16"/>
-          <w:szCs w:val="16"/>
-        </w:rPr>
-        <w:t xml:space="preserve">W związku z uzyskaniem przepustki jednorazowej od dnia </w:t>
-      </w:r>
-      <w:r>
-        <w:rPr>
-          <w:bCs/>
-          <w:sz w:val="16"/>
-          <w:szCs w:val="16"/>
-        </w:rPr>
-        <w:t xml:space="preserve">2020-10-24</w:t>
-      </w:r>
-      <w:r>
-        <w:rPr>
-          <w:bCs/>
-          <w:sz w:val="16"/>
-          <w:szCs w:val="16"/>
-        </w:rPr>
-        <w:t xml:space="preserve"> do</w:t>
-      </w:r>
-      <w:r>
-        <w:t xml:space="preserve"> </w:t>
-      </w:r>
-      <w:r>
-        <w:rPr>
-          <w:bCs/>
-          <w:sz w:val="16"/>
-          <w:szCs w:val="16"/>
-        </w:rPr>
-        <w:t xml:space="preserve">2020-10-25</w:t>
-      </w:r>
-      <w:r>
-        <w:rPr>
-          <w:bCs/>
-          <w:sz w:val="16"/>
-          <w:szCs w:val="16"/>
-        </w:rPr>
-        <w:t xml:space="preserve">, zamierzam wykorzystać przysługujący mi przejazd na koszt wojska </w:t>
-      </w:r>
-      <w:r>
-        <w:rPr>
-          <w:bCs/>
-          <w:sz w:val="16"/>
-          <w:szCs w:val="16"/>
-        </w:rPr>
-        <w:br/>
-        <w:t xml:space="preserve">w miesiącu </w:t>
-      </w:r>
-      <w:r>
-        <w:rPr>
-          <w:bCs/>
-          <w:sz w:val="16"/>
-          <w:szCs w:val="16"/>
-        </w:rPr>
-        <w:t xml:space="preserve">styczeń</w:t>
-      </w:r>
-      <w:r>
-        <w:rPr>
-          <w:bCs/>
-          <w:sz w:val="16"/>
-          <w:szCs w:val="16"/>
-        </w:rPr>
-        <w:t xml:space="preserve">, z Warszawy do m. </w:t>
-      </w:r>
-      <w:r>
-        <w:rPr>
-          <w:bCs/>
-          <w:sz w:val="16"/>
-          <w:szCs w:val="16"/>
-        </w:rPr>
-        <w:t xml:space="preserve">Kraków</w:t>
-      </w:r>
-      <w:r>
-        <w:rPr>
-          <w:bCs/>
-          <w:sz w:val="16"/>
-          <w:szCs w:val="16"/>
-        </w:rPr>
-        <w:t xml:space="preserve"> w kraju</w:t>
-      </w:r>
-      <w:r>
-        <w:rPr>
-          <w:bCs/>
-          <w:sz w:val="16"/>
-          <w:szCs w:val="16"/>
-        </w:rPr>
-        <w:t xml:space="preserve"> </w:t>
-      </w:r>
-      <w:r>
-        <w:rPr>
-          <w:bCs/>
-          <w:sz w:val="16"/>
-          <w:szCs w:val="16"/>
-        </w:rPr>
-        <w:t>, która jest położona w odległości nie większej niż do miejsca zamieszkania mojej najbliższej rodziny.</w:t>
-      </w:r>
-    </w:p>
-    <w:p>
-      <w:pPr>
-        <w:tabs>
-          <w:tab w:val="left" w:pos="720"/>
-        </w:tabs>
-        <w:jc w:val="both"/>
-      </w:pPr>
-      <w:r>
-        <w:rPr>
-          <w:bCs/>
-          <w:sz w:val="16"/>
-          <w:szCs w:val="16"/>
-        </w:rPr>
-        <w:tab/>
-      </w:r>
-      <w:r>
-        <w:rPr>
-          <w:bCs/>
-          <w:strike/>
-          <w:sz w:val="16"/>
-          <w:szCs w:val="16"/>
-        </w:rPr>
-        <w:t xml:space="preserve">Oświadczam, że w związku z uzyskaniem urlopu od dnia …………...…………… do …………….......……., zamierzam wykorzystać przysługujący mi przejazd na koszt wojska </w:t>
-      </w:r>
-      <w:r>
-        <w:rPr>
-          <w:bCs/>
-          <w:strike/>
-          <w:sz w:val="16"/>
-          <w:szCs w:val="16"/>
-        </w:rPr>
-        <w:br/>
-        <w:t>z Warszawy do m. ………………………. w kraju i z powrotem*.</w:t>
-      </w:r>
-    </w:p>
-    <w:p>
-      <w:pPr>
-        <w:tabs>
-          <w:tab w:val="left" w:pos="720"/>
-        </w:tabs>
-        <w:jc w:val="both"/>
-        <w:rPr>
-          <w:sz w:val="16"/>
-          <w:szCs w:val="16"/>
-        </w:rPr>
-      </w:pPr>
-    </w:p>
-    <w:p>
-      <w:pPr>
-        <w:tabs>
-          <w:tab w:val="left" w:pos="720"/>
-        </w:tabs>
-        <w:jc w:val="both"/>
-        <w:rPr>
-          <w:sz w:val="16"/>
-          <w:szCs w:val="16"/>
-        </w:rPr>
-      </w:pPr>
-      <w:r>
-        <w:rPr>
-          <w:sz w:val="16"/>
-          <w:szCs w:val="16"/>
-        </w:rPr>
-        <w:tab/>
-        <w:t>Powyższy przejazd na koszt wojska odbędę najkrótsza trasą środkami publicznego transportu zbiorowego kolejowego w klasie 2, w pociągach osobowych, pośpiesznych i ekspresowych, oraz autobusowego w komunikacji zwykłej i przyspieszonej albo łącznie transportem kolejowym i</w:t>
-      </w:r>
-      <w:r>
-        <w:rPr>
-          <w:sz w:val="16"/>
-          <w:szCs w:val="16"/>
-        </w:rPr>
-        <w:t> </w:t>
-      </w:r>
-      <w:r>
-        <w:rPr>
-          <w:sz w:val="16"/>
-          <w:szCs w:val="16"/>
-        </w:rPr>
-        <w:t xml:space="preserve">autobusowym, na podstawie biletów jednorazowych, z uwzględnieniem posiadanych przeze mnie uprawnień do ulgowych przejazdów publicznym transportem zbiorowym. </w:t>
-      </w:r>
-    </w:p>
-    <w:p>
-      <w:pPr>
-        <w:tabs>
-          <w:tab w:val="left" w:pos="720"/>
-        </w:tabs>
-        <w:jc w:val="both"/>
-        <w:rPr>
-          <w:sz w:val="16"/>
-          <w:szCs w:val="16"/>
-        </w:rPr>
-      </w:pPr>
-    </w:p>
-    <w:p>
-      <w:pPr>
-        <w:tabs>
-          <w:tab w:val="left" w:pos="720"/>
-        </w:tabs>
-        <w:jc w:val="both"/>
-        <w:rPr>
-          <w:i/>
-          <w:sz w:val="16"/>
-          <w:szCs w:val="16"/>
-        </w:rPr>
-      </w:pPr>
-      <w:r>
-        <w:rPr>
-          <w:i/>
-          <w:sz w:val="16"/>
-          <w:szCs w:val="16"/>
-        </w:rPr>
-        <w:t>Podstawa: § 5 ust. 1 rozporządzenia Rady Ministrów z dnia 19 września 2006 r. w sprawie szczegółowych uprawnień żołnierzy w czynnej służbie wojskowej  do przejazdów na koszt wojska (Dz. U. 181.1326).</w:t>
-      </w:r>
-    </w:p>
-    <w:p>
-      <w:pPr>
-        <w:tabs>
-          <w:tab w:val="left" w:pos="720"/>
-        </w:tabs>
-        <w:jc w:val="both"/>
-        <w:rPr>
-          <w:i/>
-          <w:sz w:val="16"/>
-          <w:szCs w:val="16"/>
-        </w:rPr>
-      </w:pPr>
-    </w:p>
-    <w:p>
-      <w:pPr>
-        <w:tabs>
-          <w:tab w:val="left" w:pos="720"/>
-        </w:tabs>
-        <w:jc w:val="both"/>
-        <w:rPr>
-          <w:sz w:val="16"/>
-          <w:szCs w:val="16"/>
-        </w:rPr>
-      </w:pPr>
-    </w:p>
-    <w:p>
-      <w:pPr>
-        <w:tabs>
-          <w:tab w:val="left" w:pos="720"/>
-        </w:tabs>
-        <w:jc w:val="right"/>
-        <w:rPr>
-          <w:sz w:val="16"/>
-          <w:szCs w:val="16"/>
-        </w:rPr>
-      </w:pPr>
-      <w:r>
-        <w:rPr>
-          <w:sz w:val="16"/>
-          <w:szCs w:val="16"/>
-        </w:rPr>
-        <w:t>………..…………………………</w:t>
-      </w:r>
-    </w:p>
-    <w:p>
-      <w:pPr>
-        <w:tabs>
-          <w:tab w:val="left" w:pos="720"/>
-        </w:tabs>
-        <w:ind w:right="1152"/>
-        <w:jc w:val="right"/>
-      </w:pPr>
-      <w:r>
-        <w:rPr>
-          <w:sz w:val="16"/>
-          <w:szCs w:val="16"/>
-        </w:rPr>
-        <w:t xml:space="preserve">    </w:t>
-      </w:r>
-      <w:r>
-        <w:rPr>
-          <w:sz w:val="14"/>
-          <w:szCs w:val="14"/>
-        </w:rPr>
-        <w:t>Podpis</w:t>
-      </w:r>
-    </w:p>
-    <w:p>
-      <w:pPr>
-        <w:tabs>
-          <w:tab w:val="left" w:pos="720"/>
-        </w:tabs>
-        <w:ind w:right="1152"/>
-        <w:rPr>
-          <w:sz w:val="16"/>
-          <w:szCs w:val="16"/>
-        </w:rPr>
-      </w:pPr>
-    </w:p>
-    <w:p>
-      <w:pPr>
-        <w:tabs>
-          <w:tab w:val="left" w:pos="720"/>
-        </w:tabs>
-        <w:ind w:right="1152"/>
-        <w:rPr>
-          <w:sz w:val="16"/>
-          <w:szCs w:val="16"/>
-        </w:rPr>
-      </w:pPr>
-    </w:p>
-    <w:p>
-      <w:pPr>
-        <w:tabs>
-          <w:tab w:val="left" w:pos="720"/>
-          <w:tab w:val="left" w:pos="9000"/>
-        </w:tabs>
-        <w:ind w:right="-108"/>
-        <w:jc w:val="both"/>
-        <w:rPr>
-          <w:sz w:val="16"/>
-          <w:szCs w:val="16"/>
-        </w:rPr>
-      </w:pPr>
-      <w:r>
-        <w:rPr>
-          <w:sz w:val="16"/>
-          <w:szCs w:val="16"/>
-        </w:rPr>
-        <w:t xml:space="preserve">Wyżej wymieniony jest ujęty w rozkazie dowódcy BS nr</w:t>
-      </w:r>
-      <w:r>
-        <w:rPr>
-          <w:sz w:val="16"/>
-          <w:szCs w:val="16"/>
-        </w:rPr>
-        <w:t xml:space="preserve"> 84</w:t>
-      </w:r>
-      <w:r>
-        <w:rPr>
-          <w:sz w:val="16"/>
-          <w:szCs w:val="16"/>
-        </w:rPr>
-        <w:t xml:space="preserve"> z dn. </w:t>
-      </w:r>
-      <w:r>
-        <w:rPr>
-          <w:sz w:val="16"/>
-          <w:szCs w:val="16"/>
-        </w:rPr>
-        <w:t xml:space="preserve">2020-10-22</w:t>
-      </w:r>
-    </w:p>
-    <w:p>
-      <w:pPr>
-        <w:tabs>
-          <w:tab w:val="left" w:pos="720"/>
-          <w:tab w:val="left" w:pos="9000"/>
-        </w:tabs>
-        <w:ind w:right="-108"/>
-        <w:jc w:val="both"/>
-      </w:pPr>
-      <w:r>
-        <w:rPr>
-          <w:sz w:val="16"/>
-          <w:szCs w:val="16"/>
-        </w:rPr>
-        <w:t xml:space="preserve">Do wyjazdu na </w:t>
-      </w:r>
-      <w:r>
-        <w:rPr>
-          <w:sz w:val="16"/>
-          <w:szCs w:val="16"/>
-        </w:rPr>
-        <w:t xml:space="preserve">przepustkę jednorazową</w:t>
-      </w:r>
-      <w:r>
-        <w:rPr>
-          <w:sz w:val="16"/>
-          <w:szCs w:val="16"/>
-        </w:rPr>
-        <w:t xml:space="preserve"> w dniach od </w:t>
-      </w:r>
-      <w:r>
-        <w:rPr>
-          <w:sz w:val="16"/>
-          <w:szCs w:val="16"/>
-        </w:rPr>
-        <w:t xml:space="preserve">2020-10-24</w:t>
-      </w:r>
-      <w:r>
-        <w:rPr>
-          <w:sz w:val="16"/>
-          <w:szCs w:val="16"/>
-        </w:rPr>
-        <w:t xml:space="preserve"> do </w:t>
-      </w:r>
-      <w:r>
-        <w:rPr>
-          <w:bCs/>
-          <w:sz w:val="16"/>
-          <w:szCs w:val="16"/>
-        </w:rPr>
-        <w:t xml:space="preserve">2020-10-25.</w:t>
-      </w:r>
-    </w:p>
-    <w:p>
-      <w:pPr>
-        <w:tabs>
-          <w:tab w:val="left" w:pos="720"/>
-          <w:tab w:val="left" w:pos="9000"/>
-        </w:tabs>
-        <w:ind w:right="-108"/>
-        <w:jc w:val="both"/>
-        <w:rPr>
-          <w:sz w:val="16"/>
-          <w:szCs w:val="16"/>
-        </w:rPr>
-      </w:pPr>
-    </w:p>
-    <w:p>
-      <w:pPr>
-        <w:tabs>
-          <w:tab w:val="left" w:pos="720"/>
-          <w:tab w:val="left" w:pos="9000"/>
-        </w:tabs>
-        <w:ind w:right="-108"/>
-        <w:jc w:val="both"/>
-        <w:rPr>
-          <w:sz w:val="16"/>
-          <w:szCs w:val="16"/>
-        </w:rPr>
-      </w:pPr>
-    </w:p>
-    <w:p>
-      <w:pPr>
-        <w:tabs>
-          <w:tab w:val="left" w:pos="720"/>
-        </w:tabs>
-        <w:jc w:val="right"/>
-        <w:rPr>
-          <w:sz w:val="16"/>
-          <w:szCs w:val="16"/>
-        </w:rPr>
-      </w:pPr>
-      <w:r>
-        <w:rPr>
-          <w:sz w:val="16"/>
-          <w:szCs w:val="16"/>
-        </w:rPr>
-        <w:t>…………………………………</w:t>
-      </w:r>
-    </w:p>
-    <w:p>
-      <w:pPr>
-        <w:tabs>
-          <w:tab w:val="left" w:pos="720"/>
-          <w:tab w:val="left" w:pos="8280"/>
-        </w:tabs>
-        <w:ind w:right="432"/>
-        <w:rPr>
-          <w:sz w:val="16"/>
-          <w:szCs w:val="16"/>
-        </w:rPr>
-      </w:pPr>
-      <w:r>
-        <w:rPr>
-          <w:sz w:val="16"/>
-          <w:szCs w:val="16"/>
-        </w:rPr>
-        <w:tab/>
-        <w:t xml:space="preserve">                                                                                                                dowódca </w:t>
-      </w:r>
-    </w:p>
-    <w:p>
-      <w:pPr>
-        <w:tabs>
-          <w:tab w:val="left" w:pos="720"/>
-          <w:tab w:val="left" w:pos="7740"/>
-        </w:tabs>
-        <w:ind w:right="-108"/>
-        <w:rPr>
-          <w:bCs/>
-          <w:sz w:val="16"/>
-          <w:szCs w:val="16"/>
-        </w:rPr>
-      </w:pPr>
-      <w:r>
-        <w:rPr>
-          <w:bCs/>
-          <w:sz w:val="16"/>
-          <w:szCs w:val="16"/>
-        </w:rPr>
-        <w:t>* niepotrzebne skreślić</w:t>
-      </w:r>
-    </w:p>
-    <w:p>
-      <w:pPr>
-        <w:tabs>
-          <w:tab w:val="right" w:pos="9072"/>
-        </w:tabs>
-        <w:rPr>
-          <w:sz w:val="14"/>
-          <w:szCs w:val="14"/>
-        </w:rPr>
-      </w:pPr>
-      <w:r>
-        <w:rPr>
-          <w:sz w:val="14"/>
-          <w:szCs w:val="14"/>
-        </w:rPr>
         <w:t xml:space="preserve">                                                                                                                                           </w:t>
       </w:r>
     </w:p>
@@ -1090,7 +1105,7 @@
           <w:sz w:val="16"/>
           <w:szCs w:val="16"/>
         </w:rPr>
-        <w:t xml:space="preserve">2020-10-23</w:t>
+        <w:t xml:space="preserve">2020-11-03</w:t>
       </w:r>
       <w:r>
         <w:rPr>

</xml_diff>

<commit_message>
zgadzam sie na przetwarzanie
</commit_message>
<xml_diff>
--- a/generator/generated_doc.docx
+++ b/generator/generated_doc.docx
@@ -38,14 +38,14 @@
           <w:sz w:val="16"/>
           <w:szCs w:val="16"/>
         </w:rPr>
-        <w:t xml:space="preserve">tutaj</w:t>
-      </w:r>
-      <w:r>
-        <w:rPr>
-          <w:sz w:val="16"/>
-          <w:szCs w:val="16"/>
-        </w:rPr>
-        <w:t xml:space="preserve"> Byś</w:t>
+        <w:t xml:space="preserve">Paweł</w:t>
+      </w:r>
+      <w:r>
+        <w:rPr>
+          <w:sz w:val="16"/>
+          <w:szCs w:val="16"/>
+        </w:rPr>
+        <w:t xml:space="preserve"> ozga</w:t>
       </w:r>
       <w:r>
         <w:rPr>
@@ -59,7 +59,7 @@
           <w:sz w:val="16"/>
           <w:szCs w:val="16"/>
         </w:rPr>
-        <w:t xml:space="preserve">Warszawa, dnia 2020-11-03</w:t>
+        <w:t xml:space="preserve">Warszawa, dnia 2020-11-08</w:t>
       </w:r>
     </w:p>
     <w:p>
@@ -111,7 +111,7 @@
           <w:sz w:val="16"/>
           <w:szCs w:val="16"/>
         </w:rPr>
-        <w:t xml:space="preserve">ul. Witosa 7/23, 01-476 Warszawa</w:t>
+        <w:t xml:space="preserve">ul. Lelewela 7/23, 01-476 Warszawa</w:t>
       </w:r>
     </w:p>
     <w:p>
@@ -348,7 +348,7 @@
           <w:sz w:val="16"/>
           <w:szCs w:val="16"/>
         </w:rPr>
-        <w:t xml:space="preserve">2020-11-04</w:t>
+        <w:t xml:space="preserve">2020-11-09</w:t>
       </w:r>
       <w:r>
         <w:rPr>
@@ -367,7 +367,7 @@
           <w:sz w:val="16"/>
           <w:szCs w:val="16"/>
         </w:rPr>
-        <w:t xml:space="preserve">2020-11-04</w:t>
+        <w:t xml:space="preserve">2020-11-09</w:t>
       </w:r>
       <w:r>
         <w:rPr>
@@ -425,7 +425,7 @@
           <w:sz w:val="16"/>
           <w:szCs w:val="16"/>
         </w:rPr>
-        <w:t xml:space="preserve">Kraków</w:t>
+        <w:t xml:space="preserve">Zielona Góra</w:t>
       </w:r>
       <w:r>
         <w:rPr>
@@ -734,7 +734,7 @@
           <w:sz w:val="16"/>
           <w:szCs w:val="16"/>
         </w:rPr>
-        <w:t xml:space="preserve">2020-11-04</w:t>
+        <w:t xml:space="preserve">2020-11-09</w:t>
       </w:r>
       <w:r>
         <w:rPr>
@@ -749,7 +749,7 @@
           <w:sz w:val="16"/>
           <w:szCs w:val="16"/>
         </w:rPr>
-        <w:t xml:space="preserve">2020-11-04.</w:t>
+        <w:t xml:space="preserve">2020-11-09.</w:t>
       </w:r>
     </w:p>
     <w:p>
@@ -1105,7 +1105,7 @@
           <w:sz w:val="16"/>
           <w:szCs w:val="16"/>
         </w:rPr>
-        <w:t xml:space="preserve">2020-11-03</w:t>
+        <w:t xml:space="preserve">2020-11-08</w:t>
       </w:r>
       <w:r>
         <w:rPr>
@@ -1162,7 +1162,7 @@
           <w:sz w:val="16"/>
           <w:szCs w:val="16"/>
         </w:rPr>
-        <w:t xml:space="preserve">Kraków</w:t>
+        <w:t xml:space="preserve">Zielona Góra</w:t>
       </w:r>
       <w:r>
         <w:rPr>

</xml_diff>

<commit_message>
poprawione nr rozkazów na 2021 (był 19 zamiast 20)
</commit_message>
<xml_diff>
--- a/generator/generated_doc.docx
+++ b/generator/generated_doc.docx
@@ -45,7 +45,7 @@
           <w:sz w:val="16"/>
           <w:szCs w:val="16"/>
         </w:rPr>
-        <w:t xml:space="preserve"> Byś</w:t>
+        <w:t xml:space="preserve"> strózik</w:t>
       </w:r>
       <w:r>
         <w:rPr>
@@ -59,7 +59,7 @@
           <w:sz w:val="16"/>
           <w:szCs w:val="16"/>
         </w:rPr>
-        <w:t xml:space="preserve">Warszawa, dnia 2021-03-03</w:t>
+        <w:t xml:space="preserve">Warszawa, dnia 2021-03-11</w:t>
       </w:r>
     </w:p>
     <w:p>
@@ -111,7 +111,7 @@
           <w:sz w:val="16"/>
           <w:szCs w:val="16"/>
         </w:rPr>
-        <w:t xml:space="preserve">ul. Lelewela 7/23, 01-476 Warszawa</w:t>
+        <w:t xml:space="preserve">Matejki 18/6</w:t>
       </w:r>
     </w:p>
     <w:p>
@@ -357,7 +357,7 @@
           <w:sz w:val="16"/>
           <w:szCs w:val="16"/>
         </w:rPr>
-        <w:t xml:space="preserve">2021-03-04</w:t>
+        <w:t xml:space="preserve">2021-03-12</w:t>
       </w:r>
       <w:r>
         <w:rPr>
@@ -376,7 +376,7 @@
           <w:sz w:val="16"/>
           <w:szCs w:val="16"/>
         </w:rPr>
-        <w:t xml:space="preserve">2021-03-04</w:t>
+        <w:t xml:space="preserve">2021-03-14</w:t>
       </w:r>
       <w:r>
         <w:rPr>
@@ -432,7 +432,7 @@
           <w:sz w:val="16"/>
           <w:szCs w:val="16"/>
         </w:rPr>
-        <w:t xml:space="preserve">Dębica</w:t>
+        <w:t xml:space="preserve">Kraków</w:t>
       </w:r>
       <w:r>
         <w:rPr>
@@ -689,7 +689,7 @@
           <w:sz w:val="16"/>
           <w:szCs w:val="16"/>
         </w:rPr>
-        <w:t xml:space="preserve"> .............</w:t>
+        <w:t xml:space="preserve"> 20</w:t>
       </w:r>
       <w:r>
         <w:rPr>
@@ -703,7 +703,7 @@
           <w:sz w:val="16"/>
           <w:szCs w:val="16"/>
         </w:rPr>
-        <w:t xml:space="preserve">.............</w:t>
+        <w:t xml:space="preserve">2021-03-11</w:t>
       </w:r>
     </w:p>
     <w:p>
@@ -741,7 +741,7 @@
           <w:sz w:val="16"/>
           <w:szCs w:val="16"/>
         </w:rPr>
-        <w:t xml:space="preserve">2021-03-04</w:t>
+        <w:t xml:space="preserve">2021-03-12</w:t>
       </w:r>
       <w:r>
         <w:rPr>
@@ -756,7 +756,7 @@
           <w:sz w:val="16"/>
           <w:szCs w:val="16"/>
         </w:rPr>
-        <w:t xml:space="preserve">2021-03-04.</w:t>
+        <w:t xml:space="preserve">2021-03-14.</w:t>
       </w:r>
     </w:p>
     <w:p>
@@ -1100,7 +1100,7 @@
           <w:sz w:val="16"/>
           <w:szCs w:val="16"/>
         </w:rPr>
-        <w:t xml:space="preserve">2021-03-03</w:t>
+        <w:t xml:space="preserve">2021-03-11</w:t>
       </w:r>
       <w:r>
         <w:rPr>
@@ -1157,7 +1157,7 @@
           <w:sz w:val="16"/>
           <w:szCs w:val="16"/>
         </w:rPr>
-        <w:t xml:space="preserve">Dębica</w:t>
+        <w:t xml:space="preserve">Kraków</w:t>
       </w:r>
       <w:r>
         <w:rPr>
@@ -1206,7 +1206,7 @@
           <w:sz w:val="16"/>
           <w:szCs w:val="16"/>
         </w:rPr>
-        <w:t xml:space="preserve">43.0 </w:t>
+        <w:t xml:space="preserve">0.01 </w:t>
       </w:r>
       <w:r>
         <w:rPr>
@@ -1230,7 +1230,7 @@
           <w:sz w:val="16"/>
           <w:szCs w:val="16"/>
         </w:rPr>
-        <w:t xml:space="preserve">czterdzieści trzy złote zero groszy</w:t>
+        <w:t xml:space="preserve">zero złotych jeden grosz</w:t>
       </w:r>
       <w:r>
         <w:rPr>

</xml_diff>

<commit_message>
dodanie zmiany koloru czcionki
</commit_message>
<xml_diff>
--- a/generator/generated_doc.docx
+++ b/generator/generated_doc.docx
@@ -24,7 +24,7 @@
           <w:sz w:val="16"/>
           <w:szCs w:val="16"/>
         </w:rPr>
-        <w:t xml:space="preserve">szer. pchor.</w:t>
+        <w:t xml:space="preserve">kpr. pchor.</w:t>
       </w:r>
       <w:r>
         <w:rPr>
@@ -38,14 +38,14 @@
           <w:sz w:val="16"/>
           <w:szCs w:val="16"/>
         </w:rPr>
-        <w:t xml:space="preserve">Paweł Byś</w:t>
-      </w:r>
-      <w:r>
-        <w:rPr>
-          <w:sz w:val="16"/>
-          <w:szCs w:val="16"/>
-        </w:rPr>
-        <w:t xml:space="preserve"> Byś</w:t>
+        <w:t xml:space="preserve">Paweł</w:t>
+      </w:r>
+      <w:r>
+        <w:rPr>
+          <w:sz w:val="16"/>
+          <w:szCs w:val="16"/>
+        </w:rPr>
+        <w:t xml:space="preserve"> Bys</w:t>
       </w:r>
       <w:r>
         <w:rPr>
@@ -59,7 +59,7 @@
           <w:sz w:val="16"/>
           <w:szCs w:val="16"/>
         </w:rPr>
-        <w:t xml:space="preserve">Warszawa, dnia 2021-04-18</w:t>
+        <w:t xml:space="preserve">Warszawa, dnia 2021-05-11</w:t>
       </w:r>
     </w:p>
     <w:p>
@@ -357,7 +357,7 @@
           <w:sz w:val="16"/>
           <w:szCs w:val="16"/>
         </w:rPr>
-        <w:t xml:space="preserve">2021-04-19</w:t>
+        <w:t xml:space="preserve">2021-05-12</w:t>
       </w:r>
       <w:r>
         <w:rPr>
@@ -376,7 +376,7 @@
           <w:sz w:val="16"/>
           <w:szCs w:val="16"/>
         </w:rPr>
-        <w:t xml:space="preserve">2021-04-19</w:t>
+        <w:t xml:space="preserve">2021-05-12</w:t>
       </w:r>
       <w:r>
         <w:rPr>
@@ -432,7 +432,7 @@
           <w:sz w:val="16"/>
           <w:szCs w:val="16"/>
         </w:rPr>
-        <w:t xml:space="preserve">Dębica</w:t>
+        <w:t xml:space="preserve">Warszawa</w:t>
       </w:r>
       <w:r>
         <w:rPr>
@@ -741,7 +741,7 @@
           <w:sz w:val="16"/>
           <w:szCs w:val="16"/>
         </w:rPr>
-        <w:t xml:space="preserve">2021-04-19</w:t>
+        <w:t xml:space="preserve">2021-05-12</w:t>
       </w:r>
       <w:r>
         <w:rPr>
@@ -756,7 +756,7 @@
           <w:sz w:val="16"/>
           <w:szCs w:val="16"/>
         </w:rPr>
-        <w:t xml:space="preserve">2021-04-19.</w:t>
+        <w:t xml:space="preserve">2021-05-12.</w:t>
       </w:r>
     </w:p>
     <w:p>
@@ -1100,7 +1100,7 @@
           <w:sz w:val="16"/>
           <w:szCs w:val="16"/>
         </w:rPr>
-        <w:t xml:space="preserve">2021-04-18</w:t>
+        <w:t xml:space="preserve">2021-05-11</w:t>
       </w:r>
       <w:r>
         <w:rPr>
@@ -1157,7 +1157,7 @@
           <w:sz w:val="16"/>
           <w:szCs w:val="16"/>
         </w:rPr>
-        <w:t xml:space="preserve">Dębica</w:t>
+        <w:t xml:space="preserve">Warszawa</w:t>
       </w:r>
       <w:r>
         <w:rPr>
@@ -1171,7 +1171,7 @@
           <w:sz w:val="16"/>
           <w:szCs w:val="16"/>
         </w:rPr>
-        <w:t xml:space="preserve"/>
+        <w:t xml:space="preserve">kolejowym w klasie 2, w pociągu ekspresowym</w:t>
       </w:r>
       <w:r>
         <w:rPr>

</xml_diff>

<commit_message>
data na czerwiec, dane zapisują się w bazie danych, ale możliwe że trzeba jeszcze uważać na gitignore
</commit_message>
<xml_diff>
--- a/generator/generated_doc.docx
+++ b/generator/generated_doc.docx
@@ -24,7 +24,7 @@
           <w:sz w:val="16"/>
           <w:szCs w:val="16"/>
         </w:rPr>
-        <w:t xml:space="preserve">kpr. pchor.</w:t>
+        <w:t xml:space="preserve">sierż. pchor.</w:t>
       </w:r>
       <w:r>
         <w:rPr>
@@ -45,7 +45,7 @@
           <w:sz w:val="16"/>
           <w:szCs w:val="16"/>
         </w:rPr>
-        <w:t xml:space="preserve"> Bys</w:t>
+        <w:t xml:space="preserve"> Byś</w:t>
       </w:r>
       <w:r>
         <w:rPr>
@@ -59,7 +59,7 @@
           <w:sz w:val="16"/>
           <w:szCs w:val="16"/>
         </w:rPr>
-        <w:t xml:space="preserve">Warszawa, dnia 2021-05-11</w:t>
+        <w:t xml:space="preserve">Warszawa, dnia 2021-05-07</w:t>
       </w:r>
     </w:p>
     <w:p>
@@ -111,7 +111,7 @@
           <w:sz w:val="16"/>
           <w:szCs w:val="16"/>
         </w:rPr>
-        <w:t xml:space="preserve">ul. Witosa 7/23, 01-476 Warszawa</w:t>
+        <w:t xml:space="preserve">ul. Witosa 7/31 39-200 Dębica</w:t>
       </w:r>
     </w:p>
     <w:p>
@@ -357,7 +357,7 @@
           <w:sz w:val="16"/>
           <w:szCs w:val="16"/>
         </w:rPr>
-        <w:t xml:space="preserve">2021-05-12</w:t>
+        <w:t xml:space="preserve">2021-05-08</w:t>
       </w:r>
       <w:r>
         <w:rPr>
@@ -376,7 +376,7 @@
           <w:sz w:val="16"/>
           <w:szCs w:val="16"/>
         </w:rPr>
-        <w:t xml:space="preserve">2021-05-12</w:t>
+        <w:t xml:space="preserve">2021-05-09</w:t>
       </w:r>
       <w:r>
         <w:rPr>
@@ -432,7 +432,7 @@
           <w:sz w:val="16"/>
           <w:szCs w:val="16"/>
         </w:rPr>
-        <w:t xml:space="preserve">Warszawa</w:t>
+        <w:t xml:space="preserve">Kraków</w:t>
       </w:r>
       <w:r>
         <w:rPr>
@@ -689,7 +689,7 @@
           <w:sz w:val="16"/>
           <w:szCs w:val="16"/>
         </w:rPr>
-        <w:t xml:space="preserve"> .............</w:t>
+        <w:t xml:space="preserve"> 36</w:t>
       </w:r>
       <w:r>
         <w:rPr>
@@ -703,7 +703,7 @@
           <w:sz w:val="16"/>
           <w:szCs w:val="16"/>
         </w:rPr>
-        <w:t xml:space="preserve">.............</w:t>
+        <w:t xml:space="preserve">2021-05-06</w:t>
       </w:r>
     </w:p>
     <w:p>
@@ -741,7 +741,7 @@
           <w:sz w:val="16"/>
           <w:szCs w:val="16"/>
         </w:rPr>
-        <w:t xml:space="preserve">2021-05-12</w:t>
+        <w:t xml:space="preserve">2021-05-08</w:t>
       </w:r>
       <w:r>
         <w:rPr>
@@ -756,7 +756,7 @@
           <w:sz w:val="16"/>
           <w:szCs w:val="16"/>
         </w:rPr>
-        <w:t xml:space="preserve">2021-05-12.</w:t>
+        <w:t xml:space="preserve">2021-05-09.</w:t>
       </w:r>
     </w:p>
     <w:p>
@@ -1100,7 +1100,7 @@
           <w:sz w:val="16"/>
           <w:szCs w:val="16"/>
         </w:rPr>
-        <w:t xml:space="preserve">2021-05-11</w:t>
+        <w:t xml:space="preserve">2021-05-07</w:t>
       </w:r>
       <w:r>
         <w:rPr>
@@ -1157,7 +1157,7 @@
           <w:sz w:val="16"/>
           <w:szCs w:val="16"/>
         </w:rPr>
-        <w:t xml:space="preserve">Warszawa</w:t>
+        <w:t xml:space="preserve">Kraków</w:t>
       </w:r>
       <w:r>
         <w:rPr>
@@ -1206,7 +1206,7 @@
           <w:sz w:val="16"/>
           <w:szCs w:val="16"/>
         </w:rPr>
-        <w:t xml:space="preserve">0.01 </w:t>
+        <w:t xml:space="preserve">30.0 </w:t>
       </w:r>
       <w:r>
         <w:rPr>
@@ -1230,7 +1230,7 @@
           <w:sz w:val="16"/>
           <w:szCs w:val="16"/>
         </w:rPr>
-        <w:t xml:space="preserve">zero złotych jeden grosz</w:t>
+        <w:t xml:space="preserve">trzydzieści złotych zero groszy</w:t>
       </w:r>
       <w:r>
         <w:rPr>

</xml_diff>

<commit_message>
dziala zapis maila przy edycji i zabezpieczenia przy datach we wniosku zwrotowym
</commit_message>
<xml_diff>
--- a/generator/generated_doc.docx
+++ b/generator/generated_doc.docx
@@ -24,7 +24,7 @@
           <w:sz w:val="16"/>
           <w:szCs w:val="16"/>
         </w:rPr>
-        <w:t xml:space="preserve">sierż. pchor.</w:t>
+        <w:t xml:space="preserve">szer. pchor.</w:t>
       </w:r>
       <w:r>
         <w:rPr>
@@ -38,14 +38,7 @@
           <w:sz w:val="16"/>
           <w:szCs w:val="16"/>
         </w:rPr>
-        <w:t xml:space="preserve">Paweł</w:t>
-      </w:r>
-      <w:r>
-        <w:rPr>
-          <w:sz w:val="16"/>
-          <w:szCs w:val="16"/>
-        </w:rPr>
-        <w:t xml:space="preserve"> Byś</w:t>
+        <w:t xml:space="preserve">Paweł Byś</w:t>
       </w:r>
       <w:r>
         <w:rPr>
@@ -59,7 +52,7 @@
           <w:sz w:val="16"/>
           <w:szCs w:val="16"/>
         </w:rPr>
-        <w:t xml:space="preserve">Warszawa, dnia 2021-05-25</w:t>
+        <w:t xml:space="preserve">Warszawa, dnia 2021-11-05</w:t>
       </w:r>
     </w:p>
     <w:p>
@@ -111,7 +104,7 @@
           <w:sz w:val="16"/>
           <w:szCs w:val="16"/>
         </w:rPr>
-        <w:t xml:space="preserve">ul. Witosa 7/31 39-200 Dębica</w:t>
+        <w:t xml:space="preserve">Witosa</w:t>
       </w:r>
     </w:p>
     <w:p>
@@ -156,21 +149,12 @@
         </w:rPr>
         <w:t xml:space="preserve">1</w:t>
       </w:r>
-      <w:proofErr w:type="spellStart"/>
-      <w:r>
-        <w:rPr>
-          <w:sz w:val="16"/>
-          <w:szCs w:val="16"/>
-        </w:rPr>
-        <w:t>pl</w:t>
-      </w:r>
-      <w:proofErr w:type="spellEnd"/>
-      <w:r>
-        <w:rPr>
-          <w:sz w:val="16"/>
-          <w:szCs w:val="16"/>
-        </w:rPr>
-        <w:t>/5kmp/2BS</w:t>
+      <w:r>
+        <w:rPr>
+          <w:sz w:val="16"/>
+          <w:szCs w:val="16"/>
+        </w:rPr>
+        <w:t>pl/5kmp/2BS</w:t>
       </w:r>
     </w:p>
     <w:p>
@@ -299,7 +283,7 @@
           <w:sz w:val="16"/>
           <w:szCs w:val="16"/>
         </w:rPr>
-        <w:t xml:space="preserve">OŚWIADCZENIE</w:t>
+        <w:t>OŚWIADCZENIE</w:t>
       </w:r>
     </w:p>
     <w:p>
@@ -320,13 +304,59 @@
         <w:tabs>
           <w:tab w:val="left" w:pos="6120"/>
         </w:tabs>
+        <w:jc w:val="center"/>
+        <w:rPr>
+          <w:b/>
+          <w:sz w:val="16"/>
+          <w:szCs w:val="16"/>
+        </w:rPr>
+      </w:pPr>
+    </w:p>
+    <w:p>
+      <w:pPr>
+        <w:tabs>
+          <w:tab w:val="left" w:pos="720"/>
+        </w:tabs>
         <w:jc w:val="both"/>
         <w:rPr>
-          <w:b/>
-          <w:sz w:val="16"/>
-          <w:szCs w:val="16"/>
-        </w:rPr>
-      </w:pPr>
+          <w:strike/>
+        </w:rPr>
+      </w:pPr>
+      <w:r>
+        <w:rPr>
+          <w:bCs/>
+          <w:sz w:val="16"/>
+          <w:szCs w:val="16"/>
+        </w:rPr>
+        <w:tab/>
+      </w:r>
+      <w:r>
+        <w:rPr>
+          <w:bCs/>
+          <w:strike/>
+          <w:sz w:val="16"/>
+          <w:szCs w:val="16"/>
+        </w:rPr>
+        <w:t xml:space="preserve">W związku z uzyskaniem przepustki jednorazowej od dnia </w:t>
+      </w:r>
+      <w:r>
+        <w:rPr>
+          <w:bCs/>
+          <w:strike/>
+          <w:sz w:val="16"/>
+          <w:szCs w:val="16"/>
+        </w:rPr>
+        <w:t>……………….</w:t>
+      </w:r>
+      <w:r>
+        <w:rPr>
+          <w:bCs/>
+          <w:strike/>
+          <w:sz w:val="16"/>
+          <w:szCs w:val="16"/>
+        </w:rPr>
+        <w:t>do</w:t>
+      </w:r>
     </w:p>
     <w:p>
       <w:pPr>
@@ -334,6 +364,95 @@
           <w:tab w:val="left" w:pos="720"/>
         </w:tabs>
         <w:jc w:val="both"/>
+        <w:rPr>
+          <w:bCs/>
+          <w:strike/>
+          <w:sz w:val="16"/>
+          <w:szCs w:val="16"/>
+        </w:rPr>
+      </w:pPr>
+      <w:r>
+        <w:rPr>
+          <w:bCs/>
+          <w:strike/>
+          <w:sz w:val="16"/>
+          <w:szCs w:val="16"/>
+        </w:rPr>
+        <w:t xml:space="preserve">………………., </w:t>
+      </w:r>
+      <w:r>
+        <w:rPr>
+          <w:bCs/>
+          <w:strike/>
+          <w:sz w:val="16"/>
+          <w:szCs w:val="16"/>
+        </w:rPr>
+        <w:t xml:space="preserve">zamierzam wykorzystać przysługujący mi przejazd na koszt wojska </w:t>
+      </w:r>
+      <w:r>
+        <w:rPr>
+          <w:bCs/>
+          <w:strike/>
+          <w:sz w:val="16"/>
+          <w:szCs w:val="16"/>
+        </w:rPr>
+        <w:br/>
+        <w:t xml:space="preserve">w miesiącu </w:t>
+      </w:r>
+      <w:r>
+        <w:rPr>
+          <w:bCs/>
+          <w:strike/>
+          <w:sz w:val="16"/>
+          <w:szCs w:val="16"/>
+        </w:rPr>
+        <w:t xml:space="preserve">………………. </w:t>
+      </w:r>
+      <w:r>
+        <w:rPr>
+          <w:bCs/>
+          <w:strike/>
+          <w:sz w:val="16"/>
+          <w:szCs w:val="16"/>
+        </w:rPr>
+        <w:t xml:space="preserve"> z Warszawy do m. </w:t>
+      </w:r>
+      <w:r>
+        <w:rPr>
+          <w:bCs/>
+          <w:strike/>
+          <w:sz w:val="16"/>
+          <w:szCs w:val="16"/>
+        </w:rPr>
+        <w:t>……………….</w:t>
+      </w:r>
+      <w:r>
+        <w:rPr>
+          <w:bCs/>
+          <w:strike/>
+          <w:sz w:val="16"/>
+          <w:szCs w:val="16"/>
+        </w:rPr>
+        <w:t xml:space="preserve">w kraju i z powrotem, która jest położona w odległości nie większej niż do miejsca zamieszkania mojej najbliższej rodziny*.</w:t>
+      </w:r>
+    </w:p>
+    <w:p>
+      <w:pPr>
+        <w:tabs>
+          <w:tab w:val="left" w:pos="720"/>
+        </w:tabs>
+        <w:jc w:val="both"/>
+        <w:rPr>
+          <w:strike/>
+        </w:rPr>
+      </w:pPr>
+    </w:p>
+    <w:p>
+      <w:pPr>
+        <w:tabs>
+          <w:tab w:val="left" w:pos="720"/>
+        </w:tabs>
+        <w:jc w:val="both"/>
       </w:pPr>
       <w:r>
         <w:rPr>
@@ -349,25 +468,46 @@
           <w:sz w:val="16"/>
           <w:szCs w:val="16"/>
         </w:rPr>
-        <w:t xml:space="preserve">W związku z uzyskaniem przepustki jednorazowej od dnia </w:t>
-      </w:r>
-      <w:r>
-        <w:rPr>
-          <w:bCs/>
-          <w:sz w:val="16"/>
-          <w:szCs w:val="16"/>
-        </w:rPr>
-        <w:t xml:space="preserve">2021-05-26</w:t>
-      </w:r>
-      <w:r>
-        <w:rPr>
-          <w:bCs/>
-          <w:sz w:val="16"/>
-          <w:szCs w:val="16"/>
-        </w:rPr>
-        <w:t xml:space="preserve"> do</w:t>
-      </w:r>
-      <w:r>
+        <w:t xml:space="preserve">Oświadczam, że w związku z uzyskaniem urlopu od dnia </w:t>
+      </w:r>
+      <w:r>
+        <w:rPr>
+          <w:bCs/>
+          <w:sz w:val="16"/>
+          <w:szCs w:val="16"/>
+        </w:rPr>
+        <w:t xml:space="preserve">2021-11-06 </w:t>
+      </w:r>
+      <w:r>
+        <w:rPr>
+          <w:bCs/>
+          <w:sz w:val="16"/>
+          <w:szCs w:val="16"/>
+        </w:rPr>
+        <w:t xml:space="preserve">do </w:t>
+      </w:r>
+      <w:r>
+        <w:rPr>
+          <w:bCs/>
+          <w:sz w:val="16"/>
+          <w:szCs w:val="16"/>
+        </w:rPr>
+        <w:t xml:space="preserve">2021-11-08</w:t>
+      </w:r>
+      <w:r>
+        <w:rPr>
+          <w:bCs/>
+          <w:sz w:val="16"/>
+          <w:szCs w:val="16"/>
+        </w:rPr>
+        <w:t xml:space="preserve">,</w:t>
+      </w:r>
+      <w:r>
+        <w:rPr>
+          <w:bCs/>
+          <w:sz w:val="16"/>
+          <w:szCs w:val="16"/>
+        </w:rPr>
         <w:t xml:space="preserve"> </w:t>
       </w:r>
       <w:r>
@@ -376,31 +516,7 @@
           <w:sz w:val="16"/>
           <w:szCs w:val="16"/>
         </w:rPr>
-        <w:t xml:space="preserve">2021-05-26</w:t>
-      </w:r>
-      <w:r>
-        <w:rPr>
-          <w:bCs/>
-          <w:sz w:val="16"/>
-          <w:szCs w:val="16"/>
-        </w:rPr>
-        <w:t xml:space="preserve">, zamierzam wykorzystać przysługujący mi przejazd na koszt wojska</w:t>
-      </w:r>
-      <w:r>
-        <w:rPr>
-          <w:bCs/>
-          <w:sz w:val="16"/>
-          <w:szCs w:val="16"/>
-        </w:rPr>
-        <w:t xml:space="preserve"> w miesiącu</w:t>
-      </w:r>
-      <w:r>
-        <w:rPr>
-          <w:bCs/>
-          <w:sz w:val="16"/>
-          <w:szCs w:val="16"/>
-        </w:rPr>
-        <w:t xml:space="preserve"> </w:t>
+        <w:t xml:space="preserve">zamierzam wykorzystać przysługujący mi przejazd na koszt wojska </w:t>
       </w:r>
       <w:r>
         <w:rPr>
@@ -409,30 +525,15 @@
           <w:szCs w:val="16"/>
         </w:rPr>
         <w:br/>
-      </w:r>
-      <w:r>
-        <w:rPr>
-          <w:bCs/>
-          <w:sz w:val="16"/>
-          <w:szCs w:val="16"/>
-        </w:rPr>
-        <w:t xml:space="preserve">styczeń</w:t>
-      </w:r>
-      <w:r>
-        <w:rPr>
-          <w:bCs/>
-          <w:sz w:val="16"/>
-          <w:szCs w:val="16"/>
-        </w:rPr>
-        <w:t xml:space="preserve">, z Warszawy do m. </w:t>
-      </w:r>
-      <w:r>
-        <w:rPr>
-          <w:bCs/>
-          <w:sz w:val="16"/>
-          <w:szCs w:val="16"/>
-        </w:rPr>
-        <w:t xml:space="preserve">Kraków</w:t>
+        <w:t xml:space="preserve">z Warszawy do m. </w:t>
+      </w:r>
+      <w:r>
+        <w:rPr>
+          <w:bCs/>
+          <w:sz w:val="16"/>
+          <w:szCs w:val="16"/>
+        </w:rPr>
+        <w:t xml:space="preserve">Kraków </w:t>
       </w:r>
       <w:r>
         <w:rPr>
@@ -448,50 +549,15 @@
           <w:sz w:val="16"/>
           <w:szCs w:val="16"/>
         </w:rPr>
-        <w:t xml:space="preserve"> </w:t>
-      </w:r>
-      <w:r>
-        <w:rPr>
-          <w:bCs/>
-          <w:sz w:val="16"/>
-          <w:szCs w:val="16"/>
-        </w:rPr>
-        <w:t>, która jest położona w odległości nie większej niż do miejsca zamieszkania mojej najbliższej rodziny.</w:t>
-      </w:r>
-    </w:p>
-    <w:p>
-      <w:pPr>
-        <w:tabs>
-          <w:tab w:val="left" w:pos="720"/>
-        </w:tabs>
-        <w:jc w:val="both"/>
-      </w:pPr>
-      <w:r>
-        <w:rPr>
-          <w:bCs/>
-          <w:sz w:val="16"/>
-          <w:szCs w:val="16"/>
-        </w:rPr>
-        <w:tab/>
-      </w:r>
-      <w:r>
-        <w:rPr>
-          <w:bCs/>
-          <w:strike/>
-          <w:sz w:val="16"/>
-          <w:szCs w:val="16"/>
-        </w:rPr>
-        <w:t xml:space="preserve">Oświadczam, że w związku z uzyskaniem urlopu od dnia …………...…………… do …………….......……., zamierzam wykorzystać przysługujący mi przejazd na koszt wojska </w:t>
-      </w:r>
-      <w:r>
-        <w:rPr>
-          <w:bCs/>
-          <w:strike/>
-          <w:sz w:val="16"/>
-          <w:szCs w:val="16"/>
-        </w:rPr>
-        <w:br/>
-        <w:t>z Warszawy do m. ………………………. w kraju i z powrotem*.</w:t>
+        <w:t xml:space="preserve"/>
+      </w:r>
+      <w:r>
+        <w:rPr>
+          <w:bCs/>
+          <w:sz w:val="16"/>
+          <w:szCs w:val="16"/>
+        </w:rPr>
+        <w:t>.</w:t>
       </w:r>
     </w:p>
     <w:p>
@@ -682,14 +748,14 @@
           <w:sz w:val="16"/>
           <w:szCs w:val="16"/>
         </w:rPr>
-        <w:t xml:space="preserve">Wyżej wymieniony jest ujęty w rozkazie dowódcy BS nr</w:t>
-      </w:r>
-      <w:r>
-        <w:rPr>
-          <w:sz w:val="16"/>
-          <w:szCs w:val="16"/>
-        </w:rPr>
-        <w:t xml:space="preserve"> .............</w:t>
+        <w:t xml:space="preserve">Wyżej wymieniony jest ujęty w rozkazie dowódcy BS nr </w:t>
+      </w:r>
+      <w:r>
+        <w:rPr>
+          <w:sz w:val="16"/>
+          <w:szCs w:val="16"/>
+        </w:rPr>
+        <w:t>………</w:t>
       </w:r>
       <w:r>
         <w:rPr>
@@ -703,7 +769,7 @@
           <w:sz w:val="16"/>
           <w:szCs w:val="16"/>
         </w:rPr>
-        <w:t xml:space="preserve">.............</w:t>
+        <w:t>……………</w:t>
       </w:r>
     </w:p>
     <w:p>
@@ -714,49 +780,17 @@
         </w:tabs>
         <w:ind w:right="-108"/>
         <w:jc w:val="both"/>
-      </w:pPr>
-      <w:r>
-        <w:rPr>
-          <w:sz w:val="16"/>
-          <w:szCs w:val="16"/>
-        </w:rPr>
-        <w:t xml:space="preserve">Do wyjazdu na </w:t>
-      </w:r>
-      <w:r>
-        <w:rPr>
-          <w:sz w:val="16"/>
-          <w:szCs w:val="16"/>
-        </w:rPr>
-        <w:t xml:space="preserve">przepustkę jednorazową</w:t>
-      </w:r>
-      <w:r>
-        <w:rPr>
-          <w:sz w:val="16"/>
-          <w:szCs w:val="16"/>
-        </w:rPr>
-        <w:t xml:space="preserve"> w dniach od </w:t>
-      </w:r>
-      <w:r>
-        <w:rPr>
-          <w:sz w:val="16"/>
-          <w:szCs w:val="16"/>
-        </w:rPr>
-        <w:t xml:space="preserve">2021-05-26</w:t>
-      </w:r>
-      <w:r>
-        <w:rPr>
-          <w:sz w:val="16"/>
-          <w:szCs w:val="16"/>
-        </w:rPr>
-        <w:t xml:space="preserve"> do </w:t>
-      </w:r>
-      <w:r>
-        <w:rPr>
-          <w:bCs/>
-          <w:sz w:val="16"/>
-          <w:szCs w:val="16"/>
-        </w:rPr>
-        <w:t xml:space="preserve">2021-05-26.</w:t>
+        <w:rPr>
+          <w:sz w:val="16"/>
+          <w:szCs w:val="16"/>
+        </w:rPr>
+      </w:pPr>
+      <w:r>
+        <w:rPr>
+          <w:sz w:val="16"/>
+          <w:szCs w:val="16"/>
+        </w:rPr>
+        <w:t xml:space="preserve">Do wyjazdu na urlop w dniach od 2021-11-06 do 2021-11-08.</w:t>
       </w:r>
     </w:p>
     <w:p>
@@ -777,10 +811,9 @@
       <w:pPr>
         <w:tabs>
           <w:tab w:val="left" w:pos="720"/>
-          <w:tab w:val="left" w:pos="9000"/>
+          <w:tab w:val="left" w:pos="7740"/>
         </w:tabs>
         <w:ind w:right="-108"/>
-        <w:jc w:val="both"/>
         <w:rPr>
           <w:sz w:val="16"/>
           <w:szCs w:val="16"/>
@@ -795,19 +828,10 @@
         </w:tabs>
         <w:ind w:right="-108"/>
         <w:rPr>
-          <w:bCs/>
-          <w:sz w:val="16"/>
-          <w:szCs w:val="16"/>
-        </w:rPr>
-      </w:pPr>
-      <w:r>
-        <w:rPr>
-          <w:bCs/>
-          <w:sz w:val="16"/>
-          <w:szCs w:val="16"/>
-        </w:rPr>
-        <w:t xml:space="preserve">* niepotrzebne skreślić</w:t>
-      </w:r>
+          <w:sz w:val="16"/>
+          <w:szCs w:val="16"/>
+        </w:rPr>
+      </w:pPr>
     </w:p>
     <w:p>
       <w:pPr>
@@ -822,20 +846,14 @@
           <w:szCs w:val="16"/>
         </w:rPr>
       </w:pPr>
-    </w:p>
-    <w:p>
-      <w:pPr>
-        <w:tabs>
-          <w:tab w:val="left" w:pos="720"/>
-          <w:tab w:val="left" w:pos="7740"/>
-        </w:tabs>
-        <w:ind w:right="-108"/>
-        <w:rPr>
-          <w:bCs/>
-          <w:sz w:val="16"/>
-          <w:szCs w:val="16"/>
-        </w:rPr>
-      </w:pPr>
+      <w:r>
+        <w:rPr>
+          <w:bCs/>
+          <w:sz w:val="16"/>
+          <w:szCs w:val="16"/>
+        </w:rPr>
+        <w:t>* niepotrzebne skreślić</w:t>
+      </w:r>
     </w:p>
     <w:p>
       <w:pPr>
@@ -899,7 +917,7 @@
           <w:sz w:val="16"/>
           <w:szCs w:val="16"/>
         </w:rPr>
-        <w:t xml:space="preserve">2021-05-29 r.</w:t>
+        <w:t xml:space="preserve">2021-11-07 r.</w:t>
       </w:r>
     </w:p>
     <w:p>
@@ -1074,7 +1092,7 @@
           <w:sz w:val="16"/>
           <w:szCs w:val="16"/>
         </w:rPr>
-        <w:t xml:space="preserve">WNIOSEK</w:t>
+        <w:t>WNIOSEK</w:t>
       </w:r>
     </w:p>
     <w:p>
@@ -1093,6 +1111,10 @@
     <w:p>
       <w:pPr>
         <w:pStyle w:val="Tekstpodstawowy2"/>
+        <w:rPr>
+          <w:sz w:val="16"/>
+          <w:szCs w:val="16"/>
+        </w:rPr>
       </w:pPr>
       <w:r>
         <w:rPr>
@@ -1100,151 +1122,41 @@
           <w:szCs w:val="16"/>
         </w:rPr>
         <w:tab/>
-        <w:t xml:space="preserve">W związku ze złożonym oświadczeniem w dniu </w:t>
-      </w:r>
-      <w:r>
-        <w:rPr>
-          <w:sz w:val="16"/>
-          <w:szCs w:val="16"/>
-        </w:rPr>
-        <w:t xml:space="preserve">2021-05-25</w:t>
-      </w:r>
-      <w:r>
-        <w:rPr>
-          <w:sz w:val="16"/>
-          <w:szCs w:val="16"/>
-        </w:rPr>
-        <w:t xml:space="preserve"> </w:t>
-      </w:r>
-      <w:r>
-        <w:rPr>
-          <w:sz w:val="16"/>
-          <w:szCs w:val="16"/>
-        </w:rPr>
-        <w:t>stwierdzam, że</w:t>
-      </w:r>
-      <w:r>
-        <w:rPr>
-          <w:sz w:val="16"/>
-          <w:szCs w:val="16"/>
-        </w:rPr>
-        <w:t xml:space="preserve"> </w:t>
-      </w:r>
-      <w:r>
-        <w:rPr>
-          <w:sz w:val="16"/>
-          <w:szCs w:val="16"/>
-        </w:rPr>
-        <w:t xml:space="preserve">wykorzystałem przysługujący mi raz w miesiącu przejazd na koszt wojska na </w:t>
-      </w:r>
-      <w:r>
-        <w:rPr>
-          <w:sz w:val="16"/>
-          <w:szCs w:val="16"/>
-        </w:rPr>
-        <w:t xml:space="preserve">przepustkę jednorazową </w:t>
-      </w:r>
-      <w:r>
-        <w:rPr>
-          <w:sz w:val="16"/>
-          <w:szCs w:val="16"/>
-        </w:rPr>
-        <w:t>do m.</w:t>
-      </w:r>
-      <w:r>
-        <w:rPr>
-          <w:sz w:val="16"/>
-          <w:szCs w:val="16"/>
-        </w:rPr>
-        <w:t xml:space="preserve"> </w:t>
-      </w:r>
-      <w:r>
-        <w:rPr>
-          <w:bCs/>
-          <w:sz w:val="16"/>
-          <w:szCs w:val="16"/>
-        </w:rPr>
-        <w:t xml:space="preserve">Kraków</w:t>
-      </w:r>
-      <w:r>
-        <w:rPr>
-          <w:sz w:val="16"/>
-          <w:szCs w:val="16"/>
-        </w:rPr>
-        <w:t xml:space="preserve">, publicznym transportem zbiorowym (</w:t>
-      </w:r>
-      <w:r>
-        <w:rPr>
-          <w:sz w:val="16"/>
-          <w:szCs w:val="16"/>
-        </w:rPr>
-        <w:t xml:space="preserve">kolejowym w klasie 2, w pociągu ekspresowym</w:t>
-      </w:r>
-      <w:r>
-        <w:rPr>
-          <w:sz w:val="16"/>
-          <w:szCs w:val="16"/>
-        </w:rPr>
-        <w:t xml:space="preserve">) </w:t>
-      </w:r>
-      <w:r>
-        <w:rPr>
-          <w:sz w:val="16"/>
-          <w:szCs w:val="16"/>
-        </w:rPr>
-        <w:t xml:space="preserve">wnoszę o zwrot poniesionych</w:t>
-      </w:r>
-      <w:r>
-        <w:rPr>
-          <w:sz w:val="16"/>
-          <w:szCs w:val="16"/>
-        </w:rPr>
-        <w:t xml:space="preserve"> </w:t>
-      </w:r>
-      <w:r>
-        <w:rPr>
-          <w:sz w:val="16"/>
-          <w:szCs w:val="16"/>
-        </w:rPr>
-        <w:t xml:space="preserve"> kosztów, udokumentowanych biletami załączonymi do wniosku, w kwocie </w:t>
-      </w:r>
-      <w:r>
-        <w:rPr>
-          <w:sz w:val="16"/>
-          <w:szCs w:val="16"/>
-        </w:rPr>
-        <w:t xml:space="preserve">-0.01 </w:t>
-      </w:r>
-      <w:r>
-        <w:rPr>
-          <w:sz w:val="16"/>
-          <w:szCs w:val="16"/>
-        </w:rPr>
-        <w:t xml:space="preserve">zł</w:t>
-      </w:r>
-      <w:r>
-        <w:t xml:space="preserve"> </w:t>
-      </w:r>
-      <w:r>
-        <w:rPr>
-          <w:sz w:val="16"/>
-          <w:szCs w:val="16"/>
-        </w:rPr>
-        <w:t xml:space="preserve"> (słownie: </w:t>
-      </w:r>
-      <w:r>
-        <w:rPr>
-          <w:sz w:val="16"/>
-          <w:szCs w:val="16"/>
-        </w:rPr>
-        <w:t xml:space="preserve">zero złotych zero groszy</w:t>
-      </w:r>
-      <w:r>
-        <w:rPr>
-          <w:sz w:val="16"/>
-          <w:szCs w:val="16"/>
-        </w:rPr>
-        <w:t xml:space="preserve">). </w:t>
+      </w:r>
+      <w:r>
+        <w:rPr>
+          <w:sz w:val="16"/>
+          <w:szCs w:val="16"/>
+        </w:rPr>
+        <w:t xml:space="preserve">W związku ze złożonym oświadczeniem w dniu 2021-11-05 stwierdzam, że</w:t>
+      </w:r>
+      <w:r>
+        <w:rPr>
+          <w:sz w:val="16"/>
+          <w:szCs w:val="16"/>
+        </w:rPr>
+        <w:t> </w:t>
+      </w:r>
+      <w:r>
+        <w:rPr>
+          <w:sz w:val="16"/>
+          <w:szCs w:val="16"/>
+        </w:rPr>
+        <w:t xml:space="preserve">wykorzystałem przysługujący mi raz w miesiącu przejazd na koszt wojska na urlop do m.</w:t>
+      </w:r>
+      <w:r>
+        <w:rPr>
+          <w:sz w:val="16"/>
+          <w:szCs w:val="16"/>
+        </w:rPr>
+        <w:t> </w:t>
+      </w:r>
+      <w:r>
+        <w:rPr>
+          <w:sz w:val="16"/>
+          <w:szCs w:val="16"/>
+        </w:rPr>
+        <w:t xml:space="preserve">Kraków, publicznym transportem zbiorowym (kolejowym w klasie 2, w pociągu ekspresowym) wnoszę o zwrot poniesionych  kosztów, udokumentowanych biletami załączonymi do wniosku, w kwocie 0.01 zł  (słownie: zero złotych jeden grosz).</w:t>
       </w:r>
     </w:p>
     <w:p>

</xml_diff>

<commit_message>
dodane nr rozkazów 2022
</commit_message>
<xml_diff>
--- a/generator/generated_doc.docx
+++ b/generator/generated_doc.docx
@@ -24,7 +24,7 @@
           <w:sz w:val="16"/>
           <w:szCs w:val="16"/>
         </w:rPr>
-        <w:t xml:space="preserve">szer. pchor.</w:t>
+        <w:t xml:space="preserve">sierż. pchor.</w:t>
       </w:r>
       <w:r>
         <w:rPr>
@@ -38,7 +38,14 @@
           <w:sz w:val="16"/>
           <w:szCs w:val="16"/>
         </w:rPr>
-        <w:t xml:space="preserve">Paweł Byś</w:t>
+        <w:t xml:space="preserve">Paweł</w:t>
+      </w:r>
+      <w:r>
+        <w:rPr>
+          <w:sz w:val="16"/>
+          <w:szCs w:val="16"/>
+        </w:rPr>
+        <w:t xml:space="preserve"> Byś</w:t>
       </w:r>
       <w:r>
         <w:rPr>
@@ -52,7 +59,7 @@
           <w:sz w:val="16"/>
           <w:szCs w:val="16"/>
         </w:rPr>
-        <w:t xml:space="preserve">Warszawa, dnia 2021-11-05</w:t>
+        <w:t xml:space="preserve">Warszawa, dnia 2022-01-14</w:t>
       </w:r>
     </w:p>
     <w:p>
@@ -104,7 +111,7 @@
           <w:sz w:val="16"/>
           <w:szCs w:val="16"/>
         </w:rPr>
-        <w:t xml:space="preserve">Witosa</w:t>
+        <w:t xml:space="preserve">ul. Witosa 7/31 39-200 Dębica</w:t>
       </w:r>
     </w:p>
     <w:p>
@@ -304,7 +311,7 @@
         <w:tabs>
           <w:tab w:val="left" w:pos="6120"/>
         </w:tabs>
-        <w:jc w:val="center"/>
+        <w:jc w:val="both"/>
         <w:rPr>
           <w:b/>
           <w:sz w:val="16"/>
@@ -318,278 +325,210 @@
           <w:tab w:val="left" w:pos="720"/>
         </w:tabs>
         <w:jc w:val="both"/>
-        <w:rPr>
+      </w:pPr>
+      <w:r>
+        <w:rPr>
+          <w:bCs/>
+          <w:sz w:val="16"/>
+          <w:szCs w:val="16"/>
+        </w:rPr>
+        <w:tab/>
+      </w:r>
+      <w:r>
+        <w:rPr>
+          <w:bCs/>
+          <w:sz w:val="16"/>
+          <w:szCs w:val="16"/>
+        </w:rPr>
+        <w:t xml:space="preserve">W związku z uzyskaniem przepustki jednorazowej od dnia </w:t>
+      </w:r>
+      <w:r>
+        <w:rPr>
+          <w:bCs/>
+          <w:sz w:val="16"/>
+          <w:szCs w:val="16"/>
+        </w:rPr>
+        <w:t xml:space="preserve">2022-01-15</w:t>
+      </w:r>
+      <w:r>
+        <w:rPr>
+          <w:bCs/>
+          <w:sz w:val="16"/>
+          <w:szCs w:val="16"/>
+        </w:rPr>
+        <w:t xml:space="preserve"> do</w:t>
+      </w:r>
+      <w:r>
+        <w:t xml:space="preserve"> </w:t>
+      </w:r>
+      <w:r>
+        <w:rPr>
+          <w:bCs/>
+          <w:sz w:val="16"/>
+          <w:szCs w:val="16"/>
+        </w:rPr>
+        <w:t xml:space="preserve">2022-01-16</w:t>
+      </w:r>
+      <w:r>
+        <w:rPr>
+          <w:bCs/>
+          <w:sz w:val="16"/>
+          <w:szCs w:val="16"/>
+        </w:rPr>
+        <w:t>, zamierzam wykorzystać przysługujący mi przejazd na koszt wojska</w:t>
+      </w:r>
+      <w:r>
+        <w:rPr>
+          <w:bCs/>
+          <w:sz w:val="16"/>
+          <w:szCs w:val="16"/>
+        </w:rPr>
+        <w:t xml:space="preserve"> w miesiącu</w:t>
+      </w:r>
+      <w:r>
+        <w:rPr>
+          <w:bCs/>
+          <w:sz w:val="16"/>
+          <w:szCs w:val="16"/>
+        </w:rPr>
+        <w:t xml:space="preserve"> </w:t>
+      </w:r>
+      <w:r>
+        <w:rPr>
+          <w:bCs/>
+          <w:sz w:val="16"/>
+          <w:szCs w:val="16"/>
+        </w:rPr>
+        <w:br/>
+      </w:r>
+      <w:r>
+        <w:rPr>
+          <w:bCs/>
+          <w:sz w:val="16"/>
+          <w:szCs w:val="16"/>
+        </w:rPr>
+        <w:t xml:space="preserve">styczeń</w:t>
+      </w:r>
+      <w:r>
+        <w:rPr>
+          <w:bCs/>
+          <w:sz w:val="16"/>
+          <w:szCs w:val="16"/>
+        </w:rPr>
+        <w:t xml:space="preserve">, z Warszawy do m. </w:t>
+      </w:r>
+      <w:r>
+        <w:rPr>
+          <w:bCs/>
+          <w:sz w:val="16"/>
+          <w:szCs w:val="16"/>
+        </w:rPr>
+        <w:t xml:space="preserve">Kraków</w:t>
+      </w:r>
+      <w:r>
+        <w:rPr>
+          <w:bCs/>
+          <w:sz w:val="16"/>
+          <w:szCs w:val="16"/>
+        </w:rPr>
+        <w:t xml:space="preserve"> w kraju</w:t>
+      </w:r>
+      <w:r>
+        <w:rPr>
+          <w:bCs/>
+          <w:sz w:val="16"/>
+          <w:szCs w:val="16"/>
+        </w:rPr>
+        <w:t xml:space="preserve"> </w:t>
+      </w:r>
+      <w:r>
+        <w:rPr>
+          <w:bCs/>
+          <w:sz w:val="16"/>
+          <w:szCs w:val="16"/>
+        </w:rPr>
+        <w:t>, która jest położona w odległości nie większej niż do miejsca zamieszkania mojej najbliższej rodziny.</w:t>
+      </w:r>
+    </w:p>
+    <w:p>
+      <w:pPr>
+        <w:tabs>
+          <w:tab w:val="left" w:pos="720"/>
+        </w:tabs>
+        <w:jc w:val="both"/>
+      </w:pPr>
+      <w:r>
+        <w:rPr>
+          <w:bCs/>
+          <w:sz w:val="16"/>
+          <w:szCs w:val="16"/>
+        </w:rPr>
+        <w:tab/>
+      </w:r>
+      <w:r>
+        <w:rPr>
+          <w:bCs/>
           <w:strike/>
-        </w:rPr>
-      </w:pPr>
-      <w:r>
-        <w:rPr>
-          <w:bCs/>
+          <w:sz w:val="16"/>
+          <w:szCs w:val="16"/>
+        </w:rPr>
+        <w:t xml:space="preserve">Oświadczam, że w związku z uzyskaniem urlopu od dnia …………...…………… do …………….......……., zamierzam wykorzystać przysługujący mi przejazd na koszt wojska </w:t>
+      </w:r>
+      <w:r>
+        <w:rPr>
+          <w:bCs/>
+          <w:strike/>
+          <w:sz w:val="16"/>
+          <w:szCs w:val="16"/>
+        </w:rPr>
+        <w:br/>
+        <w:t>z Warszawy do m. ………………………. w kraju i z powrotem*.</w:t>
+      </w:r>
+    </w:p>
+    <w:p>
+      <w:pPr>
+        <w:tabs>
+          <w:tab w:val="left" w:pos="720"/>
+        </w:tabs>
+        <w:jc w:val="both"/>
+        <w:rPr>
+          <w:sz w:val="16"/>
+          <w:szCs w:val="16"/>
+        </w:rPr>
+      </w:pPr>
+    </w:p>
+    <w:p>
+      <w:pPr>
+        <w:tabs>
+          <w:tab w:val="left" w:pos="720"/>
+        </w:tabs>
+        <w:jc w:val="both"/>
+        <w:rPr>
+          <w:sz w:val="16"/>
+          <w:szCs w:val="16"/>
+        </w:rPr>
+      </w:pPr>
+      <w:r>
+        <w:rPr>
           <w:sz w:val="16"/>
           <w:szCs w:val="16"/>
         </w:rPr>
         <w:tab/>
-      </w:r>
-      <w:r>
-        <w:rPr>
-          <w:bCs/>
-          <w:strike/>
-          <w:sz w:val="16"/>
-          <w:szCs w:val="16"/>
-        </w:rPr>
-        <w:t xml:space="preserve">W związku z uzyskaniem przepustki jednorazowej od dnia </w:t>
-      </w:r>
-      <w:r>
-        <w:rPr>
-          <w:bCs/>
-          <w:strike/>
-          <w:sz w:val="16"/>
-          <w:szCs w:val="16"/>
-        </w:rPr>
-        <w:t>……………….</w:t>
-      </w:r>
-      <w:r>
-        <w:rPr>
-          <w:bCs/>
-          <w:strike/>
-          <w:sz w:val="16"/>
-          <w:szCs w:val="16"/>
-        </w:rPr>
-        <w:t>do</w:t>
-      </w:r>
-    </w:p>
-    <w:p>
-      <w:pPr>
-        <w:tabs>
-          <w:tab w:val="left" w:pos="720"/>
-        </w:tabs>
-        <w:jc w:val="both"/>
-        <w:rPr>
-          <w:bCs/>
-          <w:strike/>
-          <w:sz w:val="16"/>
-          <w:szCs w:val="16"/>
-        </w:rPr>
-      </w:pPr>
-      <w:r>
-        <w:rPr>
-          <w:bCs/>
-          <w:strike/>
-          <w:sz w:val="16"/>
-          <w:szCs w:val="16"/>
-        </w:rPr>
-        <w:t xml:space="preserve">………………., </w:t>
-      </w:r>
-      <w:r>
-        <w:rPr>
-          <w:bCs/>
-          <w:strike/>
-          <w:sz w:val="16"/>
-          <w:szCs w:val="16"/>
-        </w:rPr>
-        <w:t xml:space="preserve">zamierzam wykorzystać przysługujący mi przejazd na koszt wojska </w:t>
-      </w:r>
-      <w:r>
-        <w:rPr>
-          <w:bCs/>
-          <w:strike/>
-          <w:sz w:val="16"/>
-          <w:szCs w:val="16"/>
-        </w:rPr>
-        <w:br/>
-        <w:t xml:space="preserve">w miesiącu </w:t>
-      </w:r>
-      <w:r>
-        <w:rPr>
-          <w:bCs/>
-          <w:strike/>
-          <w:sz w:val="16"/>
-          <w:szCs w:val="16"/>
-        </w:rPr>
-        <w:t xml:space="preserve">………………. </w:t>
-      </w:r>
-      <w:r>
-        <w:rPr>
-          <w:bCs/>
-          <w:strike/>
-          <w:sz w:val="16"/>
-          <w:szCs w:val="16"/>
-        </w:rPr>
-        <w:t xml:space="preserve"> z Warszawy do m. </w:t>
-      </w:r>
-      <w:r>
-        <w:rPr>
-          <w:bCs/>
-          <w:strike/>
-          <w:sz w:val="16"/>
-          <w:szCs w:val="16"/>
-        </w:rPr>
-        <w:t>……………….</w:t>
-      </w:r>
-      <w:r>
-        <w:rPr>
-          <w:bCs/>
-          <w:strike/>
-          <w:sz w:val="16"/>
-          <w:szCs w:val="16"/>
-        </w:rPr>
-        <w:t xml:space="preserve">w kraju i z powrotem, która jest położona w odległości nie większej niż do miejsca zamieszkania mojej najbliższej rodziny*.</w:t>
-      </w:r>
-    </w:p>
-    <w:p>
-      <w:pPr>
-        <w:tabs>
-          <w:tab w:val="left" w:pos="720"/>
-        </w:tabs>
-        <w:jc w:val="both"/>
-        <w:rPr>
-          <w:strike/>
-        </w:rPr>
-      </w:pPr>
-    </w:p>
-    <w:p>
-      <w:pPr>
-        <w:tabs>
-          <w:tab w:val="left" w:pos="720"/>
-        </w:tabs>
-        <w:jc w:val="both"/>
-      </w:pPr>
-      <w:r>
-        <w:rPr>
-          <w:bCs/>
-          <w:sz w:val="16"/>
-          <w:szCs w:val="16"/>
-        </w:rPr>
-        <w:tab/>
-      </w:r>
-      <w:r>
-        <w:rPr>
-          <w:bCs/>
-          <w:sz w:val="16"/>
-          <w:szCs w:val="16"/>
-        </w:rPr>
-        <w:t xml:space="preserve">Oświadczam, że w związku z uzyskaniem urlopu od dnia </w:t>
-      </w:r>
-      <w:r>
-        <w:rPr>
-          <w:bCs/>
-          <w:sz w:val="16"/>
-          <w:szCs w:val="16"/>
-        </w:rPr>
-        <w:t xml:space="preserve">2021-11-06 </w:t>
-      </w:r>
-      <w:r>
-        <w:rPr>
-          <w:bCs/>
-          <w:sz w:val="16"/>
-          <w:szCs w:val="16"/>
-        </w:rPr>
-        <w:t xml:space="preserve">do </w:t>
-      </w:r>
-      <w:r>
-        <w:rPr>
-          <w:bCs/>
-          <w:sz w:val="16"/>
-          <w:szCs w:val="16"/>
-        </w:rPr>
-        <w:t xml:space="preserve">2021-11-08</w:t>
-      </w:r>
-      <w:r>
-        <w:rPr>
-          <w:bCs/>
-          <w:sz w:val="16"/>
-          <w:szCs w:val="16"/>
-        </w:rPr>
-        <w:t xml:space="preserve">,</w:t>
-      </w:r>
-      <w:r>
-        <w:rPr>
-          <w:bCs/>
-          <w:sz w:val="16"/>
-          <w:szCs w:val="16"/>
-        </w:rPr>
-        <w:t xml:space="preserve"> </w:t>
-      </w:r>
-      <w:r>
-        <w:rPr>
-          <w:bCs/>
-          <w:sz w:val="16"/>
-          <w:szCs w:val="16"/>
-        </w:rPr>
-        <w:t xml:space="preserve">zamierzam wykorzystać przysługujący mi przejazd na koszt wojska </w:t>
-      </w:r>
-      <w:r>
-        <w:rPr>
-          <w:bCs/>
-          <w:sz w:val="16"/>
-          <w:szCs w:val="16"/>
-        </w:rPr>
-        <w:br/>
-        <w:t xml:space="preserve">z Warszawy do m. </w:t>
-      </w:r>
-      <w:r>
-        <w:rPr>
-          <w:bCs/>
-          <w:sz w:val="16"/>
-          <w:szCs w:val="16"/>
-        </w:rPr>
-        <w:t xml:space="preserve">Kraków </w:t>
-      </w:r>
-      <w:r>
-        <w:rPr>
-          <w:bCs/>
-          <w:sz w:val="16"/>
-          <w:szCs w:val="16"/>
-        </w:rPr>
-        <w:t xml:space="preserve"> w kraju</w:t>
-      </w:r>
-      <w:r>
-        <w:rPr>
-          <w:bCs/>
-          <w:sz w:val="16"/>
-          <w:szCs w:val="16"/>
-        </w:rPr>
-        <w:t xml:space="preserve"/>
-      </w:r>
-      <w:r>
-        <w:rPr>
-          <w:bCs/>
-          <w:sz w:val="16"/>
-          <w:szCs w:val="16"/>
-        </w:rPr>
-        <w:t>.</w:t>
-      </w:r>
-    </w:p>
-    <w:p>
-      <w:pPr>
-        <w:tabs>
-          <w:tab w:val="left" w:pos="720"/>
-        </w:tabs>
-        <w:jc w:val="both"/>
-        <w:rPr>
-          <w:sz w:val="16"/>
-          <w:szCs w:val="16"/>
-        </w:rPr>
-      </w:pPr>
-    </w:p>
-    <w:p>
-      <w:pPr>
-        <w:tabs>
-          <w:tab w:val="left" w:pos="720"/>
-        </w:tabs>
-        <w:jc w:val="both"/>
-        <w:rPr>
-          <w:sz w:val="16"/>
-          <w:szCs w:val="16"/>
-        </w:rPr>
-      </w:pPr>
-      <w:r>
-        <w:rPr>
-          <w:sz w:val="16"/>
-          <w:szCs w:val="16"/>
-        </w:rPr>
-        <w:tab/>
-        <w:t>Powyższy przejazd na koszt wojska odbędę najkrótsza trasą środkami publicznego transportu zbiorowego kolejowego w klasie 2, w pociągach osobowych, pośpiesznych i ekspresowych, oraz autobusowego w komunikacji zwykłej i przyspieszonej albo łącznie transportem kolejowym i</w:t>
+        <w:t>Powyższy przejazd na koszt wojska odbędę najkrótsz</w:t>
+      </w:r>
+      <w:r>
+        <w:rPr>
+          <w:sz w:val="16"/>
+          <w:szCs w:val="16"/>
+        </w:rPr>
+        <w:t>ą</w:t>
+      </w:r>
+      <w:r>
+        <w:rPr>
+          <w:sz w:val="16"/>
+          <w:szCs w:val="16"/>
+        </w:rPr>
+        <w:t xml:space="preserve"> trasą środkami publicznego transportu zbiorowego kolejowego w klasie 2, w pociągach osobowych, pośpiesznych i ekspresowych, oraz autobusowego w komunikacji zwykłej i przyspieszonej albo łącznie transportem kolejowym i</w:t>
       </w:r>
       <w:r>
         <w:rPr>
@@ -748,14 +687,14 @@
           <w:sz w:val="16"/>
           <w:szCs w:val="16"/>
         </w:rPr>
-        <w:t xml:space="preserve">Wyżej wymieniony jest ujęty w rozkazie dowódcy BS nr </w:t>
-      </w:r>
-      <w:r>
-        <w:rPr>
-          <w:sz w:val="16"/>
-          <w:szCs w:val="16"/>
-        </w:rPr>
-        <w:t>………</w:t>
+        <w:t xml:space="preserve">Wyżej wymieniony jest ujęty w rozkazie dowódcy BS nr</w:t>
+      </w:r>
+      <w:r>
+        <w:rPr>
+          <w:sz w:val="16"/>
+          <w:szCs w:val="16"/>
+        </w:rPr>
+        <w:t xml:space="preserve"> 3</w:t>
       </w:r>
       <w:r>
         <w:rPr>
@@ -769,7 +708,7 @@
           <w:sz w:val="16"/>
           <w:szCs w:val="16"/>
         </w:rPr>
-        <w:t>……………</w:t>
+        <w:t xml:space="preserve">2022-01-13</w:t>
       </w:r>
     </w:p>
     <w:p>
@@ -780,17 +719,49 @@
         </w:tabs>
         <w:ind w:right="-108"/>
         <w:jc w:val="both"/>
-        <w:rPr>
-          <w:sz w:val="16"/>
-          <w:szCs w:val="16"/>
-        </w:rPr>
-      </w:pPr>
-      <w:r>
-        <w:rPr>
-          <w:sz w:val="16"/>
-          <w:szCs w:val="16"/>
-        </w:rPr>
-        <w:t xml:space="preserve">Do wyjazdu na urlop w dniach od 2021-11-06 do 2021-11-08.</w:t>
+      </w:pPr>
+      <w:r>
+        <w:rPr>
+          <w:sz w:val="16"/>
+          <w:szCs w:val="16"/>
+        </w:rPr>
+        <w:t xml:space="preserve">Do wyjazdu na </w:t>
+      </w:r>
+      <w:r>
+        <w:rPr>
+          <w:sz w:val="16"/>
+          <w:szCs w:val="16"/>
+        </w:rPr>
+        <w:t xml:space="preserve">przepustkę jednorazową</w:t>
+      </w:r>
+      <w:r>
+        <w:rPr>
+          <w:sz w:val="16"/>
+          <w:szCs w:val="16"/>
+        </w:rPr>
+        <w:t xml:space="preserve"> w dniach od </w:t>
+      </w:r>
+      <w:r>
+        <w:rPr>
+          <w:sz w:val="16"/>
+          <w:szCs w:val="16"/>
+        </w:rPr>
+        <w:t xml:space="preserve">2022-01-15</w:t>
+      </w:r>
+      <w:r>
+        <w:rPr>
+          <w:sz w:val="16"/>
+          <w:szCs w:val="16"/>
+        </w:rPr>
+        <w:t xml:space="preserve"> do </w:t>
+      </w:r>
+      <w:r>
+        <w:rPr>
+          <w:bCs/>
+          <w:sz w:val="16"/>
+          <w:szCs w:val="16"/>
+        </w:rPr>
+        <w:t xml:space="preserve">2022-01-16.</w:t>
       </w:r>
     </w:p>
     <w:p>
@@ -811,14 +782,37 @@
       <w:pPr>
         <w:tabs>
           <w:tab w:val="left" w:pos="720"/>
+          <w:tab w:val="left" w:pos="9000"/>
+        </w:tabs>
+        <w:ind w:right="-108"/>
+        <w:jc w:val="both"/>
+        <w:rPr>
+          <w:sz w:val="16"/>
+          <w:szCs w:val="16"/>
+        </w:rPr>
+      </w:pPr>
+    </w:p>
+    <w:p>
+      <w:pPr>
+        <w:tabs>
+          <w:tab w:val="left" w:pos="720"/>
           <w:tab w:val="left" w:pos="7740"/>
         </w:tabs>
         <w:ind w:right="-108"/>
         <w:rPr>
-          <w:sz w:val="16"/>
-          <w:szCs w:val="16"/>
-        </w:rPr>
-      </w:pPr>
+          <w:bCs/>
+          <w:sz w:val="16"/>
+          <w:szCs w:val="16"/>
+        </w:rPr>
+      </w:pPr>
+      <w:r>
+        <w:rPr>
+          <w:bCs/>
+          <w:sz w:val="16"/>
+          <w:szCs w:val="16"/>
+        </w:rPr>
+        <w:t>* niepotrzebne skreślić</w:t>
+      </w:r>
     </w:p>
     <w:p>
       <w:pPr>
@@ -828,6 +822,7 @@
         </w:tabs>
         <w:ind w:right="-108"/>
         <w:rPr>
+          <w:bCs/>
           <w:sz w:val="16"/>
           <w:szCs w:val="16"/>
         </w:rPr>
@@ -846,14 +841,6 @@
           <w:szCs w:val="16"/>
         </w:rPr>
       </w:pPr>
-      <w:r>
-        <w:rPr>
-          <w:bCs/>
-          <w:sz w:val="16"/>
-          <w:szCs w:val="16"/>
-        </w:rPr>
-        <w:t>* niepotrzebne skreślić</w:t>
-      </w:r>
     </w:p>
     <w:p>
       <w:pPr>
@@ -917,7 +904,7 @@
           <w:sz w:val="16"/>
           <w:szCs w:val="16"/>
         </w:rPr>
-        <w:t xml:space="preserve">2021-11-07 r.</w:t>
+        <w:t xml:space="preserve">2022-01-22 r.</w:t>
       </w:r>
     </w:p>
     <w:p>
@@ -1111,10 +1098,6 @@
     <w:p>
       <w:pPr>
         <w:pStyle w:val="Tekstpodstawowy2"/>
-        <w:rPr>
-          <w:sz w:val="16"/>
-          <w:szCs w:val="16"/>
-        </w:rPr>
       </w:pPr>
       <w:r>
         <w:rPr>
@@ -1122,13 +1105,56 @@
           <w:szCs w:val="16"/>
         </w:rPr>
         <w:tab/>
-      </w:r>
-      <w:r>
-        <w:rPr>
-          <w:sz w:val="16"/>
-          <w:szCs w:val="16"/>
-        </w:rPr>
-        <w:t xml:space="preserve">W związku ze złożonym oświadczeniem w dniu 2021-11-05 stwierdzam, że</w:t>
+        <w:t xml:space="preserve">W związku ze złożonym oświadczeniem w dniu </w:t>
+      </w:r>
+      <w:r>
+        <w:rPr>
+          <w:sz w:val="16"/>
+          <w:szCs w:val="16"/>
+        </w:rPr>
+        <w:t xml:space="preserve">2022-01-14</w:t>
+      </w:r>
+      <w:r>
+        <w:rPr>
+          <w:sz w:val="16"/>
+          <w:szCs w:val="16"/>
+        </w:rPr>
+        <w:t xml:space="preserve"> </w:t>
+      </w:r>
+      <w:r>
+        <w:rPr>
+          <w:sz w:val="16"/>
+          <w:szCs w:val="16"/>
+        </w:rPr>
+        <w:t>stwierdzam, że</w:t>
+      </w:r>
+      <w:r>
+        <w:rPr>
+          <w:sz w:val="16"/>
+          <w:szCs w:val="16"/>
+        </w:rPr>
+        <w:t xml:space="preserve"> </w:t>
+      </w:r>
+      <w:r>
+        <w:rPr>
+          <w:sz w:val="16"/>
+          <w:szCs w:val="16"/>
+        </w:rPr>
+        <w:t xml:space="preserve">wykorzystałem przysługujący mi raz w miesiącu przejazd na koszt wojska na </w:t>
+      </w:r>
+      <w:r>
+        <w:rPr>
+          <w:sz w:val="16"/>
+          <w:szCs w:val="16"/>
+        </w:rPr>
+        <w:t xml:space="preserve">przepustkę jednorazową </w:t>
+      </w:r>
+      <w:r>
+        <w:rPr>
+          <w:sz w:val="16"/>
+          <w:szCs w:val="16"/>
+        </w:rPr>
+        <w:t>do m.</w:t>
       </w:r>
       <w:r>
         <w:rPr>
@@ -1139,24 +1165,91 @@
       </w:r>
       <w:r>
         <w:rPr>
-          <w:sz w:val="16"/>
-          <w:szCs w:val="16"/>
-        </w:rPr>
-        <w:t xml:space="preserve">wykorzystałem przysługujący mi raz w miesiącu przejazd na koszt wojska na urlop do m.</w:t>
-      </w:r>
-      <w:r>
-        <w:rPr>
-          <w:sz w:val="16"/>
-          <w:szCs w:val="16"/>
-        </w:rPr>
-        <w:t> </w:t>
-      </w:r>
-      <w:r>
-        <w:rPr>
-          <w:sz w:val="16"/>
-          <w:szCs w:val="16"/>
-        </w:rPr>
-        <w:t xml:space="preserve">Kraków, publicznym transportem zbiorowym (kolejowym w klasie 2, w pociągu ekspresowym) wnoszę o zwrot poniesionych  kosztów, udokumentowanych biletami załączonymi do wniosku, w kwocie 0.01 zł  (słownie: zero złotych jeden grosz).</w:t>
+          <w:bCs/>
+          <w:sz w:val="16"/>
+          <w:szCs w:val="16"/>
+        </w:rPr>
+        <w:t xml:space="preserve">Kraków</w:t>
+      </w:r>
+      <w:r>
+        <w:rPr>
+          <w:sz w:val="16"/>
+          <w:szCs w:val="16"/>
+        </w:rPr>
+        <w:t xml:space="preserve">, publicznym transportem zbiorowym (</w:t>
+      </w:r>
+      <w:r>
+        <w:rPr>
+          <w:sz w:val="16"/>
+          <w:szCs w:val="16"/>
+        </w:rPr>
+        <w:t xml:space="preserve">kolejowym w klasie 2, w pociągu osobowym</w:t>
+      </w:r>
+      <w:r>
+        <w:rPr>
+          <w:sz w:val="16"/>
+          <w:szCs w:val="16"/>
+        </w:rPr>
+        <w:t xml:space="preserve">) </w:t>
+      </w:r>
+      <w:r>
+        <w:rPr>
+          <w:sz w:val="16"/>
+          <w:szCs w:val="16"/>
+        </w:rPr>
+        <w:t xml:space="preserve">wnoszę o zwrot poniesionych</w:t>
+      </w:r>
+      <w:r>
+        <w:rPr>
+          <w:sz w:val="16"/>
+          <w:szCs w:val="16"/>
+        </w:rPr>
+        <w:t xml:space="preserve"> </w:t>
+      </w:r>
+      <w:r>
+        <w:rPr>
+          <w:sz w:val="16"/>
+          <w:szCs w:val="16"/>
+        </w:rPr>
+        <w:t xml:space="preserve"> kosztów, udokumentowanych biletami załączonymi do wniosku, w kwocie </w:t>
+      </w:r>
+      <w:r>
+        <w:rPr>
+          <w:sz w:val="16"/>
+          <w:szCs w:val="16"/>
+        </w:rPr>
+        <w:t xml:space="preserve">0.01 </w:t>
+      </w:r>
+      <w:r>
+        <w:rPr>
+          <w:sz w:val="16"/>
+          <w:szCs w:val="16"/>
+        </w:rPr>
+        <w:t>zł</w:t>
+      </w:r>
+      <w:r>
+        <w:t xml:space="preserve"> </w:t>
+      </w:r>
+      <w:r>
+        <w:rPr>
+          <w:sz w:val="16"/>
+          <w:szCs w:val="16"/>
+        </w:rPr>
+        <w:t xml:space="preserve"> (słownie: </w:t>
+      </w:r>
+      <w:r>
+        <w:rPr>
+          <w:sz w:val="16"/>
+          <w:szCs w:val="16"/>
+        </w:rPr>
+        <w:t xml:space="preserve">zero złotych jeden grosz</w:t>
+      </w:r>
+      <w:r>
+        <w:rPr>
+          <w:sz w:val="16"/>
+          <w:szCs w:val="16"/>
+        </w:rPr>
+        <w:t xml:space="preserve">). </w:t>
       </w:r>
     </w:p>
     <w:p>

</xml_diff>